<commit_message>
Update Developer's Manual: Add instruction set summary and notational conventions for bit/byte order and endianness
</commit_message>
<xml_diff>
--- a/documents/Boruss CPU Architecure Software Developer's Manual v1.0.docx
+++ b/documents/Boruss CPU Architecure Software Developer's Manual v1.0.docx
@@ -10,6 +10,9 @@
         </w:rPr>
       </w:pPr>
       <w:r>
+        <w:rPr>
+          <w:noProof/>
+        </w:rPr>
         <w:drawing>
           <wp:inline distT="0" distB="0" distL="0" distR="0" wp14:anchorId="21938968" wp14:editId="34203037">
             <wp:extent cx="2929037" cy="817173"/>
@@ -399,7 +402,7 @@
           <w:szCs w:val="28"/>
         </w:rPr>
         <w:pict w14:anchorId="7997722B">
-          <v:rect id="_x0000_i1027" style="width:0;height:1.5pt" o:hralign="center" o:hrstd="t" o:hr="t" fillcolor="#a0a0a0" stroked="f"/>
+          <v:rect id="_x0000_i1025" style="width:0;height:1.5pt" o:hralign="center" o:hrstd="t" o:hr="t" fillcolor="#a0a0a0" stroked="f"/>
         </w:pict>
       </w:r>
     </w:p>
@@ -456,12 +459,16 @@
           <w:numId w:val="1"/>
         </w:numPr>
         <w:rPr>
-          <w:sz w:val="20"/>
-          <w:szCs w:val="20"/>
-        </w:rPr>
-      </w:pPr>
-      <w:r>
-        <w:rPr>
+          <w:b/>
+          <w:bCs/>
+          <w:sz w:val="20"/>
+          <w:szCs w:val="20"/>
+        </w:rPr>
+      </w:pPr>
+      <w:r>
+        <w:rPr>
+          <w:b/>
+          <w:bCs/>
           <w:sz w:val="20"/>
           <w:szCs w:val="20"/>
         </w:rPr>
@@ -470,6 +477,8 @@
       <w:r>
         <w:rPr>
           <w:rFonts w:cstheme="minorHAnsi"/>
+          <w:b/>
+          <w:bCs/>
           <w:sz w:val="20"/>
           <w:szCs w:val="20"/>
         </w:rPr>
@@ -477,6 +486,8 @@
       </w:r>
       <w:r>
         <w:rPr>
+          <w:b/>
+          <w:bCs/>
           <w:sz w:val="20"/>
           <w:szCs w:val="20"/>
         </w:rPr>
@@ -511,12 +522,16 @@
           <w:numId w:val="1"/>
         </w:numPr>
         <w:rPr>
-          <w:sz w:val="20"/>
-          <w:szCs w:val="20"/>
-        </w:rPr>
-      </w:pPr>
-      <w:r>
-        <w:rPr>
+          <w:b/>
+          <w:bCs/>
+          <w:sz w:val="20"/>
+          <w:szCs w:val="20"/>
+        </w:rPr>
+      </w:pPr>
+      <w:r>
+        <w:rPr>
+          <w:b/>
+          <w:bCs/>
           <w:sz w:val="20"/>
           <w:szCs w:val="20"/>
         </w:rPr>
@@ -632,8 +647,1321 @@
     <w:p>
       <w:pPr>
         <w:rPr>
-          <w:sz w:val="28"/>
-          <w:szCs w:val="28"/>
+          <w:sz w:val="20"/>
+          <w:szCs w:val="20"/>
+        </w:rPr>
+      </w:pPr>
+      <w:r>
+        <w:rPr>
+          <w:b/>
+          <w:bCs/>
+          <w:sz w:val="20"/>
+          <w:szCs w:val="20"/>
+        </w:rPr>
+        <w:t>Chapter 4 – Instruction Set Summary.</w:t>
+      </w:r>
+      <w:r>
+        <w:rPr>
+          <w:sz w:val="20"/>
+          <w:szCs w:val="20"/>
+        </w:rPr>
+        <w:t xml:space="preserve"> List all BorussCPU instructions</w:t>
+      </w:r>
+    </w:p>
+    <w:p>
+      <w:pPr>
+        <w:pStyle w:val="Akapitzlist"/>
+        <w:numPr>
+          <w:ilvl w:val="1"/>
+          <w:numId w:val="1"/>
+        </w:numPr>
+        <w:rPr>
+          <w:b/>
+          <w:bCs/>
+          <w:sz w:val="20"/>
+          <w:szCs w:val="20"/>
+        </w:rPr>
+      </w:pPr>
+      <w:r>
+        <w:rPr>
+          <w:b/>
+          <w:bCs/>
+          <w:sz w:val="20"/>
+          <w:szCs w:val="20"/>
+        </w:rPr>
+        <w:t>NOTATIONAL CONVENTION</w:t>
+      </w:r>
+    </w:p>
+    <w:p>
+      <w:pPr>
+        <w:rPr>
+          <w:sz w:val="20"/>
+          <w:szCs w:val="20"/>
+        </w:rPr>
+      </w:pPr>
+      <w:r>
+        <w:rPr>
+          <w:sz w:val="20"/>
+          <w:szCs w:val="20"/>
+        </w:rPr>
+        <w:t>This manual uses typical notation described below.</w:t>
+      </w:r>
+    </w:p>
+    <w:p>
+      <w:pPr>
+        <w:pStyle w:val="Akapitzlist"/>
+        <w:numPr>
+          <w:ilvl w:val="2"/>
+          <w:numId w:val="1"/>
+        </w:numPr>
+        <w:rPr>
+          <w:b/>
+          <w:bCs/>
+          <w:sz w:val="20"/>
+          <w:szCs w:val="20"/>
+        </w:rPr>
+      </w:pPr>
+      <w:r>
+        <w:rPr>
+          <w:b/>
+          <w:bCs/>
+          <w:sz w:val="20"/>
+          <w:szCs w:val="20"/>
+        </w:rPr>
+        <w:t>Bit and Byte Order</w:t>
+      </w:r>
+    </w:p>
+    <w:p>
+      <w:pPr>
+        <w:pStyle w:val="Akapitzlist"/>
+        <w:rPr>
+          <w:b/>
+          <w:bCs/>
+          <w:sz w:val="20"/>
+          <w:szCs w:val="20"/>
+        </w:rPr>
+      </w:pPr>
+    </w:p>
+    <w:p>
+      <w:pPr>
+        <w:pStyle w:val="Akapitzlist"/>
+        <w:numPr>
+          <w:ilvl w:val="0"/>
+          <w:numId w:val="2"/>
+        </w:numPr>
+        <w:rPr>
+          <w:sz w:val="20"/>
+          <w:szCs w:val="20"/>
+        </w:rPr>
+      </w:pPr>
+      <w:r>
+        <w:rPr>
+          <w:b/>
+          <w:bCs/>
+          <w:sz w:val="20"/>
+          <w:szCs w:val="20"/>
+        </w:rPr>
+        <w:t>Bit order</w:t>
+      </w:r>
+      <w:r>
+        <w:rPr>
+          <w:sz w:val="20"/>
+          <w:szCs w:val="20"/>
+        </w:rPr>
+        <w:t xml:space="preserve"> (in byte)</w:t>
+      </w:r>
+      <w:r>
+        <w:rPr>
+          <w:sz w:val="20"/>
+          <w:szCs w:val="20"/>
+        </w:rPr>
+        <w:t xml:space="preserve"> specifies how bits are arranged within a single byte</w:t>
+      </w:r>
+    </w:p>
+    <w:p>
+      <w:pPr>
+        <w:pStyle w:val="Akapitzlist"/>
+        <w:numPr>
+          <w:ilvl w:val="0"/>
+          <w:numId w:val="4"/>
+        </w:numPr>
+        <w:rPr>
+          <w:sz w:val="20"/>
+          <w:szCs w:val="20"/>
+        </w:rPr>
+      </w:pPr>
+      <w:r>
+        <w:rPr>
+          <w:b/>
+          <w:bCs/>
+          <w:sz w:val="20"/>
+          <w:szCs w:val="20"/>
+        </w:rPr>
+        <w:t>MSB</w:t>
+      </w:r>
+      <w:r>
+        <w:rPr>
+          <w:sz w:val="20"/>
+          <w:szCs w:val="20"/>
+        </w:rPr>
+        <w:t xml:space="preserve"> </w:t>
+      </w:r>
+      <w:r>
+        <w:rPr>
+          <w:sz w:val="20"/>
+          <w:szCs w:val="20"/>
+        </w:rPr>
+        <w:t>(</w:t>
+      </w:r>
+      <w:r>
+        <w:rPr>
+          <w:sz w:val="20"/>
+          <w:szCs w:val="20"/>
+        </w:rPr>
+        <w:t>Most Significant Bit</w:t>
+      </w:r>
+      <w:r>
+        <w:rPr>
+          <w:sz w:val="20"/>
+          <w:szCs w:val="20"/>
+        </w:rPr>
+        <w:t xml:space="preserve">) </w:t>
+      </w:r>
+      <w:r>
+        <w:rPr>
+          <w:sz w:val="20"/>
+          <w:szCs w:val="20"/>
+        </w:rPr>
+        <w:t>leftmost bit is the most significant (bit 7)</w:t>
+      </w:r>
+    </w:p>
+    <w:p>
+      <w:pPr>
+        <w:pStyle w:val="Akapitzlist"/>
+        <w:numPr>
+          <w:ilvl w:val="0"/>
+          <w:numId w:val="4"/>
+        </w:numPr>
+        <w:rPr>
+          <w:sz w:val="20"/>
+          <w:szCs w:val="20"/>
+          <w:lang w:val="pl-PL"/>
+        </w:rPr>
+      </w:pPr>
+      <w:r>
+        <w:rPr>
+          <w:b/>
+          <w:bCs/>
+          <w:sz w:val="20"/>
+          <w:szCs w:val="20"/>
+          <w:lang w:val="pl-PL"/>
+        </w:rPr>
+        <w:t>LSB</w:t>
+      </w:r>
+      <w:r>
+        <w:rPr>
+          <w:b/>
+          <w:bCs/>
+          <w:sz w:val="20"/>
+          <w:szCs w:val="20"/>
+          <w:lang w:val="pl-PL"/>
+        </w:rPr>
+        <w:t xml:space="preserve"> </w:t>
+      </w:r>
+      <w:r>
+        <w:rPr>
+          <w:sz w:val="20"/>
+          <w:szCs w:val="20"/>
+          <w:lang w:val="pl-PL"/>
+        </w:rPr>
+        <w:t>(</w:t>
+      </w:r>
+      <w:proofErr w:type="spellStart"/>
+      <w:r>
+        <w:rPr>
+          <w:sz w:val="20"/>
+          <w:szCs w:val="20"/>
+          <w:lang w:val="pl-PL"/>
+        </w:rPr>
+        <w:t>Least</w:t>
+      </w:r>
+      <w:proofErr w:type="spellEnd"/>
+      <w:r>
+        <w:rPr>
+          <w:sz w:val="20"/>
+          <w:szCs w:val="20"/>
+          <w:lang w:val="pl-PL"/>
+        </w:rPr>
+        <w:t xml:space="preserve"> </w:t>
+      </w:r>
+      <w:proofErr w:type="spellStart"/>
+      <w:r>
+        <w:rPr>
+          <w:sz w:val="20"/>
+          <w:szCs w:val="20"/>
+          <w:lang w:val="pl-PL"/>
+        </w:rPr>
+        <w:t>Significant</w:t>
+      </w:r>
+      <w:proofErr w:type="spellEnd"/>
+      <w:r>
+        <w:rPr>
+          <w:sz w:val="20"/>
+          <w:szCs w:val="20"/>
+          <w:lang w:val="pl-PL"/>
+        </w:rPr>
+        <w:t xml:space="preserve"> Bit </w:t>
+      </w:r>
+      <w:proofErr w:type="spellStart"/>
+      <w:r>
+        <w:rPr>
+          <w:sz w:val="20"/>
+          <w:szCs w:val="20"/>
+          <w:lang w:val="pl-PL"/>
+        </w:rPr>
+        <w:t>first</w:t>
+      </w:r>
+      <w:proofErr w:type="spellEnd"/>
+      <w:r>
+        <w:rPr>
+          <w:sz w:val="20"/>
+          <w:szCs w:val="20"/>
+          <w:lang w:val="pl-PL"/>
+        </w:rPr>
+        <w:t>) </w:t>
+      </w:r>
+      <w:proofErr w:type="spellStart"/>
+      <w:r>
+        <w:rPr>
+          <w:sz w:val="20"/>
+          <w:szCs w:val="20"/>
+          <w:lang w:val="pl-PL"/>
+        </w:rPr>
+        <w:t>leftmost</w:t>
+      </w:r>
+      <w:proofErr w:type="spellEnd"/>
+      <w:r>
+        <w:rPr>
+          <w:sz w:val="20"/>
+          <w:szCs w:val="20"/>
+          <w:lang w:val="pl-PL"/>
+        </w:rPr>
+        <w:t xml:space="preserve"> bit </w:t>
+      </w:r>
+      <w:proofErr w:type="spellStart"/>
+      <w:r>
+        <w:rPr>
+          <w:sz w:val="20"/>
+          <w:szCs w:val="20"/>
+          <w:lang w:val="pl-PL"/>
+        </w:rPr>
+        <w:t>is</w:t>
+      </w:r>
+      <w:proofErr w:type="spellEnd"/>
+      <w:r>
+        <w:rPr>
+          <w:sz w:val="20"/>
+          <w:szCs w:val="20"/>
+          <w:lang w:val="pl-PL"/>
+        </w:rPr>
+        <w:t xml:space="preserve"> the </w:t>
+      </w:r>
+      <w:proofErr w:type="spellStart"/>
+      <w:r>
+        <w:rPr>
+          <w:sz w:val="20"/>
+          <w:szCs w:val="20"/>
+          <w:lang w:val="pl-PL"/>
+        </w:rPr>
+        <w:t>least</w:t>
+      </w:r>
+      <w:proofErr w:type="spellEnd"/>
+      <w:r>
+        <w:rPr>
+          <w:sz w:val="20"/>
+          <w:szCs w:val="20"/>
+          <w:lang w:val="pl-PL"/>
+        </w:rPr>
+        <w:t xml:space="preserve"> </w:t>
+      </w:r>
+      <w:proofErr w:type="spellStart"/>
+      <w:r>
+        <w:rPr>
+          <w:sz w:val="20"/>
+          <w:szCs w:val="20"/>
+          <w:lang w:val="pl-PL"/>
+        </w:rPr>
+        <w:t>significant</w:t>
+      </w:r>
+      <w:proofErr w:type="spellEnd"/>
+      <w:r>
+        <w:rPr>
+          <w:sz w:val="20"/>
+          <w:szCs w:val="20"/>
+          <w:lang w:val="pl-PL"/>
+        </w:rPr>
+        <w:t xml:space="preserve"> (bit 0)</w:t>
+      </w:r>
+    </w:p>
+    <w:p>
+      <w:pPr>
+        <w:pStyle w:val="Akapitzlist"/>
+        <w:rPr>
+          <w:sz w:val="20"/>
+          <w:szCs w:val="20"/>
+          <w:lang w:val="pl-PL"/>
+        </w:rPr>
+      </w:pPr>
+    </w:p>
+    <w:p>
+      <w:pPr>
+        <w:pStyle w:val="Akapitzlist"/>
+        <w:rPr>
+          <w:sz w:val="20"/>
+          <w:szCs w:val="20"/>
+          <w:lang w:val="pl-PL"/>
+        </w:rPr>
+      </w:pPr>
+      <w:r>
+        <w:rPr>
+          <w:sz w:val="20"/>
+          <w:szCs w:val="20"/>
+          <w:lang w:val="pl-PL"/>
+        </w:rPr>
+        <w:t>MSB0:  b7 b6 b5 b4 b3 b2 b1 b0   (</w:t>
+      </w:r>
+      <w:proofErr w:type="spellStart"/>
+      <w:r>
+        <w:rPr>
+          <w:sz w:val="20"/>
+          <w:szCs w:val="20"/>
+          <w:lang w:val="pl-PL"/>
+        </w:rPr>
+        <w:t>bits</w:t>
+      </w:r>
+      <w:proofErr w:type="spellEnd"/>
+      <w:r>
+        <w:rPr>
+          <w:sz w:val="20"/>
+          <w:szCs w:val="20"/>
+          <w:lang w:val="pl-PL"/>
+        </w:rPr>
+        <w:t xml:space="preserve"> </w:t>
+      </w:r>
+      <w:proofErr w:type="spellStart"/>
+      <w:r>
+        <w:rPr>
+          <w:sz w:val="20"/>
+          <w:szCs w:val="20"/>
+          <w:lang w:val="pl-PL"/>
+        </w:rPr>
+        <w:t>numbered</w:t>
+      </w:r>
+      <w:proofErr w:type="spellEnd"/>
+      <w:r>
+        <w:rPr>
+          <w:sz w:val="20"/>
+          <w:szCs w:val="20"/>
+          <w:lang w:val="pl-PL"/>
+        </w:rPr>
+        <w:t xml:space="preserve"> 7 down to 0, </w:t>
+      </w:r>
+      <w:proofErr w:type="spellStart"/>
+      <w:r>
+        <w:rPr>
+          <w:sz w:val="20"/>
+          <w:szCs w:val="20"/>
+          <w:lang w:val="pl-PL"/>
+        </w:rPr>
+        <w:t>left</w:t>
+      </w:r>
+      <w:proofErr w:type="spellEnd"/>
+      <w:r>
+        <w:rPr>
+          <w:sz w:val="20"/>
+          <w:szCs w:val="20"/>
+          <w:lang w:val="pl-PL"/>
+        </w:rPr>
+        <w:t xml:space="preserve"> to </w:t>
+      </w:r>
+      <w:proofErr w:type="spellStart"/>
+      <w:r>
+        <w:rPr>
+          <w:sz w:val="20"/>
+          <w:szCs w:val="20"/>
+          <w:lang w:val="pl-PL"/>
+        </w:rPr>
+        <w:t>right</w:t>
+      </w:r>
+      <w:proofErr w:type="spellEnd"/>
+      <w:r>
+        <w:rPr>
+          <w:sz w:val="20"/>
+          <w:szCs w:val="20"/>
+          <w:lang w:val="pl-PL"/>
+        </w:rPr>
+        <w:t>)</w:t>
+      </w:r>
+    </w:p>
+    <w:p>
+      <w:pPr>
+        <w:pStyle w:val="Akapitzlist"/>
+        <w:rPr>
+          <w:sz w:val="20"/>
+          <w:szCs w:val="20"/>
+          <w:lang w:val="pl-PL"/>
+        </w:rPr>
+      </w:pPr>
+      <w:r>
+        <w:rPr>
+          <w:sz w:val="20"/>
+          <w:szCs w:val="20"/>
+          <w:lang w:val="pl-PL"/>
+        </w:rPr>
+        <w:t xml:space="preserve">LSB0:  </w:t>
+      </w:r>
+      <w:r>
+        <w:rPr>
+          <w:sz w:val="20"/>
+          <w:szCs w:val="20"/>
+          <w:lang w:val="pl-PL"/>
+        </w:rPr>
+        <w:t xml:space="preserve">  </w:t>
+      </w:r>
+      <w:r>
+        <w:rPr>
+          <w:sz w:val="20"/>
+          <w:szCs w:val="20"/>
+          <w:lang w:val="pl-PL"/>
+        </w:rPr>
+        <w:t>b0 b1 b2 b3 b4 b5 b6 b7   (</w:t>
+      </w:r>
+      <w:proofErr w:type="spellStart"/>
+      <w:r>
+        <w:rPr>
+          <w:sz w:val="20"/>
+          <w:szCs w:val="20"/>
+          <w:lang w:val="pl-PL"/>
+        </w:rPr>
+        <w:t>bits</w:t>
+      </w:r>
+      <w:proofErr w:type="spellEnd"/>
+      <w:r>
+        <w:rPr>
+          <w:sz w:val="20"/>
+          <w:szCs w:val="20"/>
+          <w:lang w:val="pl-PL"/>
+        </w:rPr>
+        <w:t xml:space="preserve"> </w:t>
+      </w:r>
+      <w:proofErr w:type="spellStart"/>
+      <w:r>
+        <w:rPr>
+          <w:sz w:val="20"/>
+          <w:szCs w:val="20"/>
+          <w:lang w:val="pl-PL"/>
+        </w:rPr>
+        <w:t>numbered</w:t>
+      </w:r>
+      <w:proofErr w:type="spellEnd"/>
+      <w:r>
+        <w:rPr>
+          <w:sz w:val="20"/>
+          <w:szCs w:val="20"/>
+          <w:lang w:val="pl-PL"/>
+        </w:rPr>
+        <w:t xml:space="preserve"> 0 </w:t>
+      </w:r>
+      <w:proofErr w:type="spellStart"/>
+      <w:r>
+        <w:rPr>
+          <w:sz w:val="20"/>
+          <w:szCs w:val="20"/>
+          <w:lang w:val="pl-PL"/>
+        </w:rPr>
+        <w:t>up</w:t>
+      </w:r>
+      <w:proofErr w:type="spellEnd"/>
+      <w:r>
+        <w:rPr>
+          <w:sz w:val="20"/>
+          <w:szCs w:val="20"/>
+          <w:lang w:val="pl-PL"/>
+        </w:rPr>
+        <w:t xml:space="preserve"> to 7, </w:t>
+      </w:r>
+      <w:proofErr w:type="spellStart"/>
+      <w:r>
+        <w:rPr>
+          <w:sz w:val="20"/>
+          <w:szCs w:val="20"/>
+          <w:lang w:val="pl-PL"/>
+        </w:rPr>
+        <w:t>left</w:t>
+      </w:r>
+      <w:proofErr w:type="spellEnd"/>
+      <w:r>
+        <w:rPr>
+          <w:sz w:val="20"/>
+          <w:szCs w:val="20"/>
+          <w:lang w:val="pl-PL"/>
+        </w:rPr>
+        <w:t xml:space="preserve"> to </w:t>
+      </w:r>
+      <w:proofErr w:type="spellStart"/>
+      <w:r>
+        <w:rPr>
+          <w:sz w:val="20"/>
+          <w:szCs w:val="20"/>
+          <w:lang w:val="pl-PL"/>
+        </w:rPr>
+        <w:t>right</w:t>
+      </w:r>
+      <w:proofErr w:type="spellEnd"/>
+      <w:r>
+        <w:rPr>
+          <w:sz w:val="20"/>
+          <w:szCs w:val="20"/>
+          <w:lang w:val="pl-PL"/>
+        </w:rPr>
+        <w:t>)</w:t>
+      </w:r>
+    </w:p>
+    <w:p>
+      <w:pPr>
+        <w:pStyle w:val="Akapitzlist"/>
+        <w:rPr>
+          <w:sz w:val="20"/>
+          <w:szCs w:val="20"/>
+          <w:lang w:val="pl-PL"/>
+        </w:rPr>
+      </w:pPr>
+      <w:r>
+        <w:rPr>
+          <w:sz w:val="20"/>
+          <w:szCs w:val="20"/>
+          <w:lang w:val="pl-PL"/>
+        </w:rPr>
+        <w:t xml:space="preserve">         </w:t>
+      </w:r>
+      <w:r>
+        <w:rPr>
+          <w:sz w:val="20"/>
+          <w:szCs w:val="20"/>
+          <w:lang w:val="pl-PL"/>
+        </w:rPr>
+        <w:t xml:space="preserve">    </w:t>
+      </w:r>
+      <w:r>
+        <w:rPr>
+          <w:sz w:val="20"/>
+          <w:szCs w:val="20"/>
+          <w:lang w:val="pl-PL"/>
+        </w:rPr>
+        <w:t>|</w:t>
+      </w:r>
+      <w:r>
+        <w:rPr>
+          <w:sz w:val="20"/>
+          <w:szCs w:val="20"/>
+          <w:lang w:val="pl-PL"/>
+        </w:rPr>
+        <w:t>-</w:t>
+      </w:r>
+      <w:r>
+        <w:rPr>
+          <w:sz w:val="20"/>
+          <w:szCs w:val="20"/>
+          <w:lang w:val="pl-PL"/>
+        </w:rPr>
+        <w:t>--------</w:t>
+      </w:r>
+      <w:r>
+        <w:rPr>
+          <w:sz w:val="20"/>
+          <w:szCs w:val="20"/>
+          <w:lang w:val="pl-PL"/>
+        </w:rPr>
+        <w:t>---</w:t>
+      </w:r>
+      <w:r>
+        <w:rPr>
+          <w:sz w:val="20"/>
+          <w:szCs w:val="20"/>
+          <w:lang w:val="pl-PL"/>
+        </w:rPr>
+        <w:t>8 bits</w:t>
+      </w:r>
+      <w:r>
+        <w:rPr>
+          <w:sz w:val="20"/>
+          <w:szCs w:val="20"/>
+          <w:lang w:val="pl-PL"/>
+        </w:rPr>
+        <w:t>---</w:t>
+      </w:r>
+      <w:r>
+        <w:rPr>
+          <w:sz w:val="20"/>
+          <w:szCs w:val="20"/>
+          <w:lang w:val="pl-PL"/>
+        </w:rPr>
+        <w:t>--------|</w:t>
+      </w:r>
+    </w:p>
+    <w:p>
+      <w:pPr>
+        <w:pStyle w:val="Akapitzlist"/>
+        <w:rPr>
+          <w:sz w:val="20"/>
+          <w:szCs w:val="20"/>
+          <w:lang w:val="pl-PL"/>
+        </w:rPr>
+      </w:pPr>
+    </w:p>
+    <w:p>
+      <w:pPr>
+        <w:pStyle w:val="Akapitzlist"/>
+        <w:numPr>
+          <w:ilvl w:val="0"/>
+          <w:numId w:val="2"/>
+        </w:numPr>
+        <w:rPr>
+          <w:b/>
+          <w:bCs/>
+          <w:sz w:val="20"/>
+          <w:szCs w:val="20"/>
+          <w:lang w:val="pl-PL"/>
+        </w:rPr>
+      </w:pPr>
+      <w:proofErr w:type="spellStart"/>
+      <w:r>
+        <w:rPr>
+          <w:b/>
+          <w:bCs/>
+          <w:sz w:val="20"/>
+          <w:szCs w:val="20"/>
+          <w:lang w:val="pl-PL"/>
+        </w:rPr>
+        <w:t>Byte</w:t>
+      </w:r>
+      <w:proofErr w:type="spellEnd"/>
+      <w:r>
+        <w:rPr>
+          <w:b/>
+          <w:bCs/>
+          <w:sz w:val="20"/>
+          <w:szCs w:val="20"/>
+          <w:lang w:val="pl-PL"/>
+        </w:rPr>
+        <w:t xml:space="preserve"> Order </w:t>
+      </w:r>
+      <w:r>
+        <w:rPr>
+          <w:sz w:val="20"/>
+          <w:szCs w:val="20"/>
+          <w:lang w:val="pl-PL"/>
+        </w:rPr>
+        <w:t>(</w:t>
+      </w:r>
+      <w:proofErr w:type="spellStart"/>
+      <w:r>
+        <w:rPr>
+          <w:sz w:val="20"/>
+          <w:szCs w:val="20"/>
+          <w:lang w:val="pl-PL"/>
+        </w:rPr>
+        <w:t>Endianness</w:t>
+      </w:r>
+      <w:proofErr w:type="spellEnd"/>
+      <w:r>
+        <w:rPr>
+          <w:sz w:val="20"/>
+          <w:szCs w:val="20"/>
+          <w:lang w:val="pl-PL"/>
+        </w:rPr>
+        <w:t>)</w:t>
+      </w:r>
+    </w:p>
+    <w:p>
+      <w:pPr>
+        <w:pStyle w:val="Akapitzlist"/>
+        <w:numPr>
+          <w:ilvl w:val="0"/>
+          <w:numId w:val="6"/>
+        </w:numPr>
+        <w:spacing w:after="0"/>
+        <w:ind w:left="1077" w:hanging="357"/>
+        <w:rPr>
+          <w:b/>
+          <w:bCs/>
+          <w:sz w:val="20"/>
+          <w:szCs w:val="20"/>
+          <w:lang w:val="pl-PL"/>
+        </w:rPr>
+      </w:pPr>
+      <w:r>
+        <w:rPr>
+          <w:b/>
+          <w:bCs/>
+          <w:sz w:val="20"/>
+          <w:szCs w:val="20"/>
+          <w:lang w:val="pl-PL"/>
+        </w:rPr>
+        <w:t>Big-</w:t>
+      </w:r>
+      <w:proofErr w:type="spellStart"/>
+      <w:r>
+        <w:rPr>
+          <w:b/>
+          <w:bCs/>
+          <w:sz w:val="20"/>
+          <w:szCs w:val="20"/>
+          <w:lang w:val="pl-PL"/>
+        </w:rPr>
+        <w:t>endian</w:t>
+      </w:r>
+      <w:proofErr w:type="spellEnd"/>
+      <w:r>
+        <w:rPr>
+          <w:b/>
+          <w:bCs/>
+          <w:sz w:val="20"/>
+          <w:szCs w:val="20"/>
+          <w:lang w:val="pl-PL"/>
+        </w:rPr>
+        <w:t>: </w:t>
+      </w:r>
+      <w:r>
+        <w:rPr>
+          <w:sz w:val="20"/>
+          <w:szCs w:val="20"/>
+          <w:lang w:val="pl-PL"/>
+        </w:rPr>
+        <w:t xml:space="preserve">Most </w:t>
+      </w:r>
+      <w:proofErr w:type="spellStart"/>
+      <w:r>
+        <w:rPr>
+          <w:sz w:val="20"/>
+          <w:szCs w:val="20"/>
+          <w:lang w:val="pl-PL"/>
+        </w:rPr>
+        <w:t>significant</w:t>
+      </w:r>
+      <w:proofErr w:type="spellEnd"/>
+      <w:r>
+        <w:rPr>
+          <w:sz w:val="20"/>
+          <w:szCs w:val="20"/>
+          <w:lang w:val="pl-PL"/>
+        </w:rPr>
+        <w:t xml:space="preserve"> </w:t>
+      </w:r>
+      <w:proofErr w:type="spellStart"/>
+      <w:r>
+        <w:rPr>
+          <w:sz w:val="20"/>
+          <w:szCs w:val="20"/>
+          <w:lang w:val="pl-PL"/>
+        </w:rPr>
+        <w:t>byte</w:t>
+      </w:r>
+      <w:proofErr w:type="spellEnd"/>
+      <w:r>
+        <w:rPr>
+          <w:sz w:val="20"/>
+          <w:szCs w:val="20"/>
+          <w:lang w:val="pl-PL"/>
+        </w:rPr>
+        <w:t xml:space="preserve"> </w:t>
+      </w:r>
+      <w:proofErr w:type="spellStart"/>
+      <w:r>
+        <w:rPr>
+          <w:sz w:val="20"/>
+          <w:szCs w:val="20"/>
+          <w:lang w:val="pl-PL"/>
+        </w:rPr>
+        <w:t>first</w:t>
+      </w:r>
+      <w:proofErr w:type="spellEnd"/>
+      <w:r>
+        <w:rPr>
+          <w:sz w:val="20"/>
+          <w:szCs w:val="20"/>
+          <w:lang w:val="pl-PL"/>
+        </w:rPr>
+        <w:t xml:space="preserve"> (</w:t>
+      </w:r>
+      <w:proofErr w:type="spellStart"/>
+      <w:r>
+        <w:rPr>
+          <w:sz w:val="20"/>
+          <w:szCs w:val="20"/>
+          <w:lang w:val="pl-PL"/>
+        </w:rPr>
+        <w:t>higher</w:t>
+      </w:r>
+      <w:proofErr w:type="spellEnd"/>
+      <w:r>
+        <w:rPr>
+          <w:sz w:val="20"/>
+          <w:szCs w:val="20"/>
+          <w:lang w:val="pl-PL"/>
+        </w:rPr>
+        <w:t xml:space="preserve"> </w:t>
+      </w:r>
+      <w:proofErr w:type="spellStart"/>
+      <w:r>
+        <w:rPr>
+          <w:sz w:val="20"/>
+          <w:szCs w:val="20"/>
+          <w:lang w:val="pl-PL"/>
+        </w:rPr>
+        <w:t>address</w:t>
+      </w:r>
+      <w:proofErr w:type="spellEnd"/>
+      <w:r>
+        <w:rPr>
+          <w:sz w:val="20"/>
+          <w:szCs w:val="20"/>
+          <w:lang w:val="pl-PL"/>
+        </w:rPr>
+        <w:t xml:space="preserve"> = less </w:t>
+      </w:r>
+      <w:proofErr w:type="spellStart"/>
+      <w:r>
+        <w:rPr>
+          <w:sz w:val="20"/>
+          <w:szCs w:val="20"/>
+          <w:lang w:val="pl-PL"/>
+        </w:rPr>
+        <w:t>significant</w:t>
+      </w:r>
+      <w:proofErr w:type="spellEnd"/>
+      <w:r>
+        <w:rPr>
+          <w:sz w:val="20"/>
+          <w:szCs w:val="20"/>
+          <w:lang w:val="pl-PL"/>
+        </w:rPr>
+        <w:t>)</w:t>
+      </w:r>
+    </w:p>
+    <w:p>
+      <w:pPr>
+        <w:pStyle w:val="Akapitzlist"/>
+        <w:numPr>
+          <w:ilvl w:val="0"/>
+          <w:numId w:val="6"/>
+        </w:numPr>
+        <w:spacing w:after="0"/>
+        <w:ind w:left="1077" w:hanging="357"/>
+        <w:rPr>
+          <w:b/>
+          <w:bCs/>
+          <w:sz w:val="20"/>
+          <w:szCs w:val="20"/>
+          <w:lang w:val="pl-PL"/>
+        </w:rPr>
+      </w:pPr>
+      <w:r>
+        <w:rPr>
+          <w:b/>
+          <w:bCs/>
+          <w:sz w:val="20"/>
+          <w:szCs w:val="20"/>
+          <w:lang w:val="pl-PL"/>
+        </w:rPr>
+        <w:t>Little-</w:t>
+      </w:r>
+      <w:proofErr w:type="spellStart"/>
+      <w:r>
+        <w:rPr>
+          <w:b/>
+          <w:bCs/>
+          <w:sz w:val="20"/>
+          <w:szCs w:val="20"/>
+          <w:lang w:val="pl-PL"/>
+        </w:rPr>
+        <w:t>endian</w:t>
+      </w:r>
+      <w:proofErr w:type="spellEnd"/>
+      <w:r>
+        <w:rPr>
+          <w:b/>
+          <w:bCs/>
+          <w:sz w:val="20"/>
+          <w:szCs w:val="20"/>
+          <w:lang w:val="pl-PL"/>
+        </w:rPr>
+        <w:t xml:space="preserve">: </w:t>
+      </w:r>
+      <w:proofErr w:type="spellStart"/>
+      <w:r>
+        <w:rPr>
+          <w:sz w:val="20"/>
+          <w:szCs w:val="20"/>
+          <w:lang w:val="pl-PL"/>
+        </w:rPr>
+        <w:t>Least</w:t>
+      </w:r>
+      <w:proofErr w:type="spellEnd"/>
+      <w:r>
+        <w:rPr>
+          <w:sz w:val="20"/>
+          <w:szCs w:val="20"/>
+          <w:lang w:val="pl-PL"/>
+        </w:rPr>
+        <w:t xml:space="preserve"> </w:t>
+      </w:r>
+      <w:proofErr w:type="spellStart"/>
+      <w:r>
+        <w:rPr>
+          <w:sz w:val="20"/>
+          <w:szCs w:val="20"/>
+          <w:lang w:val="pl-PL"/>
+        </w:rPr>
+        <w:t>significant</w:t>
+      </w:r>
+      <w:proofErr w:type="spellEnd"/>
+      <w:r>
+        <w:rPr>
+          <w:sz w:val="20"/>
+          <w:szCs w:val="20"/>
+          <w:lang w:val="pl-PL"/>
+        </w:rPr>
+        <w:t xml:space="preserve"> </w:t>
+      </w:r>
+      <w:proofErr w:type="spellStart"/>
+      <w:r>
+        <w:rPr>
+          <w:sz w:val="20"/>
+          <w:szCs w:val="20"/>
+          <w:lang w:val="pl-PL"/>
+        </w:rPr>
+        <w:t>byte</w:t>
+      </w:r>
+      <w:proofErr w:type="spellEnd"/>
+      <w:r>
+        <w:rPr>
+          <w:sz w:val="20"/>
+          <w:szCs w:val="20"/>
+          <w:lang w:val="pl-PL"/>
+        </w:rPr>
+        <w:t xml:space="preserve"> </w:t>
+      </w:r>
+      <w:proofErr w:type="spellStart"/>
+      <w:r>
+        <w:rPr>
+          <w:sz w:val="20"/>
+          <w:szCs w:val="20"/>
+          <w:lang w:val="pl-PL"/>
+        </w:rPr>
+        <w:t>first</w:t>
+      </w:r>
+      <w:proofErr w:type="spellEnd"/>
+      <w:r>
+        <w:rPr>
+          <w:sz w:val="20"/>
+          <w:szCs w:val="20"/>
+          <w:lang w:val="pl-PL"/>
+        </w:rPr>
+        <w:t xml:space="preserve"> (</w:t>
+      </w:r>
+      <w:proofErr w:type="spellStart"/>
+      <w:r>
+        <w:rPr>
+          <w:sz w:val="20"/>
+          <w:szCs w:val="20"/>
+          <w:lang w:val="pl-PL"/>
+        </w:rPr>
+        <w:t>lower</w:t>
+      </w:r>
+      <w:proofErr w:type="spellEnd"/>
+      <w:r>
+        <w:rPr>
+          <w:sz w:val="20"/>
+          <w:szCs w:val="20"/>
+          <w:lang w:val="pl-PL"/>
+        </w:rPr>
+        <w:t xml:space="preserve"> </w:t>
+      </w:r>
+      <w:proofErr w:type="spellStart"/>
+      <w:r>
+        <w:rPr>
+          <w:sz w:val="20"/>
+          <w:szCs w:val="20"/>
+          <w:lang w:val="pl-PL"/>
+        </w:rPr>
+        <w:t>address</w:t>
+      </w:r>
+      <w:proofErr w:type="spellEnd"/>
+      <w:r>
+        <w:rPr>
+          <w:sz w:val="20"/>
+          <w:szCs w:val="20"/>
+          <w:lang w:val="pl-PL"/>
+        </w:rPr>
+        <w:t xml:space="preserve"> = less </w:t>
+      </w:r>
+      <w:proofErr w:type="spellStart"/>
+      <w:r>
+        <w:rPr>
+          <w:sz w:val="20"/>
+          <w:szCs w:val="20"/>
+          <w:lang w:val="pl-PL"/>
+        </w:rPr>
+        <w:t>significant</w:t>
+      </w:r>
+      <w:proofErr w:type="spellEnd"/>
+      <w:r>
+        <w:rPr>
+          <w:sz w:val="20"/>
+          <w:szCs w:val="20"/>
+          <w:lang w:val="pl-PL"/>
+        </w:rPr>
+        <w:t>)</w:t>
+      </w:r>
+    </w:p>
+    <w:p>
+      <w:pPr>
+        <w:spacing w:after="0" w:line="240" w:lineRule="auto"/>
+        <w:ind w:left="709"/>
+        <w:rPr>
+          <w:sz w:val="20"/>
+          <w:szCs w:val="20"/>
+          <w:lang w:val="pl-PL"/>
+        </w:rPr>
+      </w:pPr>
+      <w:r>
+        <w:rPr>
+          <w:sz w:val="20"/>
+          <w:szCs w:val="20"/>
+          <w:lang w:val="pl-PL"/>
+        </w:rPr>
+        <w:t xml:space="preserve">Memory </w:t>
+      </w:r>
+      <w:proofErr w:type="spellStart"/>
+      <w:r>
+        <w:rPr>
+          <w:sz w:val="20"/>
+          <w:szCs w:val="20"/>
+          <w:lang w:val="pl-PL"/>
+        </w:rPr>
+        <w:t>addresses</w:t>
+      </w:r>
+      <w:proofErr w:type="spellEnd"/>
+      <w:r>
+        <w:rPr>
+          <w:sz w:val="20"/>
+          <w:szCs w:val="20"/>
+          <w:lang w:val="pl-PL"/>
+        </w:rPr>
+        <w:t xml:space="preserve">: </w:t>
+      </w:r>
+      <w:r>
+        <w:rPr>
+          <w:sz w:val="20"/>
+          <w:szCs w:val="20"/>
+          <w:lang w:val="pl-PL"/>
+        </w:rPr>
+        <w:t xml:space="preserve">    </w:t>
+      </w:r>
+      <w:r>
+        <w:rPr>
+          <w:sz w:val="20"/>
+          <w:szCs w:val="20"/>
+          <w:lang w:val="pl-PL"/>
+        </w:rPr>
+        <w:t xml:space="preserve"> 0      </w:t>
+      </w:r>
+      <w:r>
+        <w:rPr>
+          <w:sz w:val="20"/>
+          <w:szCs w:val="20"/>
+          <w:lang w:val="pl-PL"/>
+        </w:rPr>
+        <w:t xml:space="preserve">     </w:t>
+      </w:r>
+      <w:r>
+        <w:rPr>
+          <w:sz w:val="20"/>
+          <w:szCs w:val="20"/>
+          <w:lang w:val="pl-PL"/>
+        </w:rPr>
+        <w:t xml:space="preserve">1      </w:t>
+      </w:r>
+      <w:r>
+        <w:rPr>
+          <w:sz w:val="20"/>
+          <w:szCs w:val="20"/>
+          <w:lang w:val="pl-PL"/>
+        </w:rPr>
+        <w:t xml:space="preserve">     </w:t>
+      </w:r>
+      <w:r>
+        <w:rPr>
+          <w:sz w:val="20"/>
+          <w:szCs w:val="20"/>
+          <w:lang w:val="pl-PL"/>
+        </w:rPr>
+        <w:t xml:space="preserve">2      </w:t>
+      </w:r>
+      <w:r>
+        <w:rPr>
+          <w:sz w:val="20"/>
+          <w:szCs w:val="20"/>
+          <w:lang w:val="pl-PL"/>
+        </w:rPr>
+        <w:t xml:space="preserve">  </w:t>
+      </w:r>
+      <w:r>
+        <w:rPr>
+          <w:sz w:val="20"/>
+          <w:szCs w:val="20"/>
+          <w:lang w:val="pl-PL"/>
+        </w:rPr>
+        <w:t>3</w:t>
+      </w:r>
+    </w:p>
+    <w:p>
+      <w:pPr>
+        <w:spacing w:after="0" w:line="240" w:lineRule="auto"/>
+        <w:ind w:left="709"/>
+        <w:rPr>
+          <w:sz w:val="20"/>
+          <w:szCs w:val="20"/>
+          <w:lang w:val="pl-PL"/>
+        </w:rPr>
+      </w:pPr>
+      <w:r>
+        <w:rPr>
+          <w:sz w:val="20"/>
+          <w:szCs w:val="20"/>
+          <w:lang w:val="pl-PL"/>
+        </w:rPr>
+        <w:t>Big-</w:t>
+      </w:r>
+      <w:proofErr w:type="spellStart"/>
+      <w:r>
+        <w:rPr>
+          <w:sz w:val="20"/>
+          <w:szCs w:val="20"/>
+          <w:lang w:val="pl-PL"/>
+        </w:rPr>
+        <w:t>endian</w:t>
+      </w:r>
+      <w:proofErr w:type="spellEnd"/>
+      <w:r>
+        <w:rPr>
+          <w:sz w:val="20"/>
+          <w:szCs w:val="20"/>
+          <w:lang w:val="pl-PL"/>
+        </w:rPr>
+        <w:t xml:space="preserve">:    </w:t>
+      </w:r>
+      <w:r>
+        <w:rPr>
+          <w:sz w:val="20"/>
+          <w:szCs w:val="20"/>
+          <w:lang w:val="pl-PL"/>
+        </w:rPr>
+        <w:tab/>
+        <w:t xml:space="preserve">     </w:t>
+      </w:r>
+      <w:r>
+        <w:rPr>
+          <w:sz w:val="20"/>
+          <w:szCs w:val="20"/>
+          <w:lang w:val="pl-PL"/>
+        </w:rPr>
+        <w:t xml:space="preserve"> [0x12] [0x34] [0x56] [0x78]</w:t>
+      </w:r>
+    </w:p>
+    <w:p>
+      <w:pPr>
+        <w:spacing w:after="0" w:line="240" w:lineRule="auto"/>
+        <w:ind w:left="709"/>
+        <w:rPr>
+          <w:sz w:val="20"/>
+          <w:szCs w:val="20"/>
+          <w:lang w:val="pl-PL"/>
+        </w:rPr>
+      </w:pPr>
+      <w:r>
+        <w:rPr>
+          <w:sz w:val="20"/>
+          <w:szCs w:val="20"/>
+          <w:lang w:val="pl-PL"/>
+        </w:rPr>
+        <w:t>Little-</w:t>
+      </w:r>
+      <w:proofErr w:type="spellStart"/>
+      <w:r>
+        <w:rPr>
+          <w:sz w:val="20"/>
+          <w:szCs w:val="20"/>
+          <w:lang w:val="pl-PL"/>
+        </w:rPr>
+        <w:t>endian</w:t>
+      </w:r>
+      <w:proofErr w:type="spellEnd"/>
+      <w:r>
+        <w:rPr>
+          <w:sz w:val="20"/>
+          <w:szCs w:val="20"/>
+          <w:lang w:val="pl-PL"/>
+        </w:rPr>
+        <w:t xml:space="preserve">:  </w:t>
+      </w:r>
+      <w:r>
+        <w:rPr>
+          <w:sz w:val="20"/>
+          <w:szCs w:val="20"/>
+          <w:lang w:val="pl-PL"/>
+        </w:rPr>
+        <w:tab/>
+        <w:t xml:space="preserve">      </w:t>
+      </w:r>
+      <w:r>
+        <w:rPr>
+          <w:sz w:val="20"/>
+          <w:szCs w:val="20"/>
+          <w:lang w:val="pl-PL"/>
+        </w:rPr>
+        <w:t>[0x78] [0x56] [0x34] [0x12]</w:t>
+      </w:r>
+    </w:p>
+    <w:p>
+      <w:pPr>
+        <w:pStyle w:val="Akapitzlist"/>
+        <w:rPr>
+          <w:b/>
+          <w:bCs/>
+          <w:sz w:val="20"/>
+          <w:szCs w:val="20"/>
+          <w:lang w:val="pl-PL"/>
+        </w:rPr>
+      </w:pPr>
+    </w:p>
+    <w:p>
+      <w:pPr>
+        <w:pStyle w:val="Akapitzlist"/>
+        <w:rPr>
+          <w:sz w:val="20"/>
+          <w:szCs w:val="20"/>
+          <w:lang w:val="pl-PL"/>
+        </w:rPr>
+      </w:pPr>
+    </w:p>
+    <w:p>
+      <w:pPr>
+        <w:pStyle w:val="Akapitzlist"/>
+        <w:rPr>
+          <w:sz w:val="20"/>
+          <w:szCs w:val="20"/>
         </w:rPr>
       </w:pPr>
     </w:p>
@@ -804,42 +2132,7 @@
           <w:sz w:val="20"/>
           <w:szCs w:val="20"/>
         </w:rPr>
-        <w:t>Boruss CPU</w:t>
-      </w:r>
-      <w:r>
-        <w:rPr>
-          <w:sz w:val="20"/>
-          <w:szCs w:val="20"/>
-        </w:rPr>
-        <w:t xml:space="preserve"> technolog</w:t>
-      </w:r>
-      <w:r>
-        <w:rPr>
-          <w:sz w:val="20"/>
-          <w:szCs w:val="20"/>
-        </w:rPr>
-        <w:t>y</w:t>
-      </w:r>
-      <w:r>
-        <w:rPr>
-          <w:sz w:val="20"/>
-          <w:szCs w:val="20"/>
-        </w:rPr>
-        <w:t xml:space="preserve"> require </w:t>
-      </w:r>
-      <w:r>
-        <w:rPr>
-          <w:sz w:val="20"/>
-          <w:szCs w:val="20"/>
-        </w:rPr>
-        <w:t>use</w:t>
-      </w:r>
-      <w:r>
-        <w:rPr>
-          <w:sz w:val="20"/>
-          <w:szCs w:val="20"/>
-        </w:rPr>
-        <w:t xml:space="preserve"> hardware</w:t>
+        <w:t>Boruss CPU technology require use hardware</w:t>
       </w:r>
     </w:p>
     <w:sectPr>
@@ -905,9 +2198,272 @@
 <file path=word/numbering.xml><?xml version="1.0" encoding="utf-8"?>
 <w:numbering xmlns:wpc="http://schemas.microsoft.com/office/word/2010/wordprocessingCanvas" xmlns:cx="http://schemas.microsoft.com/office/drawing/2014/chartex" xmlns:cx1="http://schemas.microsoft.com/office/drawing/2015/9/8/chartex" xmlns:cx2="http://schemas.microsoft.com/office/drawing/2015/10/21/chartex" xmlns:cx3="http://schemas.microsoft.com/office/drawing/2016/5/9/chartex" xmlns:cx4="http://schemas.microsoft.com/office/drawing/2016/5/10/chartex" xmlns:cx5="http://schemas.microsoft.com/office/drawing/2016/5/11/chartex" xmlns:cx6="http://schemas.microsoft.com/office/drawing/2016/5/12/chartex" xmlns:cx7="http://schemas.microsoft.com/office/drawing/2016/5/13/chartex" xmlns:cx8="http://schemas.microsoft.com/office/drawing/2016/5/14/chartex" xmlns:mc="http://schemas.openxmlformats.org/markup-compatibility/2006" xmlns:aink="http://schemas.microsoft.com/office/drawing/2016/ink" xmlns:am3d="http://schemas.microsoft.com/office/drawing/2017/model3d" xmlns:o="urn:schemas-microsoft-com:office:office" xmlns:oel="http://schemas.microsoft.com/office/2019/extlst" xmlns:r="http://schemas.openxmlformats.org/officeDocument/2006/relationships" xmlns:m="http://schemas.openxmlformats.org/officeDocument/2006/math" xmlns:v="urn:schemas-microsoft-com:vml" xmlns:wp14="http://schemas.microsoft.com/office/word/2010/wordprocessingDrawing" xmlns:wp="http://schemas.openxmlformats.org/drawingml/2006/wordprocessingDrawing" xmlns:w10="urn:schemas-microsoft-com:office:word" xmlns:w="http://schemas.openxmlformats.org/wordprocessingml/2006/main" xmlns:w14="http://schemas.microsoft.com/office/word/2010/wordml" xmlns:w15="http://schemas.microsoft.com/office/word/2012/wordml" xmlns:w16cex="http://schemas.microsoft.com/office/word/2018/wordml/cex" xmlns:w16cid="http://schemas.microsoft.com/office/word/2016/wordml/cid" xmlns:w16="http://schemas.microsoft.com/office/word/2018/wordml" xmlns:w16du="http://schemas.microsoft.com/office/word/2023/wordml/word16du" xmlns:w16sdtdh="http://schemas.microsoft.com/office/word/2020/wordml/sdtdatahash" xmlns:w16sdtfl="http://schemas.microsoft.com/office/word/2024/wordml/sdtformatlock" xmlns:w16se="http://schemas.microsoft.com/office/word/2015/wordml/symex" xmlns:wpg="http://schemas.microsoft.com/office/word/2010/wordprocessingGroup" xmlns:wpi="http://schemas.microsoft.com/office/word/2010/wordprocessingInk" xmlns:wne="http://schemas.microsoft.com/office/word/2006/wordml" xmlns:wps="http://schemas.microsoft.com/office/word/2010/wordprocessingShape" mc:Ignorable="w14 w15 w16se w16cid w16 w16cex w16sdtdh w16sdtfl w16du wp14">
   <w:abstractNum w:abstractNumId="0" w15:restartNumberingAfterBreak="0">
+    <w:nsid w:val="18F34B1E"/>
+    <w:multiLevelType w:val="hybridMultilevel"/>
+    <w:tmpl w:val="F7702D70"/>
+    <w:lvl w:ilvl="0" w:tplc="8104040A">
+      <w:start w:val="1"/>
+      <w:numFmt w:val="bullet"/>
+      <w:lvlText w:val="-"/>
+      <w:lvlJc w:val="left"/>
+      <w:pPr>
+        <w:ind w:left="1080" w:hanging="360"/>
+      </w:pPr>
+      <w:rPr>
+        <w:rFonts w:ascii="Calibri" w:eastAsiaTheme="minorHAnsi" w:hAnsi="Calibri" w:cs="Calibri" w:hint="default"/>
+        <w:b/>
+      </w:rPr>
+    </w:lvl>
+    <w:lvl w:ilvl="1" w:tplc="04150003" w:tentative="1">
+      <w:start w:val="1"/>
+      <w:numFmt w:val="bullet"/>
+      <w:lvlText w:val="o"/>
+      <w:lvlJc w:val="left"/>
+      <w:pPr>
+        <w:ind w:left="1800" w:hanging="360"/>
+      </w:pPr>
+      <w:rPr>
+        <w:rFonts w:ascii="Courier New" w:hAnsi="Courier New" w:cs="Courier New" w:hint="default"/>
+      </w:rPr>
+    </w:lvl>
+    <w:lvl w:ilvl="2" w:tplc="04150005" w:tentative="1">
+      <w:start w:val="1"/>
+      <w:numFmt w:val="bullet"/>
+      <w:lvlText w:val=""/>
+      <w:lvlJc w:val="left"/>
+      <w:pPr>
+        <w:ind w:left="2520" w:hanging="360"/>
+      </w:pPr>
+      <w:rPr>
+        <w:rFonts w:ascii="Wingdings" w:hAnsi="Wingdings" w:hint="default"/>
+      </w:rPr>
+    </w:lvl>
+    <w:lvl w:ilvl="3" w:tplc="04150001" w:tentative="1">
+      <w:start w:val="1"/>
+      <w:numFmt w:val="bullet"/>
+      <w:lvlText w:val=""/>
+      <w:lvlJc w:val="left"/>
+      <w:pPr>
+        <w:ind w:left="3240" w:hanging="360"/>
+      </w:pPr>
+      <w:rPr>
+        <w:rFonts w:ascii="Symbol" w:hAnsi="Symbol" w:hint="default"/>
+      </w:rPr>
+    </w:lvl>
+    <w:lvl w:ilvl="4" w:tplc="04150003" w:tentative="1">
+      <w:start w:val="1"/>
+      <w:numFmt w:val="bullet"/>
+      <w:lvlText w:val="o"/>
+      <w:lvlJc w:val="left"/>
+      <w:pPr>
+        <w:ind w:left="3960" w:hanging="360"/>
+      </w:pPr>
+      <w:rPr>
+        <w:rFonts w:ascii="Courier New" w:hAnsi="Courier New" w:cs="Courier New" w:hint="default"/>
+      </w:rPr>
+    </w:lvl>
+    <w:lvl w:ilvl="5" w:tplc="04150005" w:tentative="1">
+      <w:start w:val="1"/>
+      <w:numFmt w:val="bullet"/>
+      <w:lvlText w:val=""/>
+      <w:lvlJc w:val="left"/>
+      <w:pPr>
+        <w:ind w:left="4680" w:hanging="360"/>
+      </w:pPr>
+      <w:rPr>
+        <w:rFonts w:ascii="Wingdings" w:hAnsi="Wingdings" w:hint="default"/>
+      </w:rPr>
+    </w:lvl>
+    <w:lvl w:ilvl="6" w:tplc="04150001" w:tentative="1">
+      <w:start w:val="1"/>
+      <w:numFmt w:val="bullet"/>
+      <w:lvlText w:val=""/>
+      <w:lvlJc w:val="left"/>
+      <w:pPr>
+        <w:ind w:left="5400" w:hanging="360"/>
+      </w:pPr>
+      <w:rPr>
+        <w:rFonts w:ascii="Symbol" w:hAnsi="Symbol" w:hint="default"/>
+      </w:rPr>
+    </w:lvl>
+    <w:lvl w:ilvl="7" w:tplc="04150003" w:tentative="1">
+      <w:start w:val="1"/>
+      <w:numFmt w:val="bullet"/>
+      <w:lvlText w:val="o"/>
+      <w:lvlJc w:val="left"/>
+      <w:pPr>
+        <w:ind w:left="6120" w:hanging="360"/>
+      </w:pPr>
+      <w:rPr>
+        <w:rFonts w:ascii="Courier New" w:hAnsi="Courier New" w:cs="Courier New" w:hint="default"/>
+      </w:rPr>
+    </w:lvl>
+    <w:lvl w:ilvl="8" w:tplc="04150005" w:tentative="1">
+      <w:start w:val="1"/>
+      <w:numFmt w:val="bullet"/>
+      <w:lvlText w:val=""/>
+      <w:lvlJc w:val="left"/>
+      <w:pPr>
+        <w:ind w:left="6840" w:hanging="360"/>
+      </w:pPr>
+      <w:rPr>
+        <w:rFonts w:ascii="Wingdings" w:hAnsi="Wingdings" w:hint="default"/>
+      </w:rPr>
+    </w:lvl>
+  </w:abstractNum>
+  <w:abstractNum w:abstractNumId="1" w15:restartNumberingAfterBreak="0">
+    <w:nsid w:val="2D6A7119"/>
+    <w:multiLevelType w:val="multilevel"/>
+    <w:tmpl w:val="3A74F840"/>
+    <w:lvl w:ilvl="0">
+      <w:start w:val="1"/>
+      <w:numFmt w:val="bullet"/>
+      <w:lvlText w:val=""/>
+      <w:lvlJc w:val="left"/>
+      <w:pPr>
+        <w:tabs>
+          <w:tab w:val="num" w:pos="720"/>
+        </w:tabs>
+        <w:ind w:left="720" w:hanging="360"/>
+      </w:pPr>
+      <w:rPr>
+        <w:rFonts w:ascii="Symbol" w:hAnsi="Symbol" w:hint="default"/>
+        <w:sz w:val="20"/>
+      </w:rPr>
+    </w:lvl>
+    <w:lvl w:ilvl="1" w:tentative="1">
+      <w:start w:val="1"/>
+      <w:numFmt w:val="bullet"/>
+      <w:lvlText w:val="o"/>
+      <w:lvlJc w:val="left"/>
+      <w:pPr>
+        <w:tabs>
+          <w:tab w:val="num" w:pos="1440"/>
+        </w:tabs>
+        <w:ind w:left="1440" w:hanging="360"/>
+      </w:pPr>
+      <w:rPr>
+        <w:rFonts w:ascii="Courier New" w:hAnsi="Courier New" w:hint="default"/>
+        <w:sz w:val="20"/>
+      </w:rPr>
+    </w:lvl>
+    <w:lvl w:ilvl="2" w:tentative="1">
+      <w:start w:val="1"/>
+      <w:numFmt w:val="bullet"/>
+      <w:lvlText w:val=""/>
+      <w:lvlJc w:val="left"/>
+      <w:pPr>
+        <w:tabs>
+          <w:tab w:val="num" w:pos="2160"/>
+        </w:tabs>
+        <w:ind w:left="2160" w:hanging="360"/>
+      </w:pPr>
+      <w:rPr>
+        <w:rFonts w:ascii="Wingdings" w:hAnsi="Wingdings" w:hint="default"/>
+        <w:sz w:val="20"/>
+      </w:rPr>
+    </w:lvl>
+    <w:lvl w:ilvl="3" w:tentative="1">
+      <w:start w:val="1"/>
+      <w:numFmt w:val="bullet"/>
+      <w:lvlText w:val=""/>
+      <w:lvlJc w:val="left"/>
+      <w:pPr>
+        <w:tabs>
+          <w:tab w:val="num" w:pos="2880"/>
+        </w:tabs>
+        <w:ind w:left="2880" w:hanging="360"/>
+      </w:pPr>
+      <w:rPr>
+        <w:rFonts w:ascii="Wingdings" w:hAnsi="Wingdings" w:hint="default"/>
+        <w:sz w:val="20"/>
+      </w:rPr>
+    </w:lvl>
+    <w:lvl w:ilvl="4" w:tentative="1">
+      <w:start w:val="1"/>
+      <w:numFmt w:val="bullet"/>
+      <w:lvlText w:val=""/>
+      <w:lvlJc w:val="left"/>
+      <w:pPr>
+        <w:tabs>
+          <w:tab w:val="num" w:pos="3600"/>
+        </w:tabs>
+        <w:ind w:left="3600" w:hanging="360"/>
+      </w:pPr>
+      <w:rPr>
+        <w:rFonts w:ascii="Wingdings" w:hAnsi="Wingdings" w:hint="default"/>
+        <w:sz w:val="20"/>
+      </w:rPr>
+    </w:lvl>
+    <w:lvl w:ilvl="5" w:tentative="1">
+      <w:start w:val="1"/>
+      <w:numFmt w:val="bullet"/>
+      <w:lvlText w:val=""/>
+      <w:lvlJc w:val="left"/>
+      <w:pPr>
+        <w:tabs>
+          <w:tab w:val="num" w:pos="4320"/>
+        </w:tabs>
+        <w:ind w:left="4320" w:hanging="360"/>
+      </w:pPr>
+      <w:rPr>
+        <w:rFonts w:ascii="Wingdings" w:hAnsi="Wingdings" w:hint="default"/>
+        <w:sz w:val="20"/>
+      </w:rPr>
+    </w:lvl>
+    <w:lvl w:ilvl="6" w:tentative="1">
+      <w:start w:val="1"/>
+      <w:numFmt w:val="bullet"/>
+      <w:lvlText w:val=""/>
+      <w:lvlJc w:val="left"/>
+      <w:pPr>
+        <w:tabs>
+          <w:tab w:val="num" w:pos="5040"/>
+        </w:tabs>
+        <w:ind w:left="5040" w:hanging="360"/>
+      </w:pPr>
+      <w:rPr>
+        <w:rFonts w:ascii="Wingdings" w:hAnsi="Wingdings" w:hint="default"/>
+        <w:sz w:val="20"/>
+      </w:rPr>
+    </w:lvl>
+    <w:lvl w:ilvl="7" w:tentative="1">
+      <w:start w:val="1"/>
+      <w:numFmt w:val="bullet"/>
+      <w:lvlText w:val=""/>
+      <w:lvlJc w:val="left"/>
+      <w:pPr>
+        <w:tabs>
+          <w:tab w:val="num" w:pos="5760"/>
+        </w:tabs>
+        <w:ind w:left="5760" w:hanging="360"/>
+      </w:pPr>
+      <w:rPr>
+        <w:rFonts w:ascii="Wingdings" w:hAnsi="Wingdings" w:hint="default"/>
+        <w:sz w:val="20"/>
+      </w:rPr>
+    </w:lvl>
+    <w:lvl w:ilvl="8" w:tentative="1">
+      <w:start w:val="1"/>
+      <w:numFmt w:val="bullet"/>
+      <w:lvlText w:val=""/>
+      <w:lvlJc w:val="left"/>
+      <w:pPr>
+        <w:tabs>
+          <w:tab w:val="num" w:pos="6480"/>
+        </w:tabs>
+        <w:ind w:left="6480" w:hanging="360"/>
+      </w:pPr>
+      <w:rPr>
+        <w:rFonts w:ascii="Wingdings" w:hAnsi="Wingdings" w:hint="default"/>
+        <w:sz w:val="20"/>
+      </w:rPr>
+    </w:lvl>
+  </w:abstractNum>
+  <w:abstractNum w:abstractNumId="2" w15:restartNumberingAfterBreak="0">
     <w:nsid w:val="39CA3EFE"/>
     <w:multiLevelType w:val="hybridMultilevel"/>
-    <w:tmpl w:val="8FCAD6AC"/>
+    <w:tmpl w:val="3830F9C8"/>
     <w:lvl w:ilvl="0" w:tplc="04150001">
       <w:start w:val="1"/>
       <w:numFmt w:val="bullet"/>
@@ -1017,7 +2573,270 @@
       </w:rPr>
     </w:lvl>
   </w:abstractNum>
-  <w:abstractNum w:abstractNumId="1" w15:restartNumberingAfterBreak="0">
+  <w:abstractNum w:abstractNumId="3" w15:restartNumberingAfterBreak="0">
+    <w:nsid w:val="5CE216C8"/>
+    <w:multiLevelType w:val="multilevel"/>
+    <w:tmpl w:val="77A0BD88"/>
+    <w:lvl w:ilvl="0">
+      <w:start w:val="1"/>
+      <w:numFmt w:val="bullet"/>
+      <w:lvlText w:val=""/>
+      <w:lvlJc w:val="left"/>
+      <w:pPr>
+        <w:tabs>
+          <w:tab w:val="num" w:pos="720"/>
+        </w:tabs>
+        <w:ind w:left="720" w:hanging="360"/>
+      </w:pPr>
+      <w:rPr>
+        <w:rFonts w:ascii="Symbol" w:hAnsi="Symbol" w:hint="default"/>
+        <w:sz w:val="20"/>
+      </w:rPr>
+    </w:lvl>
+    <w:lvl w:ilvl="1" w:tentative="1">
+      <w:start w:val="1"/>
+      <w:numFmt w:val="bullet"/>
+      <w:lvlText w:val="o"/>
+      <w:lvlJc w:val="left"/>
+      <w:pPr>
+        <w:tabs>
+          <w:tab w:val="num" w:pos="1440"/>
+        </w:tabs>
+        <w:ind w:left="1440" w:hanging="360"/>
+      </w:pPr>
+      <w:rPr>
+        <w:rFonts w:ascii="Courier New" w:hAnsi="Courier New" w:hint="default"/>
+        <w:sz w:val="20"/>
+      </w:rPr>
+    </w:lvl>
+    <w:lvl w:ilvl="2" w:tentative="1">
+      <w:start w:val="1"/>
+      <w:numFmt w:val="bullet"/>
+      <w:lvlText w:val=""/>
+      <w:lvlJc w:val="left"/>
+      <w:pPr>
+        <w:tabs>
+          <w:tab w:val="num" w:pos="2160"/>
+        </w:tabs>
+        <w:ind w:left="2160" w:hanging="360"/>
+      </w:pPr>
+      <w:rPr>
+        <w:rFonts w:ascii="Wingdings" w:hAnsi="Wingdings" w:hint="default"/>
+        <w:sz w:val="20"/>
+      </w:rPr>
+    </w:lvl>
+    <w:lvl w:ilvl="3" w:tentative="1">
+      <w:start w:val="1"/>
+      <w:numFmt w:val="bullet"/>
+      <w:lvlText w:val=""/>
+      <w:lvlJc w:val="left"/>
+      <w:pPr>
+        <w:tabs>
+          <w:tab w:val="num" w:pos="2880"/>
+        </w:tabs>
+        <w:ind w:left="2880" w:hanging="360"/>
+      </w:pPr>
+      <w:rPr>
+        <w:rFonts w:ascii="Wingdings" w:hAnsi="Wingdings" w:hint="default"/>
+        <w:sz w:val="20"/>
+      </w:rPr>
+    </w:lvl>
+    <w:lvl w:ilvl="4" w:tentative="1">
+      <w:start w:val="1"/>
+      <w:numFmt w:val="bullet"/>
+      <w:lvlText w:val=""/>
+      <w:lvlJc w:val="left"/>
+      <w:pPr>
+        <w:tabs>
+          <w:tab w:val="num" w:pos="3600"/>
+        </w:tabs>
+        <w:ind w:left="3600" w:hanging="360"/>
+      </w:pPr>
+      <w:rPr>
+        <w:rFonts w:ascii="Wingdings" w:hAnsi="Wingdings" w:hint="default"/>
+        <w:sz w:val="20"/>
+      </w:rPr>
+    </w:lvl>
+    <w:lvl w:ilvl="5" w:tentative="1">
+      <w:start w:val="1"/>
+      <w:numFmt w:val="bullet"/>
+      <w:lvlText w:val=""/>
+      <w:lvlJc w:val="left"/>
+      <w:pPr>
+        <w:tabs>
+          <w:tab w:val="num" w:pos="4320"/>
+        </w:tabs>
+        <w:ind w:left="4320" w:hanging="360"/>
+      </w:pPr>
+      <w:rPr>
+        <w:rFonts w:ascii="Wingdings" w:hAnsi="Wingdings" w:hint="default"/>
+        <w:sz w:val="20"/>
+      </w:rPr>
+    </w:lvl>
+    <w:lvl w:ilvl="6" w:tentative="1">
+      <w:start w:val="1"/>
+      <w:numFmt w:val="bullet"/>
+      <w:lvlText w:val=""/>
+      <w:lvlJc w:val="left"/>
+      <w:pPr>
+        <w:tabs>
+          <w:tab w:val="num" w:pos="5040"/>
+        </w:tabs>
+        <w:ind w:left="5040" w:hanging="360"/>
+      </w:pPr>
+      <w:rPr>
+        <w:rFonts w:ascii="Wingdings" w:hAnsi="Wingdings" w:hint="default"/>
+        <w:sz w:val="20"/>
+      </w:rPr>
+    </w:lvl>
+    <w:lvl w:ilvl="7" w:tentative="1">
+      <w:start w:val="1"/>
+      <w:numFmt w:val="bullet"/>
+      <w:lvlText w:val=""/>
+      <w:lvlJc w:val="left"/>
+      <w:pPr>
+        <w:tabs>
+          <w:tab w:val="num" w:pos="5760"/>
+        </w:tabs>
+        <w:ind w:left="5760" w:hanging="360"/>
+      </w:pPr>
+      <w:rPr>
+        <w:rFonts w:ascii="Wingdings" w:hAnsi="Wingdings" w:hint="default"/>
+        <w:sz w:val="20"/>
+      </w:rPr>
+    </w:lvl>
+    <w:lvl w:ilvl="8" w:tentative="1">
+      <w:start w:val="1"/>
+      <w:numFmt w:val="bullet"/>
+      <w:lvlText w:val=""/>
+      <w:lvlJc w:val="left"/>
+      <w:pPr>
+        <w:tabs>
+          <w:tab w:val="num" w:pos="6480"/>
+        </w:tabs>
+        <w:ind w:left="6480" w:hanging="360"/>
+      </w:pPr>
+      <w:rPr>
+        <w:rFonts w:ascii="Wingdings" w:hAnsi="Wingdings" w:hint="default"/>
+        <w:sz w:val="20"/>
+      </w:rPr>
+    </w:lvl>
+  </w:abstractNum>
+  <w:abstractNum w:abstractNumId="4" w15:restartNumberingAfterBreak="0">
+    <w:nsid w:val="70664882"/>
+    <w:multiLevelType w:val="hybridMultilevel"/>
+    <w:tmpl w:val="BFF6D5EC"/>
+    <w:lvl w:ilvl="0" w:tplc="8104040A">
+      <w:start w:val="1"/>
+      <w:numFmt w:val="bullet"/>
+      <w:lvlText w:val="-"/>
+      <w:lvlJc w:val="left"/>
+      <w:pPr>
+        <w:ind w:left="1080" w:hanging="360"/>
+      </w:pPr>
+      <w:rPr>
+        <w:rFonts w:ascii="Calibri" w:eastAsiaTheme="minorHAnsi" w:hAnsi="Calibri" w:cs="Calibri" w:hint="default"/>
+        <w:b/>
+      </w:rPr>
+    </w:lvl>
+    <w:lvl w:ilvl="1" w:tplc="04150003" w:tentative="1">
+      <w:start w:val="1"/>
+      <w:numFmt w:val="bullet"/>
+      <w:lvlText w:val="o"/>
+      <w:lvlJc w:val="left"/>
+      <w:pPr>
+        <w:ind w:left="1800" w:hanging="360"/>
+      </w:pPr>
+      <w:rPr>
+        <w:rFonts w:ascii="Courier New" w:hAnsi="Courier New" w:cs="Courier New" w:hint="default"/>
+      </w:rPr>
+    </w:lvl>
+    <w:lvl w:ilvl="2" w:tplc="04150005" w:tentative="1">
+      <w:start w:val="1"/>
+      <w:numFmt w:val="bullet"/>
+      <w:lvlText w:val=""/>
+      <w:lvlJc w:val="left"/>
+      <w:pPr>
+        <w:ind w:left="2520" w:hanging="360"/>
+      </w:pPr>
+      <w:rPr>
+        <w:rFonts w:ascii="Wingdings" w:hAnsi="Wingdings" w:hint="default"/>
+      </w:rPr>
+    </w:lvl>
+    <w:lvl w:ilvl="3" w:tplc="04150001" w:tentative="1">
+      <w:start w:val="1"/>
+      <w:numFmt w:val="bullet"/>
+      <w:lvlText w:val=""/>
+      <w:lvlJc w:val="left"/>
+      <w:pPr>
+        <w:ind w:left="3240" w:hanging="360"/>
+      </w:pPr>
+      <w:rPr>
+        <w:rFonts w:ascii="Symbol" w:hAnsi="Symbol" w:hint="default"/>
+      </w:rPr>
+    </w:lvl>
+    <w:lvl w:ilvl="4" w:tplc="04150003" w:tentative="1">
+      <w:start w:val="1"/>
+      <w:numFmt w:val="bullet"/>
+      <w:lvlText w:val="o"/>
+      <w:lvlJc w:val="left"/>
+      <w:pPr>
+        <w:ind w:left="3960" w:hanging="360"/>
+      </w:pPr>
+      <w:rPr>
+        <w:rFonts w:ascii="Courier New" w:hAnsi="Courier New" w:cs="Courier New" w:hint="default"/>
+      </w:rPr>
+    </w:lvl>
+    <w:lvl w:ilvl="5" w:tplc="04150005" w:tentative="1">
+      <w:start w:val="1"/>
+      <w:numFmt w:val="bullet"/>
+      <w:lvlText w:val=""/>
+      <w:lvlJc w:val="left"/>
+      <w:pPr>
+        <w:ind w:left="4680" w:hanging="360"/>
+      </w:pPr>
+      <w:rPr>
+        <w:rFonts w:ascii="Wingdings" w:hAnsi="Wingdings" w:hint="default"/>
+      </w:rPr>
+    </w:lvl>
+    <w:lvl w:ilvl="6" w:tplc="04150001" w:tentative="1">
+      <w:start w:val="1"/>
+      <w:numFmt w:val="bullet"/>
+      <w:lvlText w:val=""/>
+      <w:lvlJc w:val="left"/>
+      <w:pPr>
+        <w:ind w:left="5400" w:hanging="360"/>
+      </w:pPr>
+      <w:rPr>
+        <w:rFonts w:ascii="Symbol" w:hAnsi="Symbol" w:hint="default"/>
+      </w:rPr>
+    </w:lvl>
+    <w:lvl w:ilvl="7" w:tplc="04150003" w:tentative="1">
+      <w:start w:val="1"/>
+      <w:numFmt w:val="bullet"/>
+      <w:lvlText w:val="o"/>
+      <w:lvlJc w:val="left"/>
+      <w:pPr>
+        <w:ind w:left="6120" w:hanging="360"/>
+      </w:pPr>
+      <w:rPr>
+        <w:rFonts w:ascii="Courier New" w:hAnsi="Courier New" w:cs="Courier New" w:hint="default"/>
+      </w:rPr>
+    </w:lvl>
+    <w:lvl w:ilvl="8" w:tplc="04150005" w:tentative="1">
+      <w:start w:val="1"/>
+      <w:numFmt w:val="bullet"/>
+      <w:lvlText w:val=""/>
+      <w:lvlJc w:val="left"/>
+      <w:pPr>
+        <w:ind w:left="6840" w:hanging="360"/>
+      </w:pPr>
+      <w:rPr>
+        <w:rFonts w:ascii="Wingdings" w:hAnsi="Wingdings" w:hint="default"/>
+      </w:rPr>
+    </w:lvl>
+  </w:abstractNum>
+  <w:abstractNum w:abstractNumId="5" w15:restartNumberingAfterBreak="0">
     <w:nsid w:val="72F27578"/>
     <w:multiLevelType w:val="multilevel"/>
     <w:tmpl w:val="77149576"/>
@@ -1131,10 +2950,22 @@
     </w:lvl>
   </w:abstractNum>
   <w:num w:numId="1" w16cid:durableId="602034437">
+    <w:abstractNumId w:val="5"/>
+  </w:num>
+  <w:num w:numId="2" w16cid:durableId="1294944919">
+    <w:abstractNumId w:val="2"/>
+  </w:num>
+  <w:num w:numId="3" w16cid:durableId="516427619">
     <w:abstractNumId w:val="1"/>
   </w:num>
-  <w:num w:numId="2" w16cid:durableId="1294944919">
+  <w:num w:numId="4" w16cid:durableId="2046513822">
     <w:abstractNumId w:val="0"/>
+  </w:num>
+  <w:num w:numId="5" w16cid:durableId="1511412619">
+    <w:abstractNumId w:val="3"/>
+  </w:num>
+  <w:num w:numId="6" w16cid:durableId="173034953">
+    <w:abstractNumId w:val="4"/>
   </w:num>
 </w:numbering>
 </file>

</xml_diff>

<commit_message>
Update Developer's Manual: Enhance ALU section with detailed descriptions of inputs, outputs, and operations
</commit_message>
<xml_diff>
--- a/documents/Boruss CPU Architecure Software Developer's Manual v1.0.docx
+++ b/documents/Boruss CPU Architecure Software Developer's Manual v1.0.docx
@@ -10,9 +10,6 @@
         </w:rPr>
       </w:pPr>
       <w:r>
-        <w:rPr>
-          <w:noProof/>
-        </w:rPr>
         <w:drawing>
           <wp:inline distT="0" distB="0" distL="0" distR="0" wp14:anchorId="21938968" wp14:editId="34203037">
             <wp:extent cx="2929037" cy="817173"/>
@@ -356,6 +353,290 @@
     </w:p>
     <w:p>
       <w:pPr>
+        <w:rPr>
+          <w:b/>
+          <w:bCs/>
+          <w:sz w:val="28"/>
+          <w:szCs w:val="28"/>
+        </w:rPr>
+      </w:pPr>
+    </w:p>
+    <w:p>
+      <w:pPr>
+        <w:rPr>
+          <w:b/>
+          <w:bCs/>
+          <w:sz w:val="28"/>
+          <w:szCs w:val="28"/>
+        </w:rPr>
+      </w:pPr>
+    </w:p>
+    <w:p>
+      <w:pPr>
+        <w:rPr>
+          <w:b/>
+          <w:bCs/>
+          <w:sz w:val="28"/>
+          <w:szCs w:val="28"/>
+        </w:rPr>
+      </w:pPr>
+    </w:p>
+    <w:p>
+      <w:pPr>
+        <w:rPr>
+          <w:b/>
+          <w:bCs/>
+          <w:sz w:val="28"/>
+          <w:szCs w:val="28"/>
+        </w:rPr>
+      </w:pPr>
+    </w:p>
+    <w:p>
+      <w:pPr>
+        <w:rPr>
+          <w:b/>
+          <w:bCs/>
+          <w:sz w:val="28"/>
+          <w:szCs w:val="28"/>
+        </w:rPr>
+      </w:pPr>
+    </w:p>
+    <w:p>
+      <w:pPr>
+        <w:rPr>
+          <w:b/>
+          <w:bCs/>
+          <w:sz w:val="28"/>
+          <w:szCs w:val="28"/>
+        </w:rPr>
+      </w:pPr>
+    </w:p>
+    <w:p>
+      <w:pPr>
+        <w:rPr>
+          <w:b/>
+          <w:bCs/>
+          <w:sz w:val="28"/>
+          <w:szCs w:val="28"/>
+        </w:rPr>
+      </w:pPr>
+    </w:p>
+    <w:p>
+      <w:pPr>
+        <w:rPr>
+          <w:b/>
+          <w:bCs/>
+          <w:sz w:val="28"/>
+          <w:szCs w:val="28"/>
+        </w:rPr>
+      </w:pPr>
+    </w:p>
+    <w:p>
+      <w:pPr>
+        <w:rPr>
+          <w:b/>
+          <w:bCs/>
+          <w:sz w:val="28"/>
+          <w:szCs w:val="28"/>
+        </w:rPr>
+      </w:pPr>
+    </w:p>
+    <w:p>
+      <w:pPr>
+        <w:rPr>
+          <w:b/>
+          <w:bCs/>
+          <w:sz w:val="28"/>
+          <w:szCs w:val="28"/>
+        </w:rPr>
+      </w:pPr>
+    </w:p>
+    <w:p>
+      <w:pPr>
+        <w:rPr>
+          <w:b/>
+          <w:bCs/>
+          <w:sz w:val="28"/>
+          <w:szCs w:val="28"/>
+        </w:rPr>
+      </w:pPr>
+    </w:p>
+    <w:p>
+      <w:pPr>
+        <w:rPr>
+          <w:b/>
+          <w:bCs/>
+          <w:sz w:val="28"/>
+          <w:szCs w:val="28"/>
+        </w:rPr>
+      </w:pPr>
+    </w:p>
+    <w:p>
+      <w:pPr>
+        <w:rPr>
+          <w:b/>
+          <w:bCs/>
+          <w:sz w:val="28"/>
+          <w:szCs w:val="28"/>
+        </w:rPr>
+      </w:pPr>
+    </w:p>
+    <w:p>
+      <w:pPr>
+        <w:rPr>
+          <w:b/>
+          <w:bCs/>
+          <w:sz w:val="28"/>
+          <w:szCs w:val="28"/>
+        </w:rPr>
+      </w:pPr>
+    </w:p>
+    <w:p>
+      <w:pPr>
+        <w:rPr>
+          <w:b/>
+          <w:bCs/>
+          <w:sz w:val="28"/>
+          <w:szCs w:val="28"/>
+        </w:rPr>
+      </w:pPr>
+    </w:p>
+    <w:p>
+      <w:pPr>
+        <w:rPr>
+          <w:b/>
+          <w:bCs/>
+          <w:sz w:val="28"/>
+          <w:szCs w:val="28"/>
+        </w:rPr>
+      </w:pPr>
+    </w:p>
+    <w:p>
+      <w:pPr>
+        <w:rPr>
+          <w:b/>
+          <w:bCs/>
+          <w:sz w:val="28"/>
+          <w:szCs w:val="28"/>
+        </w:rPr>
+      </w:pPr>
+    </w:p>
+    <w:p>
+      <w:pPr>
+        <w:rPr>
+          <w:b/>
+          <w:bCs/>
+          <w:sz w:val="28"/>
+          <w:szCs w:val="28"/>
+        </w:rPr>
+      </w:pPr>
+    </w:p>
+    <w:p>
+      <w:pPr>
+        <w:rPr>
+          <w:b/>
+          <w:bCs/>
+          <w:sz w:val="28"/>
+          <w:szCs w:val="28"/>
+        </w:rPr>
+      </w:pPr>
+    </w:p>
+    <w:p>
+      <w:pPr>
+        <w:rPr>
+          <w:b/>
+          <w:bCs/>
+          <w:sz w:val="28"/>
+          <w:szCs w:val="28"/>
+        </w:rPr>
+      </w:pPr>
+    </w:p>
+    <w:p>
+      <w:pPr>
+        <w:rPr>
+          <w:b/>
+          <w:bCs/>
+          <w:sz w:val="28"/>
+          <w:szCs w:val="28"/>
+        </w:rPr>
+      </w:pPr>
+    </w:p>
+    <w:p>
+      <w:pPr>
+        <w:rPr>
+          <w:b/>
+          <w:bCs/>
+          <w:sz w:val="28"/>
+          <w:szCs w:val="28"/>
+        </w:rPr>
+      </w:pPr>
+    </w:p>
+    <w:p>
+      <w:pPr>
+        <w:rPr>
+          <w:b/>
+          <w:bCs/>
+          <w:sz w:val="28"/>
+          <w:szCs w:val="28"/>
+        </w:rPr>
+      </w:pPr>
+    </w:p>
+    <w:p>
+      <w:pPr>
+        <w:rPr>
+          <w:b/>
+          <w:bCs/>
+          <w:sz w:val="28"/>
+          <w:szCs w:val="28"/>
+        </w:rPr>
+      </w:pPr>
+    </w:p>
+    <w:p>
+      <w:pPr>
+        <w:rPr>
+          <w:b/>
+          <w:bCs/>
+          <w:sz w:val="28"/>
+          <w:szCs w:val="28"/>
+        </w:rPr>
+      </w:pPr>
+    </w:p>
+    <w:p>
+      <w:pPr>
+        <w:rPr>
+          <w:b/>
+          <w:bCs/>
+          <w:sz w:val="28"/>
+          <w:szCs w:val="28"/>
+        </w:rPr>
+      </w:pPr>
+      <w:r>
+        <w:rPr>
+          <w:b/>
+          <w:bCs/>
+          <w:sz w:val="28"/>
+          <w:szCs w:val="28"/>
+        </w:rPr>
+        <w:t>Notices &amp; Disclaimers</w:t>
+      </w:r>
+    </w:p>
+    <w:p>
+      <w:pPr>
+        <w:rPr>
+          <w:sz w:val="20"/>
+          <w:szCs w:val="20"/>
+        </w:rPr>
+      </w:pPr>
+      <w:r>
+        <w:rPr>
+          <w:sz w:val="20"/>
+          <w:szCs w:val="20"/>
+        </w:rPr>
+        <w:t>Boruss CPU technology require use hardware</w:t>
+      </w:r>
+    </w:p>
+    <w:p>
+      <w:pPr>
         <w:spacing w:after="0" w:line="240" w:lineRule="auto"/>
         <w:jc w:val="right"/>
         <w:rPr>
@@ -418,14 +699,7 @@
           <w:sz w:val="20"/>
           <w:szCs w:val="20"/>
         </w:rPr>
-        <w:t xml:space="preserve">The Boruss CPU Architecture Software Developer’s Manual, Volume 1 </w:t>
-      </w:r>
-      <w:r>
-        <w:rPr>
-          <w:sz w:val="20"/>
-          <w:szCs w:val="20"/>
-        </w:rPr>
-        <w:t>describes the architecture and programming environment of Boruss</w:t>
+        <w:t>The Boruss CPU Architecture Software Developer’s Manual, Volume 1 describes the architecture and programming environment of Boruss</w:t>
       </w:r>
       <w:r>
         <w:rPr>
@@ -768,14 +1042,7 @@
           <w:sz w:val="20"/>
           <w:szCs w:val="20"/>
         </w:rPr>
-        <w:t xml:space="preserve"> (in byte)</w:t>
-      </w:r>
-      <w:r>
-        <w:rPr>
-          <w:sz w:val="20"/>
-          <w:szCs w:val="20"/>
-        </w:rPr>
-        <w:t xml:space="preserve"> specifies how bits are arranged within a single byte</w:t>
+        <w:t xml:space="preserve"> (in byte) specifies how bits are arranged within a single byte</w:t>
       </w:r>
     </w:p>
     <w:p>
@@ -804,35 +1071,7 @@
           <w:sz w:val="20"/>
           <w:szCs w:val="20"/>
         </w:rPr>
-        <w:t xml:space="preserve"> </w:t>
-      </w:r>
-      <w:r>
-        <w:rPr>
-          <w:sz w:val="20"/>
-          <w:szCs w:val="20"/>
-        </w:rPr>
-        <w:t>(</w:t>
-      </w:r>
-      <w:r>
-        <w:rPr>
-          <w:sz w:val="20"/>
-          <w:szCs w:val="20"/>
-        </w:rPr>
-        <w:t>Most Significant Bit</w:t>
-      </w:r>
-      <w:r>
-        <w:rPr>
-          <w:sz w:val="20"/>
-          <w:szCs w:val="20"/>
-        </w:rPr>
-        <w:t xml:space="preserve">) </w:t>
-      </w:r>
-      <w:r>
-        <w:rPr>
-          <w:sz w:val="20"/>
-          <w:szCs w:val="20"/>
-        </w:rPr>
-        <w:t>leftmost bit is the most significant (bit 7)</w:t>
+        <w:t xml:space="preserve"> (Most Significant Bit) leftmost bit is the most significant (bit 7)</w:t>
       </w:r>
     </w:p>
     <w:p>
@@ -845,162 +1084,23 @@
         <w:rPr>
           <w:sz w:val="20"/>
           <w:szCs w:val="20"/>
-          <w:lang w:val="pl-PL"/>
-        </w:rPr>
-      </w:pPr>
-      <w:r>
-        <w:rPr>
-          <w:b/>
-          <w:bCs/>
-          <w:sz w:val="20"/>
-          <w:szCs w:val="20"/>
-          <w:lang w:val="pl-PL"/>
-        </w:rPr>
-        <w:t>LSB</w:t>
-      </w:r>
-      <w:r>
-        <w:rPr>
-          <w:b/>
-          <w:bCs/>
-          <w:sz w:val="20"/>
-          <w:szCs w:val="20"/>
-          <w:lang w:val="pl-PL"/>
-        </w:rPr>
-        <w:t xml:space="preserve"> </w:t>
-      </w:r>
-      <w:r>
-        <w:rPr>
-          <w:sz w:val="20"/>
-          <w:szCs w:val="20"/>
-          <w:lang w:val="pl-PL"/>
-        </w:rPr>
-        <w:t>(</w:t>
-      </w:r>
-      <w:proofErr w:type="spellStart"/>
-      <w:r>
-        <w:rPr>
-          <w:sz w:val="20"/>
-          <w:szCs w:val="20"/>
-          <w:lang w:val="pl-PL"/>
-        </w:rPr>
-        <w:t>Least</w:t>
-      </w:r>
-      <w:proofErr w:type="spellEnd"/>
-      <w:r>
-        <w:rPr>
-          <w:sz w:val="20"/>
-          <w:szCs w:val="20"/>
-          <w:lang w:val="pl-PL"/>
-        </w:rPr>
-        <w:t xml:space="preserve"> </w:t>
-      </w:r>
-      <w:proofErr w:type="spellStart"/>
-      <w:r>
-        <w:rPr>
-          <w:sz w:val="20"/>
-          <w:szCs w:val="20"/>
-          <w:lang w:val="pl-PL"/>
-        </w:rPr>
-        <w:t>Significant</w:t>
-      </w:r>
-      <w:proofErr w:type="spellEnd"/>
-      <w:r>
-        <w:rPr>
-          <w:sz w:val="20"/>
-          <w:szCs w:val="20"/>
-          <w:lang w:val="pl-PL"/>
-        </w:rPr>
-        <w:t xml:space="preserve"> Bit </w:t>
-      </w:r>
-      <w:proofErr w:type="spellStart"/>
-      <w:r>
-        <w:rPr>
-          <w:sz w:val="20"/>
-          <w:szCs w:val="20"/>
-          <w:lang w:val="pl-PL"/>
-        </w:rPr>
-        <w:t>first</w:t>
-      </w:r>
-      <w:proofErr w:type="spellEnd"/>
-      <w:r>
-        <w:rPr>
-          <w:sz w:val="20"/>
-          <w:szCs w:val="20"/>
-          <w:lang w:val="pl-PL"/>
-        </w:rPr>
-        <w:t>) </w:t>
-      </w:r>
-      <w:proofErr w:type="spellStart"/>
-      <w:r>
-        <w:rPr>
-          <w:sz w:val="20"/>
-          <w:szCs w:val="20"/>
-          <w:lang w:val="pl-PL"/>
-        </w:rPr>
-        <w:t>leftmost</w:t>
-      </w:r>
-      <w:proofErr w:type="spellEnd"/>
-      <w:r>
-        <w:rPr>
-          <w:sz w:val="20"/>
-          <w:szCs w:val="20"/>
-          <w:lang w:val="pl-PL"/>
-        </w:rPr>
-        <w:t xml:space="preserve"> bit </w:t>
-      </w:r>
-      <w:proofErr w:type="spellStart"/>
-      <w:r>
-        <w:rPr>
-          <w:sz w:val="20"/>
-          <w:szCs w:val="20"/>
-          <w:lang w:val="pl-PL"/>
-        </w:rPr>
-        <w:t>is</w:t>
-      </w:r>
-      <w:proofErr w:type="spellEnd"/>
-      <w:r>
-        <w:rPr>
-          <w:sz w:val="20"/>
-          <w:szCs w:val="20"/>
-          <w:lang w:val="pl-PL"/>
-        </w:rPr>
-        <w:t xml:space="preserve"> the </w:t>
-      </w:r>
-      <w:proofErr w:type="spellStart"/>
-      <w:r>
-        <w:rPr>
-          <w:sz w:val="20"/>
-          <w:szCs w:val="20"/>
-          <w:lang w:val="pl-PL"/>
-        </w:rPr>
-        <w:t>least</w:t>
-      </w:r>
-      <w:proofErr w:type="spellEnd"/>
-      <w:r>
-        <w:rPr>
-          <w:sz w:val="20"/>
-          <w:szCs w:val="20"/>
-          <w:lang w:val="pl-PL"/>
-        </w:rPr>
-        <w:t xml:space="preserve"> </w:t>
-      </w:r>
-      <w:proofErr w:type="spellStart"/>
-      <w:r>
-        <w:rPr>
-          <w:sz w:val="20"/>
-          <w:szCs w:val="20"/>
-          <w:lang w:val="pl-PL"/>
-        </w:rPr>
-        <w:t>significant</w:t>
-      </w:r>
-      <w:proofErr w:type="spellEnd"/>
-      <w:r>
-        <w:rPr>
-          <w:sz w:val="20"/>
-          <w:szCs w:val="20"/>
-          <w:lang w:val="pl-PL"/>
-        </w:rPr>
-        <w:t xml:space="preserve"> (bit 0)</w:t>
+        </w:rPr>
+      </w:pPr>
+      <w:r>
+        <w:rPr>
+          <w:b/>
+          <w:bCs/>
+          <w:sz w:val="20"/>
+          <w:szCs w:val="20"/>
+        </w:rPr>
+        <w:t xml:space="preserve">LSB </w:t>
+      </w:r>
+      <w:r>
+        <w:rPr>
+          <w:sz w:val="20"/>
+          <w:szCs w:val="20"/>
+        </w:rPr>
+        <w:t>(Least Significant Bit first) leftmost bit is the least significant (bit 0)</w:t>
       </w:r>
     </w:p>
     <w:p>
@@ -1009,7 +1109,6 @@
         <w:rPr>
           <w:sz w:val="20"/>
           <w:szCs w:val="20"/>
-          <w:lang w:val="pl-PL"/>
         </w:rPr>
       </w:pPr>
     </w:p>
@@ -1019,88 +1118,14 @@
         <w:rPr>
           <w:sz w:val="20"/>
           <w:szCs w:val="20"/>
-          <w:lang w:val="pl-PL"/>
-        </w:rPr>
-      </w:pPr>
-      <w:r>
-        <w:rPr>
-          <w:sz w:val="20"/>
-          <w:szCs w:val="20"/>
-          <w:lang w:val="pl-PL"/>
-        </w:rPr>
-        <w:t>MSB0:  b7 b6 b5 b4 b3 b2 b1 b0   (</w:t>
-      </w:r>
-      <w:proofErr w:type="spellStart"/>
-      <w:r>
-        <w:rPr>
-          <w:sz w:val="20"/>
-          <w:szCs w:val="20"/>
-          <w:lang w:val="pl-PL"/>
-        </w:rPr>
-        <w:t>bits</w:t>
-      </w:r>
-      <w:proofErr w:type="spellEnd"/>
-      <w:r>
-        <w:rPr>
-          <w:sz w:val="20"/>
-          <w:szCs w:val="20"/>
-          <w:lang w:val="pl-PL"/>
-        </w:rPr>
-        <w:t xml:space="preserve"> </w:t>
-      </w:r>
-      <w:proofErr w:type="spellStart"/>
-      <w:r>
-        <w:rPr>
-          <w:sz w:val="20"/>
-          <w:szCs w:val="20"/>
-          <w:lang w:val="pl-PL"/>
-        </w:rPr>
-        <w:t>numbered</w:t>
-      </w:r>
-      <w:proofErr w:type="spellEnd"/>
-      <w:r>
-        <w:rPr>
-          <w:sz w:val="20"/>
-          <w:szCs w:val="20"/>
-          <w:lang w:val="pl-PL"/>
-        </w:rPr>
-        <w:t xml:space="preserve"> 7 down to 0, </w:t>
-      </w:r>
-      <w:proofErr w:type="spellStart"/>
-      <w:r>
-        <w:rPr>
-          <w:sz w:val="20"/>
-          <w:szCs w:val="20"/>
-          <w:lang w:val="pl-PL"/>
-        </w:rPr>
-        <w:t>left</w:t>
-      </w:r>
-      <w:proofErr w:type="spellEnd"/>
-      <w:r>
-        <w:rPr>
-          <w:sz w:val="20"/>
-          <w:szCs w:val="20"/>
-          <w:lang w:val="pl-PL"/>
-        </w:rPr>
-        <w:t xml:space="preserve"> to </w:t>
-      </w:r>
-      <w:proofErr w:type="spellStart"/>
-      <w:r>
-        <w:rPr>
-          <w:sz w:val="20"/>
-          <w:szCs w:val="20"/>
-          <w:lang w:val="pl-PL"/>
-        </w:rPr>
-        <w:t>right</w:t>
-      </w:r>
-      <w:proofErr w:type="spellEnd"/>
-      <w:r>
-        <w:rPr>
-          <w:sz w:val="20"/>
-          <w:szCs w:val="20"/>
-          <w:lang w:val="pl-PL"/>
-        </w:rPr>
-        <w:t>)</w:t>
+        </w:rPr>
+      </w:pPr>
+      <w:r>
+        <w:rPr>
+          <w:sz w:val="20"/>
+          <w:szCs w:val="20"/>
+        </w:rPr>
+        <w:t>MSB0:  b7 b6 b5 b4 b3 b2 b1 b0   (bits numbered 7 down to 0, left to right)</w:t>
       </w:r>
     </w:p>
     <w:p>
@@ -1109,122 +1134,14 @@
         <w:rPr>
           <w:sz w:val="20"/>
           <w:szCs w:val="20"/>
-          <w:lang w:val="pl-PL"/>
-        </w:rPr>
-      </w:pPr>
-      <w:r>
-        <w:rPr>
-          <w:sz w:val="20"/>
-          <w:szCs w:val="20"/>
-          <w:lang w:val="pl-PL"/>
-        </w:rPr>
-        <w:t xml:space="preserve">LSB0:  </w:t>
-      </w:r>
-      <w:r>
-        <w:rPr>
-          <w:sz w:val="20"/>
-          <w:szCs w:val="20"/>
-          <w:lang w:val="pl-PL"/>
-        </w:rPr>
-        <w:t xml:space="preserve">  </w:t>
-      </w:r>
-      <w:r>
-        <w:rPr>
-          <w:sz w:val="20"/>
-          <w:szCs w:val="20"/>
-          <w:lang w:val="pl-PL"/>
-        </w:rPr>
-        <w:t>b0 b1 b2 b3 b4 b5 b6 b7   (</w:t>
-      </w:r>
-      <w:proofErr w:type="spellStart"/>
-      <w:r>
-        <w:rPr>
-          <w:sz w:val="20"/>
-          <w:szCs w:val="20"/>
-          <w:lang w:val="pl-PL"/>
-        </w:rPr>
-        <w:t>bits</w:t>
-      </w:r>
-      <w:proofErr w:type="spellEnd"/>
-      <w:r>
-        <w:rPr>
-          <w:sz w:val="20"/>
-          <w:szCs w:val="20"/>
-          <w:lang w:val="pl-PL"/>
-        </w:rPr>
-        <w:t xml:space="preserve"> </w:t>
-      </w:r>
-      <w:proofErr w:type="spellStart"/>
-      <w:r>
-        <w:rPr>
-          <w:sz w:val="20"/>
-          <w:szCs w:val="20"/>
-          <w:lang w:val="pl-PL"/>
-        </w:rPr>
-        <w:t>numbered</w:t>
-      </w:r>
-      <w:proofErr w:type="spellEnd"/>
-      <w:r>
-        <w:rPr>
-          <w:sz w:val="20"/>
-          <w:szCs w:val="20"/>
-          <w:lang w:val="pl-PL"/>
-        </w:rPr>
-        <w:t xml:space="preserve"> 0 </w:t>
-      </w:r>
-      <w:proofErr w:type="spellStart"/>
-      <w:r>
-        <w:rPr>
-          <w:sz w:val="20"/>
-          <w:szCs w:val="20"/>
-          <w:lang w:val="pl-PL"/>
-        </w:rPr>
-        <w:t>up</w:t>
-      </w:r>
-      <w:proofErr w:type="spellEnd"/>
-      <w:r>
-        <w:rPr>
-          <w:sz w:val="20"/>
-          <w:szCs w:val="20"/>
-          <w:lang w:val="pl-PL"/>
-        </w:rPr>
-        <w:t xml:space="preserve"> to 7, </w:t>
-      </w:r>
-      <w:proofErr w:type="spellStart"/>
-      <w:r>
-        <w:rPr>
-          <w:sz w:val="20"/>
-          <w:szCs w:val="20"/>
-          <w:lang w:val="pl-PL"/>
-        </w:rPr>
-        <w:t>left</w:t>
-      </w:r>
-      <w:proofErr w:type="spellEnd"/>
-      <w:r>
-        <w:rPr>
-          <w:sz w:val="20"/>
-          <w:szCs w:val="20"/>
-          <w:lang w:val="pl-PL"/>
-        </w:rPr>
-        <w:t xml:space="preserve"> to </w:t>
-      </w:r>
-      <w:proofErr w:type="spellStart"/>
-      <w:r>
-        <w:rPr>
-          <w:sz w:val="20"/>
-          <w:szCs w:val="20"/>
-          <w:lang w:val="pl-PL"/>
-        </w:rPr>
-        <w:t>right</w:t>
-      </w:r>
-      <w:proofErr w:type="spellEnd"/>
-      <w:r>
-        <w:rPr>
-          <w:sz w:val="20"/>
-          <w:szCs w:val="20"/>
-          <w:lang w:val="pl-PL"/>
-        </w:rPr>
-        <w:t>)</w:t>
+        </w:rPr>
+      </w:pPr>
+      <w:r>
+        <w:rPr>
+          <w:sz w:val="20"/>
+          <w:szCs w:val="20"/>
+        </w:rPr>
+        <w:t>LSB0:    b0 b1 b2 b3 b4 b5 b6 b7   (bits numbered 0 up to 7, left to right)</w:t>
       </w:r>
     </w:p>
     <w:p>
@@ -1233,80 +1150,14 @@
         <w:rPr>
           <w:sz w:val="20"/>
           <w:szCs w:val="20"/>
-          <w:lang w:val="pl-PL"/>
-        </w:rPr>
-      </w:pPr>
-      <w:r>
-        <w:rPr>
-          <w:sz w:val="20"/>
-          <w:szCs w:val="20"/>
-          <w:lang w:val="pl-PL"/>
-        </w:rPr>
-        <w:t xml:space="preserve">         </w:t>
-      </w:r>
-      <w:r>
-        <w:rPr>
-          <w:sz w:val="20"/>
-          <w:szCs w:val="20"/>
-          <w:lang w:val="pl-PL"/>
-        </w:rPr>
-        <w:t xml:space="preserve">    </w:t>
-      </w:r>
-      <w:r>
-        <w:rPr>
-          <w:sz w:val="20"/>
-          <w:szCs w:val="20"/>
-          <w:lang w:val="pl-PL"/>
-        </w:rPr>
-        <w:t>|</w:t>
-      </w:r>
-      <w:r>
-        <w:rPr>
-          <w:sz w:val="20"/>
-          <w:szCs w:val="20"/>
-          <w:lang w:val="pl-PL"/>
-        </w:rPr>
-        <w:t>-</w:t>
-      </w:r>
-      <w:r>
-        <w:rPr>
-          <w:sz w:val="20"/>
-          <w:szCs w:val="20"/>
-          <w:lang w:val="pl-PL"/>
-        </w:rPr>
-        <w:t>--------</w:t>
-      </w:r>
-      <w:r>
-        <w:rPr>
-          <w:sz w:val="20"/>
-          <w:szCs w:val="20"/>
-          <w:lang w:val="pl-PL"/>
-        </w:rPr>
-        <w:t>---</w:t>
-      </w:r>
-      <w:r>
-        <w:rPr>
-          <w:sz w:val="20"/>
-          <w:szCs w:val="20"/>
-          <w:lang w:val="pl-PL"/>
-        </w:rPr>
-        <w:t>8 bits</w:t>
-      </w:r>
-      <w:r>
-        <w:rPr>
-          <w:sz w:val="20"/>
-          <w:szCs w:val="20"/>
-          <w:lang w:val="pl-PL"/>
-        </w:rPr>
-        <w:t>---</w:t>
-      </w:r>
-      <w:r>
-        <w:rPr>
-          <w:sz w:val="20"/>
-          <w:szCs w:val="20"/>
-          <w:lang w:val="pl-PL"/>
-        </w:rPr>
-        <w:t>--------|</w:t>
+        </w:rPr>
+      </w:pPr>
+      <w:r>
+        <w:rPr>
+          <w:sz w:val="20"/>
+          <w:szCs w:val="20"/>
+        </w:rPr>
+        <w:t xml:space="preserve">             |------------8 bits-----------|</w:t>
       </w:r>
     </w:p>
     <w:p>
@@ -1315,7 +1166,6 @@
         <w:rPr>
           <w:sz w:val="20"/>
           <w:szCs w:val="20"/>
-          <w:lang w:val="pl-PL"/>
         </w:rPr>
       </w:pPr>
     </w:p>
@@ -1331,56 +1181,23 @@
           <w:bCs/>
           <w:sz w:val="20"/>
           <w:szCs w:val="20"/>
-          <w:lang w:val="pl-PL"/>
-        </w:rPr>
-      </w:pPr>
-      <w:proofErr w:type="spellStart"/>
-      <w:r>
-        <w:rPr>
-          <w:b/>
-          <w:bCs/>
-          <w:sz w:val="20"/>
-          <w:szCs w:val="20"/>
-          <w:lang w:val="pl-PL"/>
-        </w:rPr>
-        <w:t>Byte</w:t>
-      </w:r>
-      <w:proofErr w:type="spellEnd"/>
-      <w:r>
-        <w:rPr>
-          <w:b/>
-          <w:bCs/>
-          <w:sz w:val="20"/>
-          <w:szCs w:val="20"/>
-          <w:lang w:val="pl-PL"/>
-        </w:rPr>
-        <w:t xml:space="preserve"> Order </w:t>
-      </w:r>
-      <w:r>
-        <w:rPr>
-          <w:sz w:val="20"/>
-          <w:szCs w:val="20"/>
-          <w:lang w:val="pl-PL"/>
-        </w:rPr>
-        <w:t>(</w:t>
-      </w:r>
-      <w:proofErr w:type="spellStart"/>
-      <w:r>
-        <w:rPr>
-          <w:sz w:val="20"/>
-          <w:szCs w:val="20"/>
-          <w:lang w:val="pl-PL"/>
-        </w:rPr>
-        <w:t>Endianness</w:t>
-      </w:r>
-      <w:proofErr w:type="spellEnd"/>
-      <w:r>
-        <w:rPr>
-          <w:sz w:val="20"/>
-          <w:szCs w:val="20"/>
-          <w:lang w:val="pl-PL"/>
-        </w:rPr>
-        <w:t>)</w:t>
+        </w:rPr>
+      </w:pPr>
+      <w:r>
+        <w:rPr>
+          <w:b/>
+          <w:bCs/>
+          <w:sz w:val="20"/>
+          <w:szCs w:val="20"/>
+        </w:rPr>
+        <w:t>Byte Order </w:t>
+      </w:r>
+      <w:r>
+        <w:rPr>
+          <w:sz w:val="20"/>
+          <w:szCs w:val="20"/>
+        </w:rPr>
+        <w:t>(Endianness)</w:t>
       </w:r>
     </w:p>
     <w:p>
@@ -1397,156 +1214,23 @@
           <w:bCs/>
           <w:sz w:val="20"/>
           <w:szCs w:val="20"/>
-          <w:lang w:val="pl-PL"/>
-        </w:rPr>
-      </w:pPr>
-      <w:r>
-        <w:rPr>
-          <w:b/>
-          <w:bCs/>
-          <w:sz w:val="20"/>
-          <w:szCs w:val="20"/>
-          <w:lang w:val="pl-PL"/>
-        </w:rPr>
-        <w:t>Big-</w:t>
-      </w:r>
-      <w:proofErr w:type="spellStart"/>
-      <w:r>
-        <w:rPr>
-          <w:b/>
-          <w:bCs/>
-          <w:sz w:val="20"/>
-          <w:szCs w:val="20"/>
-          <w:lang w:val="pl-PL"/>
-        </w:rPr>
-        <w:t>endian</w:t>
-      </w:r>
-      <w:proofErr w:type="spellEnd"/>
-      <w:r>
-        <w:rPr>
-          <w:b/>
-          <w:bCs/>
-          <w:sz w:val="20"/>
-          <w:szCs w:val="20"/>
-          <w:lang w:val="pl-PL"/>
-        </w:rPr>
-        <w:t>: </w:t>
-      </w:r>
-      <w:r>
-        <w:rPr>
-          <w:sz w:val="20"/>
-          <w:szCs w:val="20"/>
-          <w:lang w:val="pl-PL"/>
-        </w:rPr>
-        <w:t xml:space="preserve">Most </w:t>
-      </w:r>
-      <w:proofErr w:type="spellStart"/>
-      <w:r>
-        <w:rPr>
-          <w:sz w:val="20"/>
-          <w:szCs w:val="20"/>
-          <w:lang w:val="pl-PL"/>
-        </w:rPr>
-        <w:t>significant</w:t>
-      </w:r>
-      <w:proofErr w:type="spellEnd"/>
-      <w:r>
-        <w:rPr>
-          <w:sz w:val="20"/>
-          <w:szCs w:val="20"/>
-          <w:lang w:val="pl-PL"/>
-        </w:rPr>
-        <w:t xml:space="preserve"> </w:t>
-      </w:r>
-      <w:proofErr w:type="spellStart"/>
-      <w:r>
-        <w:rPr>
-          <w:sz w:val="20"/>
-          <w:szCs w:val="20"/>
-          <w:lang w:val="pl-PL"/>
-        </w:rPr>
-        <w:t>byte</w:t>
-      </w:r>
-      <w:proofErr w:type="spellEnd"/>
-      <w:r>
-        <w:rPr>
-          <w:sz w:val="20"/>
-          <w:szCs w:val="20"/>
-          <w:lang w:val="pl-PL"/>
-        </w:rPr>
-        <w:t xml:space="preserve"> </w:t>
-      </w:r>
-      <w:proofErr w:type="spellStart"/>
-      <w:r>
-        <w:rPr>
-          <w:sz w:val="20"/>
-          <w:szCs w:val="20"/>
-          <w:lang w:val="pl-PL"/>
-        </w:rPr>
-        <w:t>first</w:t>
-      </w:r>
-      <w:proofErr w:type="spellEnd"/>
-      <w:r>
-        <w:rPr>
-          <w:sz w:val="20"/>
-          <w:szCs w:val="20"/>
-          <w:lang w:val="pl-PL"/>
-        </w:rPr>
-        <w:t xml:space="preserve"> (</w:t>
-      </w:r>
-      <w:proofErr w:type="spellStart"/>
-      <w:r>
-        <w:rPr>
-          <w:sz w:val="20"/>
-          <w:szCs w:val="20"/>
-          <w:lang w:val="pl-PL"/>
-        </w:rPr>
-        <w:t>higher</w:t>
-      </w:r>
-      <w:proofErr w:type="spellEnd"/>
-      <w:r>
-        <w:rPr>
-          <w:sz w:val="20"/>
-          <w:szCs w:val="20"/>
-          <w:lang w:val="pl-PL"/>
-        </w:rPr>
-        <w:t xml:space="preserve"> </w:t>
-      </w:r>
-      <w:proofErr w:type="spellStart"/>
-      <w:r>
-        <w:rPr>
-          <w:sz w:val="20"/>
-          <w:szCs w:val="20"/>
-          <w:lang w:val="pl-PL"/>
-        </w:rPr>
-        <w:t>address</w:t>
-      </w:r>
-      <w:proofErr w:type="spellEnd"/>
-      <w:r>
-        <w:rPr>
-          <w:sz w:val="20"/>
-          <w:szCs w:val="20"/>
-          <w:lang w:val="pl-PL"/>
-        </w:rPr>
-        <w:t xml:space="preserve"> = less </w:t>
-      </w:r>
-      <w:proofErr w:type="spellStart"/>
-      <w:r>
-        <w:rPr>
-          <w:sz w:val="20"/>
-          <w:szCs w:val="20"/>
-          <w:lang w:val="pl-PL"/>
-        </w:rPr>
-        <w:t>significant</w:t>
-      </w:r>
-      <w:proofErr w:type="spellEnd"/>
-      <w:r>
-        <w:rPr>
-          <w:sz w:val="20"/>
-          <w:szCs w:val="20"/>
-          <w:lang w:val="pl-PL"/>
-        </w:rPr>
-        <w:t>)</w:t>
+        </w:rPr>
+      </w:pPr>
+      <w:r>
+        <w:rPr>
+          <w:b/>
+          <w:bCs/>
+          <w:sz w:val="20"/>
+          <w:szCs w:val="20"/>
+        </w:rPr>
+        <w:t>Big-endian: </w:t>
+      </w:r>
+      <w:r>
+        <w:rPr>
+          <w:sz w:val="20"/>
+          <w:szCs w:val="20"/>
+        </w:rPr>
+        <w:t>Most significant byte first (higher address = less significant)</w:t>
       </w:r>
     </w:p>
     <w:p>
@@ -1563,166 +1247,23 @@
           <w:bCs/>
           <w:sz w:val="20"/>
           <w:szCs w:val="20"/>
-          <w:lang w:val="pl-PL"/>
-        </w:rPr>
-      </w:pPr>
-      <w:r>
-        <w:rPr>
-          <w:b/>
-          <w:bCs/>
-          <w:sz w:val="20"/>
-          <w:szCs w:val="20"/>
-          <w:lang w:val="pl-PL"/>
-        </w:rPr>
-        <w:t>Little-</w:t>
-      </w:r>
-      <w:proofErr w:type="spellStart"/>
-      <w:r>
-        <w:rPr>
-          <w:b/>
-          <w:bCs/>
-          <w:sz w:val="20"/>
-          <w:szCs w:val="20"/>
-          <w:lang w:val="pl-PL"/>
-        </w:rPr>
-        <w:t>endian</w:t>
-      </w:r>
-      <w:proofErr w:type="spellEnd"/>
-      <w:r>
-        <w:rPr>
-          <w:b/>
-          <w:bCs/>
-          <w:sz w:val="20"/>
-          <w:szCs w:val="20"/>
-          <w:lang w:val="pl-PL"/>
-        </w:rPr>
-        <w:t xml:space="preserve">: </w:t>
-      </w:r>
-      <w:proofErr w:type="spellStart"/>
-      <w:r>
-        <w:rPr>
-          <w:sz w:val="20"/>
-          <w:szCs w:val="20"/>
-          <w:lang w:val="pl-PL"/>
-        </w:rPr>
-        <w:t>Least</w:t>
-      </w:r>
-      <w:proofErr w:type="spellEnd"/>
-      <w:r>
-        <w:rPr>
-          <w:sz w:val="20"/>
-          <w:szCs w:val="20"/>
-          <w:lang w:val="pl-PL"/>
-        </w:rPr>
-        <w:t xml:space="preserve"> </w:t>
-      </w:r>
-      <w:proofErr w:type="spellStart"/>
-      <w:r>
-        <w:rPr>
-          <w:sz w:val="20"/>
-          <w:szCs w:val="20"/>
-          <w:lang w:val="pl-PL"/>
-        </w:rPr>
-        <w:t>significant</w:t>
-      </w:r>
-      <w:proofErr w:type="spellEnd"/>
-      <w:r>
-        <w:rPr>
-          <w:sz w:val="20"/>
-          <w:szCs w:val="20"/>
-          <w:lang w:val="pl-PL"/>
-        </w:rPr>
-        <w:t xml:space="preserve"> </w:t>
-      </w:r>
-      <w:proofErr w:type="spellStart"/>
-      <w:r>
-        <w:rPr>
-          <w:sz w:val="20"/>
-          <w:szCs w:val="20"/>
-          <w:lang w:val="pl-PL"/>
-        </w:rPr>
-        <w:t>byte</w:t>
-      </w:r>
-      <w:proofErr w:type="spellEnd"/>
-      <w:r>
-        <w:rPr>
-          <w:sz w:val="20"/>
-          <w:szCs w:val="20"/>
-          <w:lang w:val="pl-PL"/>
-        </w:rPr>
-        <w:t xml:space="preserve"> </w:t>
-      </w:r>
-      <w:proofErr w:type="spellStart"/>
-      <w:r>
-        <w:rPr>
-          <w:sz w:val="20"/>
-          <w:szCs w:val="20"/>
-          <w:lang w:val="pl-PL"/>
-        </w:rPr>
-        <w:t>first</w:t>
-      </w:r>
-      <w:proofErr w:type="spellEnd"/>
-      <w:r>
-        <w:rPr>
-          <w:sz w:val="20"/>
-          <w:szCs w:val="20"/>
-          <w:lang w:val="pl-PL"/>
-        </w:rPr>
-        <w:t xml:space="preserve"> (</w:t>
-      </w:r>
-      <w:proofErr w:type="spellStart"/>
-      <w:r>
-        <w:rPr>
-          <w:sz w:val="20"/>
-          <w:szCs w:val="20"/>
-          <w:lang w:val="pl-PL"/>
-        </w:rPr>
-        <w:t>lower</w:t>
-      </w:r>
-      <w:proofErr w:type="spellEnd"/>
-      <w:r>
-        <w:rPr>
-          <w:sz w:val="20"/>
-          <w:szCs w:val="20"/>
-          <w:lang w:val="pl-PL"/>
-        </w:rPr>
-        <w:t xml:space="preserve"> </w:t>
-      </w:r>
-      <w:proofErr w:type="spellStart"/>
-      <w:r>
-        <w:rPr>
-          <w:sz w:val="20"/>
-          <w:szCs w:val="20"/>
-          <w:lang w:val="pl-PL"/>
-        </w:rPr>
-        <w:t>address</w:t>
-      </w:r>
-      <w:proofErr w:type="spellEnd"/>
-      <w:r>
-        <w:rPr>
-          <w:sz w:val="20"/>
-          <w:szCs w:val="20"/>
-          <w:lang w:val="pl-PL"/>
-        </w:rPr>
-        <w:t xml:space="preserve"> = less </w:t>
-      </w:r>
-      <w:proofErr w:type="spellStart"/>
-      <w:r>
-        <w:rPr>
-          <w:sz w:val="20"/>
-          <w:szCs w:val="20"/>
-          <w:lang w:val="pl-PL"/>
-        </w:rPr>
-        <w:t>significant</w:t>
-      </w:r>
-      <w:proofErr w:type="spellEnd"/>
-      <w:r>
-        <w:rPr>
-          <w:sz w:val="20"/>
-          <w:szCs w:val="20"/>
-          <w:lang w:val="pl-PL"/>
-        </w:rPr>
-        <w:t>)</w:t>
+        </w:rPr>
+      </w:pPr>
+      <w:r>
+        <w:rPr>
+          <w:b/>
+          <w:bCs/>
+          <w:sz w:val="20"/>
+          <w:szCs w:val="20"/>
+        </w:rPr>
+        <w:t xml:space="preserve">Little-endian: </w:t>
+      </w:r>
+      <w:r>
+        <w:rPr>
+          <w:sz w:val="20"/>
+          <w:szCs w:val="20"/>
+        </w:rPr>
+        <w:t>Least significant byte first (lower address = less significant)</w:t>
       </w:r>
     </w:p>
     <w:p>
@@ -1732,98 +1273,14 @@
         <w:rPr>
           <w:sz w:val="20"/>
           <w:szCs w:val="20"/>
-          <w:lang w:val="pl-PL"/>
-        </w:rPr>
-      </w:pPr>
-      <w:r>
-        <w:rPr>
-          <w:sz w:val="20"/>
-          <w:szCs w:val="20"/>
-          <w:lang w:val="pl-PL"/>
-        </w:rPr>
-        <w:t xml:space="preserve">Memory </w:t>
-      </w:r>
-      <w:proofErr w:type="spellStart"/>
-      <w:r>
-        <w:rPr>
-          <w:sz w:val="20"/>
-          <w:szCs w:val="20"/>
-          <w:lang w:val="pl-PL"/>
-        </w:rPr>
-        <w:t>addresses</w:t>
-      </w:r>
-      <w:proofErr w:type="spellEnd"/>
-      <w:r>
-        <w:rPr>
-          <w:sz w:val="20"/>
-          <w:szCs w:val="20"/>
-          <w:lang w:val="pl-PL"/>
-        </w:rPr>
-        <w:t xml:space="preserve">: </w:t>
-      </w:r>
-      <w:r>
-        <w:rPr>
-          <w:sz w:val="20"/>
-          <w:szCs w:val="20"/>
-          <w:lang w:val="pl-PL"/>
-        </w:rPr>
-        <w:t xml:space="preserve">    </w:t>
-      </w:r>
-      <w:r>
-        <w:rPr>
-          <w:sz w:val="20"/>
-          <w:szCs w:val="20"/>
-          <w:lang w:val="pl-PL"/>
-        </w:rPr>
-        <w:t xml:space="preserve"> 0      </w:t>
-      </w:r>
-      <w:r>
-        <w:rPr>
-          <w:sz w:val="20"/>
-          <w:szCs w:val="20"/>
-          <w:lang w:val="pl-PL"/>
-        </w:rPr>
-        <w:t xml:space="preserve">     </w:t>
-      </w:r>
-      <w:r>
-        <w:rPr>
-          <w:sz w:val="20"/>
-          <w:szCs w:val="20"/>
-          <w:lang w:val="pl-PL"/>
-        </w:rPr>
-        <w:t xml:space="preserve">1      </w:t>
-      </w:r>
-      <w:r>
-        <w:rPr>
-          <w:sz w:val="20"/>
-          <w:szCs w:val="20"/>
-          <w:lang w:val="pl-PL"/>
-        </w:rPr>
-        <w:t xml:space="preserve">     </w:t>
-      </w:r>
-      <w:r>
-        <w:rPr>
-          <w:sz w:val="20"/>
-          <w:szCs w:val="20"/>
-          <w:lang w:val="pl-PL"/>
-        </w:rPr>
-        <w:t xml:space="preserve">2      </w:t>
-      </w:r>
-      <w:r>
-        <w:rPr>
-          <w:sz w:val="20"/>
-          <w:szCs w:val="20"/>
-          <w:lang w:val="pl-PL"/>
-        </w:rPr>
-        <w:t xml:space="preserve">  </w:t>
-      </w:r>
-      <w:r>
-        <w:rPr>
-          <w:sz w:val="20"/>
-          <w:szCs w:val="20"/>
-          <w:lang w:val="pl-PL"/>
-        </w:rPr>
-        <w:t>3</w:t>
+        </w:rPr>
+      </w:pPr>
+      <w:r>
+        <w:rPr>
+          <w:sz w:val="20"/>
+          <w:szCs w:val="20"/>
+        </w:rPr>
+        <w:t>Memory addresses:      0           1           2        3</w:t>
       </w:r>
     </w:p>
     <w:p>
@@ -1833,51 +1290,22 @@
         <w:rPr>
           <w:sz w:val="20"/>
           <w:szCs w:val="20"/>
-          <w:lang w:val="pl-PL"/>
-        </w:rPr>
-      </w:pPr>
-      <w:r>
-        <w:rPr>
-          <w:sz w:val="20"/>
-          <w:szCs w:val="20"/>
-          <w:lang w:val="pl-PL"/>
-        </w:rPr>
-        <w:t>Big-</w:t>
-      </w:r>
-      <w:proofErr w:type="spellStart"/>
-      <w:r>
-        <w:rPr>
-          <w:sz w:val="20"/>
-          <w:szCs w:val="20"/>
-          <w:lang w:val="pl-PL"/>
-        </w:rPr>
-        <w:t>endian</w:t>
-      </w:r>
-      <w:proofErr w:type="spellEnd"/>
-      <w:r>
-        <w:rPr>
-          <w:sz w:val="20"/>
-          <w:szCs w:val="20"/>
-          <w:lang w:val="pl-PL"/>
-        </w:rPr>
-        <w:t xml:space="preserve">:    </w:t>
-      </w:r>
-      <w:r>
-        <w:rPr>
-          <w:sz w:val="20"/>
-          <w:szCs w:val="20"/>
-          <w:lang w:val="pl-PL"/>
+        </w:rPr>
+      </w:pPr>
+      <w:r>
+        <w:rPr>
+          <w:sz w:val="20"/>
+          <w:szCs w:val="20"/>
+        </w:rPr>
+        <w:t xml:space="preserve">Big-endian:    </w:t>
+      </w:r>
+      <w:r>
+        <w:rPr>
+          <w:sz w:val="20"/>
+          <w:szCs w:val="20"/>
         </w:rPr>
         <w:tab/>
-        <w:t xml:space="preserve">     </w:t>
-      </w:r>
-      <w:r>
-        <w:rPr>
-          <w:sz w:val="20"/>
-          <w:szCs w:val="20"/>
-          <w:lang w:val="pl-PL"/>
-        </w:rPr>
-        <w:t xml:space="preserve"> [0x12] [0x34] [0x56] [0x78]</w:t>
+        <w:t xml:space="preserve">      [0x12] [0x34] [0x56] [0x78]</w:t>
       </w:r>
     </w:p>
     <w:p>
@@ -1887,51 +1315,22 @@
         <w:rPr>
           <w:sz w:val="20"/>
           <w:szCs w:val="20"/>
-          <w:lang w:val="pl-PL"/>
-        </w:rPr>
-      </w:pPr>
-      <w:r>
-        <w:rPr>
-          <w:sz w:val="20"/>
-          <w:szCs w:val="20"/>
-          <w:lang w:val="pl-PL"/>
-        </w:rPr>
-        <w:t>Little-</w:t>
-      </w:r>
-      <w:proofErr w:type="spellStart"/>
-      <w:r>
-        <w:rPr>
-          <w:sz w:val="20"/>
-          <w:szCs w:val="20"/>
-          <w:lang w:val="pl-PL"/>
-        </w:rPr>
-        <w:t>endian</w:t>
-      </w:r>
-      <w:proofErr w:type="spellEnd"/>
-      <w:r>
-        <w:rPr>
-          <w:sz w:val="20"/>
-          <w:szCs w:val="20"/>
-          <w:lang w:val="pl-PL"/>
-        </w:rPr>
-        <w:t xml:space="preserve">:  </w:t>
-      </w:r>
-      <w:r>
-        <w:rPr>
-          <w:sz w:val="20"/>
-          <w:szCs w:val="20"/>
-          <w:lang w:val="pl-PL"/>
+        </w:rPr>
+      </w:pPr>
+      <w:r>
+        <w:rPr>
+          <w:sz w:val="20"/>
+          <w:szCs w:val="20"/>
+        </w:rPr>
+        <w:t xml:space="preserve">Little-endian:  </w:t>
+      </w:r>
+      <w:r>
+        <w:rPr>
+          <w:sz w:val="20"/>
+          <w:szCs w:val="20"/>
         </w:rPr>
         <w:tab/>
-        <w:t xml:space="preserve">      </w:t>
-      </w:r>
-      <w:r>
-        <w:rPr>
-          <w:sz w:val="20"/>
-          <w:szCs w:val="20"/>
-          <w:lang w:val="pl-PL"/>
-        </w:rPr>
-        <w:t>[0x78] [0x56] [0x34] [0x12]</w:t>
+        <w:t xml:space="preserve">      [0x78] [0x56] [0x34] [0x12]</w:t>
       </w:r>
     </w:p>
     <w:p>
@@ -1942,7 +1341,6 @@
           <w:bCs/>
           <w:sz w:val="20"/>
           <w:szCs w:val="20"/>
-          <w:lang w:val="pl-PL"/>
         </w:rPr>
       </w:pPr>
     </w:p>
@@ -1952,7 +1350,6 @@
         <w:rPr>
           <w:sz w:val="20"/>
           <w:szCs w:val="20"/>
-          <w:lang w:val="pl-PL"/>
         </w:rPr>
       </w:pPr>
     </w:p>
@@ -1999,27 +1396,63 @@
     </w:p>
     <w:p>
       <w:pPr>
+        <w:spacing w:after="0" w:line="240" w:lineRule="auto"/>
+        <w:jc w:val="right"/>
         <w:rPr>
           <w:sz w:val="28"/>
           <w:szCs w:val="28"/>
         </w:rPr>
       </w:pPr>
-    </w:p>
-    <w:p>
-      <w:pPr>
+      <w:r>
         <w:rPr>
           <w:sz w:val="28"/>
           <w:szCs w:val="28"/>
         </w:rPr>
-      </w:pPr>
-    </w:p>
-    <w:p>
-      <w:pPr>
+        <w:lastRenderedPageBreak/>
+        <w:t xml:space="preserve">CHAPTER </w:t>
+      </w:r>
+      <w:r>
         <w:rPr>
           <w:sz w:val="28"/>
           <w:szCs w:val="28"/>
         </w:rPr>
-      </w:pPr>
+        <w:t>2</w:t>
+      </w:r>
+    </w:p>
+    <w:p>
+      <w:pPr>
+        <w:spacing w:after="0" w:line="240" w:lineRule="auto"/>
+        <w:jc w:val="right"/>
+        <w:rPr>
+          <w:rFonts w:cstheme="minorHAnsi"/>
+          <w:sz w:val="24"/>
+          <w:szCs w:val="24"/>
+        </w:rPr>
+      </w:pPr>
+      <w:r>
+        <w:rPr>
+          <w:rFonts w:cstheme="minorHAnsi"/>
+          <w:sz w:val="24"/>
+          <w:szCs w:val="24"/>
+        </w:rPr>
+        <w:t>Boruss</w:t>
+      </w:r>
+      <w:r>
+        <w:rPr>
+          <w:rFonts w:cstheme="minorHAnsi"/>
+          <w:sz w:val="24"/>
+          <w:szCs w:val="24"/>
+        </w:rPr>
+        <w:t>CPU</w:t>
+      </w:r>
+      <w:r>
+        <w:rPr>
+          <w:rFonts w:cstheme="minorHAnsi"/>
+          <w:sz w:val="24"/>
+          <w:szCs w:val="24"/>
+        </w:rPr>
+        <w:t>® Architecture</w:t>
+      </w:r>
     </w:p>
     <w:p>
       <w:pPr>
@@ -2028,22 +1461,675 @@
           <w:szCs w:val="28"/>
         </w:rPr>
       </w:pPr>
-    </w:p>
-    <w:p>
-      <w:pPr>
+      <w:r>
         <w:rPr>
           <w:sz w:val="28"/>
           <w:szCs w:val="28"/>
         </w:rPr>
-      </w:pPr>
-    </w:p>
-    <w:p>
-      <w:pPr>
+        <w:pict w14:anchorId="5A22C8D2">
+          <v:rect id="_x0000_i1027" style="width:0;height:1.5pt" o:hralign="center" o:hrstd="t" o:hr="t" fillcolor="#a0a0a0" stroked="f"/>
+        </w:pict>
+      </w:r>
+    </w:p>
+    <w:p>
+      <w:pPr>
+        <w:pStyle w:val="Akapitzlist"/>
+        <w:numPr>
+          <w:ilvl w:val="1"/>
+          <w:numId w:val="8"/>
+        </w:numPr>
+        <w:rPr>
+          <w:b/>
+          <w:bCs/>
+          <w:sz w:val="20"/>
+          <w:szCs w:val="20"/>
+        </w:rPr>
+      </w:pPr>
+      <w:r>
+        <w:rPr>
+          <w:b/>
+          <w:bCs/>
+          <w:sz w:val="20"/>
+          <w:szCs w:val="20"/>
+        </w:rPr>
+        <w:t>BORUSS</w:t>
+      </w:r>
+      <w:r>
+        <w:rPr>
+          <w:rFonts w:cstheme="minorHAnsi"/>
+          <w:b/>
+          <w:bCs/>
+          <w:sz w:val="20"/>
+          <w:szCs w:val="20"/>
+        </w:rPr>
+        <w:t>®</w:t>
+      </w:r>
+      <w:r>
+        <w:rPr>
+          <w:b/>
+          <w:bCs/>
+          <w:sz w:val="20"/>
+          <w:szCs w:val="20"/>
+        </w:rPr>
+        <w:t xml:space="preserve"> CPU </w:t>
+      </w:r>
+      <w:r>
+        <w:rPr>
+          <w:b/>
+          <w:bCs/>
+          <w:sz w:val="20"/>
+          <w:szCs w:val="20"/>
+        </w:rPr>
+        <w:t>ARCHITECTURE</w:t>
+      </w:r>
+    </w:p>
+    <w:p>
+      <w:pPr>
+        <w:rPr>
+          <w:sz w:val="20"/>
+          <w:szCs w:val="20"/>
+        </w:rPr>
+      </w:pPr>
+      <w:r>
+        <w:rPr>
+          <w:sz w:val="20"/>
+          <w:szCs w:val="20"/>
+        </w:rPr>
+        <w:t xml:space="preserve">This chapter describes all BorussCPU components </w:t>
+      </w:r>
+    </w:p>
+    <w:p>
+      <w:pPr>
+        <w:pStyle w:val="Akapitzlist"/>
+        <w:numPr>
+          <w:ilvl w:val="2"/>
+          <w:numId w:val="8"/>
+        </w:numPr>
+        <w:rPr>
+          <w:sz w:val="20"/>
+          <w:szCs w:val="20"/>
+        </w:rPr>
+      </w:pPr>
+      <w:r>
+        <w:rPr>
+          <w:sz w:val="20"/>
+          <w:szCs w:val="20"/>
+        </w:rPr>
+        <w:t>Arithmetic-Logic Unit</w:t>
+      </w:r>
+    </w:p>
+    <w:p>
+      <w:pPr>
+        <w:rPr>
+          <w:sz w:val="20"/>
+          <w:szCs w:val="20"/>
+        </w:rPr>
+      </w:pPr>
+      <w:r>
+        <w:rPr>
+          <w:sz w:val="20"/>
+          <w:szCs w:val="20"/>
+        </w:rPr>
+        <w:t xml:space="preserve">Performs arithmetic </w:t>
+      </w:r>
+      <w:r>
+        <w:rPr>
+          <w:sz w:val="20"/>
+          <w:szCs w:val="20"/>
+        </w:rPr>
+        <w:t>(adding, subtracting)</w:t>
+      </w:r>
+      <w:r>
+        <w:rPr>
+          <w:sz w:val="20"/>
+          <w:szCs w:val="20"/>
+        </w:rPr>
+        <w:t xml:space="preserve"> and logical(AND, OR, XOR) </w:t>
+      </w:r>
+      <w:r>
+        <w:rPr>
+          <w:sz w:val="20"/>
+          <w:szCs w:val="20"/>
+        </w:rPr>
+        <w:t>operations</w:t>
+      </w:r>
+      <w:r>
+        <w:rPr>
+          <w:sz w:val="20"/>
+          <w:szCs w:val="20"/>
+        </w:rPr>
+        <w:t xml:space="preserve"> based on operation code received from CPU.</w:t>
+      </w:r>
+      <w:r>
+        <w:rPr>
+          <w:sz w:val="20"/>
+          <w:szCs w:val="20"/>
+        </w:rPr>
+        <w:t xml:space="preserve"> </w:t>
+      </w:r>
+    </w:p>
+    <w:p>
+      <w:pPr>
+        <w:jc w:val="center"/>
         <w:rPr>
           <w:sz w:val="28"/>
           <w:szCs w:val="28"/>
         </w:rPr>
       </w:pPr>
+      <w:r>
+        <w:rPr>
+          <w:noProof/>
+        </w:rPr>
+        <w:drawing>
+          <wp:inline distT="0" distB="0" distL="0" distR="0" wp14:anchorId="4B9154A0" wp14:editId="20FE5692">
+            <wp:extent cx="3096000" cy="2228400"/>
+            <wp:effectExtent l="0" t="0" r="9525" b="635"/>
+            <wp:docPr id="1396631808" name="Obraz 1"/>
+            <wp:cNvGraphicFramePr>
+              <a:graphicFrameLocks xmlns:a="http://schemas.openxmlformats.org/drawingml/2006/main" noChangeAspect="1"/>
+            </wp:cNvGraphicFramePr>
+            <a:graphic xmlns:a="http://schemas.openxmlformats.org/drawingml/2006/main">
+              <a:graphicData uri="http://schemas.openxmlformats.org/drawingml/2006/picture">
+                <pic:pic xmlns:pic="http://schemas.openxmlformats.org/drawingml/2006/picture">
+                  <pic:nvPicPr>
+                    <pic:cNvPr id="1396631808" name=""/>
+                    <pic:cNvPicPr/>
+                  </pic:nvPicPr>
+                  <pic:blipFill>
+                    <a:blip r:embed="rId9"/>
+                    <a:stretch>
+                      <a:fillRect/>
+                    </a:stretch>
+                  </pic:blipFill>
+                  <pic:spPr>
+                    <a:xfrm>
+                      <a:off x="0" y="0"/>
+                      <a:ext cx="3096000" cy="2228400"/>
+                    </a:xfrm>
+                    <a:prstGeom prst="rect">
+                      <a:avLst/>
+                    </a:prstGeom>
+                  </pic:spPr>
+                </pic:pic>
+              </a:graphicData>
+            </a:graphic>
+          </wp:inline>
+        </w:drawing>
+      </w:r>
+    </w:p>
+    <w:p>
+      <w:pPr>
+        <w:pStyle w:val="Legenda"/>
+        <w:jc w:val="center"/>
+      </w:pPr>
+      <w:r>
+        <w:t xml:space="preserve">Figure </w:t>
+      </w:r>
+      <w:r>
+        <w:fldChar w:fldCharType="begin"/>
+      </w:r>
+      <w:r>
+        <w:instrText xml:space="preserve"> SEQ Rysunek \* ARABIC </w:instrText>
+      </w:r>
+      <w:r>
+        <w:fldChar w:fldCharType="separate"/>
+      </w:r>
+      <w:r>
+        <w:rPr>
+          <w:noProof/>
+        </w:rPr>
+        <w:t>1</w:t>
+      </w:r>
+      <w:r>
+        <w:fldChar w:fldCharType="end"/>
+      </w:r>
+      <w:r>
+        <w:t xml:space="preserve"> BorussCPU ALU</w:t>
+      </w:r>
+      <w:r>
+        <w:t xml:space="preserve"> inputs and outputs</w:t>
+      </w:r>
+      <w:r>
+        <w:t xml:space="preserve"> overview</w:t>
+      </w:r>
+    </w:p>
+    <w:p>
+      <w:pPr>
+        <w:rPr>
+          <w:sz w:val="20"/>
+          <w:szCs w:val="20"/>
+        </w:rPr>
+      </w:pPr>
+      <w:r>
+        <w:rPr>
+          <w:sz w:val="20"/>
+          <w:szCs w:val="20"/>
+        </w:rPr>
+        <w:t>2.1.1.1 ALU inputs and outputs</w:t>
+      </w:r>
+    </w:p>
+    <w:tbl>
+      <w:tblPr>
+        <w:tblStyle w:val="Tabela-Siatka"/>
+        <w:tblW w:w="0" w:type="auto"/>
+        <w:tblLook w:val="04A0" w:firstRow="1" w:lastRow="0" w:firstColumn="1" w:lastColumn="0" w:noHBand="0" w:noVBand="1"/>
+      </w:tblPr>
+      <w:tblGrid>
+        <w:gridCol w:w="2484"/>
+        <w:gridCol w:w="2185"/>
+        <w:gridCol w:w="2359"/>
+        <w:gridCol w:w="2034"/>
+      </w:tblGrid>
+      <w:tr>
+        <w:tc>
+          <w:tcPr>
+            <w:tcW w:w="2484" w:type="dxa"/>
+          </w:tcPr>
+          <w:p>
+            <w:pPr>
+              <w:jc w:val="center"/>
+              <w:rPr>
+                <w:b/>
+                <w:bCs/>
+                <w:sz w:val="20"/>
+                <w:szCs w:val="20"/>
+              </w:rPr>
+            </w:pPr>
+            <w:r>
+              <w:rPr>
+                <w:b/>
+                <w:bCs/>
+                <w:sz w:val="20"/>
+                <w:szCs w:val="20"/>
+              </w:rPr>
+              <w:t>Name</w:t>
+            </w:r>
+          </w:p>
+        </w:tc>
+        <w:tc>
+          <w:tcPr>
+            <w:tcW w:w="2185" w:type="dxa"/>
+          </w:tcPr>
+          <w:p>
+            <w:pPr>
+              <w:jc w:val="center"/>
+              <w:rPr>
+                <w:b/>
+                <w:bCs/>
+                <w:sz w:val="20"/>
+                <w:szCs w:val="20"/>
+              </w:rPr>
+            </w:pPr>
+            <w:r>
+              <w:rPr>
+                <w:b/>
+                <w:bCs/>
+                <w:sz w:val="20"/>
+                <w:szCs w:val="20"/>
+              </w:rPr>
+              <w:t>Role</w:t>
+            </w:r>
+          </w:p>
+        </w:tc>
+        <w:tc>
+          <w:tcPr>
+            <w:tcW w:w="2359" w:type="dxa"/>
+          </w:tcPr>
+          <w:p>
+            <w:pPr>
+              <w:jc w:val="center"/>
+              <w:rPr>
+                <w:b/>
+                <w:bCs/>
+                <w:sz w:val="20"/>
+                <w:szCs w:val="20"/>
+              </w:rPr>
+            </w:pPr>
+            <w:r>
+              <w:rPr>
+                <w:b/>
+                <w:bCs/>
+                <w:sz w:val="20"/>
+                <w:szCs w:val="20"/>
+              </w:rPr>
+              <w:t>Description</w:t>
+            </w:r>
+          </w:p>
+        </w:tc>
+        <w:tc>
+          <w:tcPr>
+            <w:tcW w:w="2034" w:type="dxa"/>
+          </w:tcPr>
+          <w:p>
+            <w:pPr>
+              <w:jc w:val="center"/>
+              <w:rPr>
+                <w:b/>
+                <w:bCs/>
+                <w:sz w:val="20"/>
+                <w:szCs w:val="20"/>
+              </w:rPr>
+            </w:pPr>
+            <w:r>
+              <w:rPr>
+                <w:b/>
+                <w:bCs/>
+                <w:sz w:val="20"/>
+                <w:szCs w:val="20"/>
+              </w:rPr>
+              <w:t>Width</w:t>
+            </w:r>
+          </w:p>
+        </w:tc>
+      </w:tr>
+      <w:tr>
+        <w:tc>
+          <w:tcPr>
+            <w:tcW w:w="2484" w:type="dxa"/>
+          </w:tcPr>
+          <w:p>
+            <w:pPr>
+              <w:rPr>
+                <w:sz w:val="20"/>
+                <w:szCs w:val="20"/>
+              </w:rPr>
+            </w:pPr>
+            <w:r>
+              <w:rPr>
+                <w:sz w:val="20"/>
+                <w:szCs w:val="20"/>
+              </w:rPr>
+              <w:t>operand_a</w:t>
+            </w:r>
+          </w:p>
+        </w:tc>
+        <w:tc>
+          <w:tcPr>
+            <w:tcW w:w="2185" w:type="dxa"/>
+          </w:tcPr>
+          <w:p>
+            <w:pPr>
+              <w:rPr>
+                <w:sz w:val="20"/>
+                <w:szCs w:val="20"/>
+              </w:rPr>
+            </w:pPr>
+            <w:r>
+              <w:rPr>
+                <w:sz w:val="20"/>
+                <w:szCs w:val="20"/>
+              </w:rPr>
+              <w:t>Input</w:t>
+            </w:r>
+          </w:p>
+        </w:tc>
+        <w:tc>
+          <w:tcPr>
+            <w:tcW w:w="2359" w:type="dxa"/>
+          </w:tcPr>
+          <w:p>
+            <w:pPr>
+              <w:rPr>
+                <w:sz w:val="20"/>
+                <w:szCs w:val="20"/>
+              </w:rPr>
+            </w:pPr>
+            <w:r>
+              <w:rPr>
+                <w:sz w:val="20"/>
+                <w:szCs w:val="20"/>
+              </w:rPr>
+              <w:t>o</w:t>
+            </w:r>
+            <w:r>
+              <w:rPr>
+                <w:sz w:val="20"/>
+                <w:szCs w:val="20"/>
+              </w:rPr>
+              <w:t>perand A</w:t>
+            </w:r>
+          </w:p>
+        </w:tc>
+        <w:tc>
+          <w:tcPr>
+            <w:tcW w:w="2034" w:type="dxa"/>
+          </w:tcPr>
+          <w:p>
+            <w:pPr>
+              <w:rPr>
+                <w:sz w:val="20"/>
+                <w:szCs w:val="20"/>
+              </w:rPr>
+            </w:pPr>
+            <w:r>
+              <w:rPr>
+                <w:sz w:val="20"/>
+                <w:szCs w:val="20"/>
+              </w:rPr>
+              <w:t>8 bits</w:t>
+            </w:r>
+          </w:p>
+        </w:tc>
+      </w:tr>
+      <w:tr>
+        <w:tc>
+          <w:tcPr>
+            <w:tcW w:w="2484" w:type="dxa"/>
+          </w:tcPr>
+          <w:p>
+            <w:pPr>
+              <w:rPr>
+                <w:sz w:val="20"/>
+                <w:szCs w:val="20"/>
+              </w:rPr>
+            </w:pPr>
+            <w:r>
+              <w:rPr>
+                <w:sz w:val="20"/>
+                <w:szCs w:val="20"/>
+              </w:rPr>
+              <w:t>operand_</w:t>
+            </w:r>
+            <w:r>
+              <w:rPr>
+                <w:sz w:val="20"/>
+                <w:szCs w:val="20"/>
+              </w:rPr>
+              <w:t>b</w:t>
+            </w:r>
+          </w:p>
+        </w:tc>
+        <w:tc>
+          <w:tcPr>
+            <w:tcW w:w="2185" w:type="dxa"/>
+          </w:tcPr>
+          <w:p>
+            <w:pPr>
+              <w:rPr>
+                <w:sz w:val="20"/>
+                <w:szCs w:val="20"/>
+              </w:rPr>
+            </w:pPr>
+            <w:r>
+              <w:rPr>
+                <w:sz w:val="20"/>
+                <w:szCs w:val="20"/>
+              </w:rPr>
+              <w:t>Input</w:t>
+            </w:r>
+          </w:p>
+        </w:tc>
+        <w:tc>
+          <w:tcPr>
+            <w:tcW w:w="2359" w:type="dxa"/>
+          </w:tcPr>
+          <w:p>
+            <w:pPr>
+              <w:rPr>
+                <w:sz w:val="20"/>
+                <w:szCs w:val="20"/>
+              </w:rPr>
+            </w:pPr>
+            <w:r>
+              <w:rPr>
+                <w:sz w:val="20"/>
+                <w:szCs w:val="20"/>
+              </w:rPr>
+              <w:t>operand B</w:t>
+            </w:r>
+          </w:p>
+        </w:tc>
+        <w:tc>
+          <w:tcPr>
+            <w:tcW w:w="2034" w:type="dxa"/>
+          </w:tcPr>
+          <w:p>
+            <w:pPr>
+              <w:rPr>
+                <w:sz w:val="20"/>
+                <w:szCs w:val="20"/>
+              </w:rPr>
+            </w:pPr>
+            <w:r>
+              <w:rPr>
+                <w:sz w:val="20"/>
+                <w:szCs w:val="20"/>
+              </w:rPr>
+              <w:t>8 bits</w:t>
+            </w:r>
+          </w:p>
+        </w:tc>
+      </w:tr>
+      <w:tr>
+        <w:tc>
+          <w:tcPr>
+            <w:tcW w:w="2484" w:type="dxa"/>
+          </w:tcPr>
+          <w:p>
+            <w:pPr>
+              <w:rPr>
+                <w:sz w:val="20"/>
+                <w:szCs w:val="20"/>
+              </w:rPr>
+            </w:pPr>
+            <w:r>
+              <w:rPr>
+                <w:sz w:val="20"/>
+                <w:szCs w:val="20"/>
+              </w:rPr>
+              <w:t>operation_code</w:t>
+            </w:r>
+          </w:p>
+        </w:tc>
+        <w:tc>
+          <w:tcPr>
+            <w:tcW w:w="2185" w:type="dxa"/>
+          </w:tcPr>
+          <w:p>
+            <w:pPr>
+              <w:rPr>
+                <w:sz w:val="20"/>
+                <w:szCs w:val="20"/>
+              </w:rPr>
+            </w:pPr>
+            <w:r>
+              <w:rPr>
+                <w:sz w:val="20"/>
+                <w:szCs w:val="20"/>
+              </w:rPr>
+              <w:t>Input</w:t>
+            </w:r>
+          </w:p>
+        </w:tc>
+        <w:tc>
+          <w:tcPr>
+            <w:tcW w:w="2359" w:type="dxa"/>
+          </w:tcPr>
+          <w:p>
+            <w:pPr>
+              <w:rPr>
+                <w:sz w:val="20"/>
+                <w:szCs w:val="20"/>
+              </w:rPr>
+            </w:pPr>
+            <w:r>
+              <w:rPr>
+                <w:sz w:val="20"/>
+                <w:szCs w:val="20"/>
+              </w:rPr>
+              <w:t>o</w:t>
+            </w:r>
+            <w:r>
+              <w:rPr>
+                <w:sz w:val="20"/>
+                <w:szCs w:val="20"/>
+              </w:rPr>
+              <w:t xml:space="preserve">peration </w:t>
+            </w:r>
+            <w:r>
+              <w:rPr>
+                <w:sz w:val="20"/>
+                <w:szCs w:val="20"/>
+              </w:rPr>
+              <w:t>code</w:t>
+            </w:r>
+          </w:p>
+        </w:tc>
+        <w:tc>
+          <w:tcPr>
+            <w:tcW w:w="2034" w:type="dxa"/>
+          </w:tcPr>
+          <w:p>
+            <w:pPr>
+              <w:rPr>
+                <w:sz w:val="20"/>
+                <w:szCs w:val="20"/>
+              </w:rPr>
+            </w:pPr>
+            <w:r>
+              <w:rPr>
+                <w:sz w:val="20"/>
+                <w:szCs w:val="20"/>
+              </w:rPr>
+              <w:t>8 bits</w:t>
+            </w:r>
+          </w:p>
+        </w:tc>
+      </w:tr>
+    </w:tbl>
+    <w:p>
+      <w:pPr>
+        <w:pStyle w:val="Legenda"/>
+        <w:jc w:val="center"/>
+        <w:rPr>
+          <w:sz w:val="20"/>
+          <w:szCs w:val="20"/>
+        </w:rPr>
+      </w:pPr>
+      <w:r>
+        <w:t xml:space="preserve">Table </w:t>
+      </w:r>
+      <w:r>
+        <w:fldChar w:fldCharType="begin"/>
+      </w:r>
+      <w:r>
+        <w:instrText xml:space="preserve"> SEQ Tabela \* ARABIC </w:instrText>
+      </w:r>
+      <w:r>
+        <w:fldChar w:fldCharType="separate"/>
+      </w:r>
+      <w:r>
+        <w:rPr>
+          <w:noProof/>
+        </w:rPr>
+        <w:t>1</w:t>
+      </w:r>
+      <w:r>
+        <w:fldChar w:fldCharType="end"/>
+      </w:r>
+      <w:r>
+        <w:t xml:space="preserve"> ALU inputs overview</w:t>
+      </w:r>
     </w:p>
     <w:p>
       <w:pPr>
@@ -2053,13 +2139,657 @@
         </w:rPr>
       </w:pPr>
     </w:p>
-    <w:p>
-      <w:pPr>
+    <w:tbl>
+      <w:tblPr>
+        <w:tblStyle w:val="Tabela-Siatka"/>
+        <w:tblW w:w="0" w:type="auto"/>
+        <w:tblLook w:val="04A0" w:firstRow="1" w:lastRow="0" w:firstColumn="1" w:lastColumn="0" w:noHBand="0" w:noVBand="1"/>
+      </w:tblPr>
+      <w:tblGrid>
+        <w:gridCol w:w="2484"/>
+        <w:gridCol w:w="2185"/>
+        <w:gridCol w:w="2359"/>
+        <w:gridCol w:w="2034"/>
+      </w:tblGrid>
+      <w:tr>
+        <w:tc>
+          <w:tcPr>
+            <w:tcW w:w="2484" w:type="dxa"/>
+          </w:tcPr>
+          <w:p>
+            <w:pPr>
+              <w:jc w:val="center"/>
+              <w:rPr>
+                <w:b/>
+                <w:bCs/>
+                <w:sz w:val="20"/>
+                <w:szCs w:val="20"/>
+              </w:rPr>
+            </w:pPr>
+            <w:r>
+              <w:rPr>
+                <w:b/>
+                <w:bCs/>
+                <w:sz w:val="20"/>
+                <w:szCs w:val="20"/>
+              </w:rPr>
+              <w:t>Name</w:t>
+            </w:r>
+          </w:p>
+        </w:tc>
+        <w:tc>
+          <w:tcPr>
+            <w:tcW w:w="2185" w:type="dxa"/>
+          </w:tcPr>
+          <w:p>
+            <w:pPr>
+              <w:jc w:val="center"/>
+              <w:rPr>
+                <w:b/>
+                <w:bCs/>
+                <w:sz w:val="20"/>
+                <w:szCs w:val="20"/>
+              </w:rPr>
+            </w:pPr>
+            <w:r>
+              <w:rPr>
+                <w:b/>
+                <w:bCs/>
+                <w:sz w:val="20"/>
+                <w:szCs w:val="20"/>
+              </w:rPr>
+              <w:t>Role</w:t>
+            </w:r>
+          </w:p>
+        </w:tc>
+        <w:tc>
+          <w:tcPr>
+            <w:tcW w:w="2359" w:type="dxa"/>
+          </w:tcPr>
+          <w:p>
+            <w:pPr>
+              <w:jc w:val="center"/>
+              <w:rPr>
+                <w:b/>
+                <w:bCs/>
+                <w:sz w:val="20"/>
+                <w:szCs w:val="20"/>
+              </w:rPr>
+            </w:pPr>
+            <w:r>
+              <w:rPr>
+                <w:b/>
+                <w:bCs/>
+                <w:sz w:val="20"/>
+                <w:szCs w:val="20"/>
+              </w:rPr>
+              <w:t>Description</w:t>
+            </w:r>
+          </w:p>
+        </w:tc>
+        <w:tc>
+          <w:tcPr>
+            <w:tcW w:w="2034" w:type="dxa"/>
+          </w:tcPr>
+          <w:p>
+            <w:pPr>
+              <w:jc w:val="center"/>
+              <w:rPr>
+                <w:b/>
+                <w:bCs/>
+                <w:sz w:val="20"/>
+                <w:szCs w:val="20"/>
+              </w:rPr>
+            </w:pPr>
+            <w:r>
+              <w:rPr>
+                <w:b/>
+                <w:bCs/>
+                <w:sz w:val="20"/>
+                <w:szCs w:val="20"/>
+              </w:rPr>
+              <w:t>Width</w:t>
+            </w:r>
+          </w:p>
+        </w:tc>
+      </w:tr>
+      <w:tr>
+        <w:tc>
+          <w:tcPr>
+            <w:tcW w:w="2484" w:type="dxa"/>
+          </w:tcPr>
+          <w:p>
+            <w:pPr>
+              <w:rPr>
+                <w:sz w:val="20"/>
+                <w:szCs w:val="20"/>
+              </w:rPr>
+            </w:pPr>
+            <w:r>
+              <w:rPr>
+                <w:sz w:val="20"/>
+                <w:szCs w:val="20"/>
+              </w:rPr>
+              <w:t>result</w:t>
+            </w:r>
+          </w:p>
+        </w:tc>
+        <w:tc>
+          <w:tcPr>
+            <w:tcW w:w="2185" w:type="dxa"/>
+          </w:tcPr>
+          <w:p>
+            <w:pPr>
+              <w:rPr>
+                <w:sz w:val="20"/>
+                <w:szCs w:val="20"/>
+              </w:rPr>
+            </w:pPr>
+            <w:r>
+              <w:rPr>
+                <w:sz w:val="20"/>
+                <w:szCs w:val="20"/>
+              </w:rPr>
+              <w:t>Output</w:t>
+            </w:r>
+          </w:p>
+        </w:tc>
+        <w:tc>
+          <w:tcPr>
+            <w:tcW w:w="2359" w:type="dxa"/>
+          </w:tcPr>
+          <w:p>
+            <w:pPr>
+              <w:rPr>
+                <w:sz w:val="20"/>
+                <w:szCs w:val="20"/>
+              </w:rPr>
+            </w:pPr>
+            <w:r>
+              <w:rPr>
+                <w:sz w:val="20"/>
+                <w:szCs w:val="20"/>
+              </w:rPr>
+              <w:t>Operation result</w:t>
+            </w:r>
+          </w:p>
+        </w:tc>
+        <w:tc>
+          <w:tcPr>
+            <w:tcW w:w="2034" w:type="dxa"/>
+          </w:tcPr>
+          <w:p>
+            <w:pPr>
+              <w:rPr>
+                <w:sz w:val="20"/>
+                <w:szCs w:val="20"/>
+              </w:rPr>
+            </w:pPr>
+            <w:r>
+              <w:rPr>
+                <w:sz w:val="20"/>
+                <w:szCs w:val="20"/>
+              </w:rPr>
+              <w:t>8 bits</w:t>
+            </w:r>
+          </w:p>
+        </w:tc>
+      </w:tr>
+      <w:tr>
+        <w:tc>
+          <w:tcPr>
+            <w:tcW w:w="2484" w:type="dxa"/>
+          </w:tcPr>
+          <w:p>
+            <w:pPr>
+              <w:rPr>
+                <w:sz w:val="20"/>
+                <w:szCs w:val="20"/>
+              </w:rPr>
+            </w:pPr>
+            <w:proofErr w:type="spellStart"/>
+            <w:r>
+              <w:rPr>
+                <w:sz w:val="20"/>
+                <w:szCs w:val="20"/>
+              </w:rPr>
+              <w:t>zero_flag</w:t>
+            </w:r>
+            <w:proofErr w:type="spellEnd"/>
+          </w:p>
+        </w:tc>
+        <w:tc>
+          <w:tcPr>
+            <w:tcW w:w="2185" w:type="dxa"/>
+          </w:tcPr>
+          <w:p>
+            <w:pPr>
+              <w:rPr>
+                <w:sz w:val="20"/>
+                <w:szCs w:val="20"/>
+              </w:rPr>
+            </w:pPr>
+            <w:r>
+              <w:rPr>
+                <w:sz w:val="20"/>
+                <w:szCs w:val="20"/>
+              </w:rPr>
+              <w:t>Output</w:t>
+            </w:r>
+          </w:p>
+        </w:tc>
+        <w:tc>
+          <w:tcPr>
+            <w:tcW w:w="2359" w:type="dxa"/>
+          </w:tcPr>
+          <w:p>
+            <w:pPr>
+              <w:rPr>
+                <w:sz w:val="20"/>
+                <w:szCs w:val="20"/>
+              </w:rPr>
+            </w:pPr>
+            <w:r>
+              <w:rPr>
+                <w:sz w:val="20"/>
+                <w:szCs w:val="20"/>
+              </w:rPr>
+              <w:t>Set when result is zero</w:t>
+            </w:r>
+          </w:p>
+        </w:tc>
+        <w:tc>
+          <w:tcPr>
+            <w:tcW w:w="2034" w:type="dxa"/>
+          </w:tcPr>
+          <w:p>
+            <w:pPr>
+              <w:rPr>
+                <w:sz w:val="20"/>
+                <w:szCs w:val="20"/>
+              </w:rPr>
+            </w:pPr>
+            <w:r>
+              <w:rPr>
+                <w:sz w:val="20"/>
+                <w:szCs w:val="20"/>
+              </w:rPr>
+              <w:t>1</w:t>
+            </w:r>
+            <w:r>
+              <w:rPr>
+                <w:sz w:val="20"/>
+                <w:szCs w:val="20"/>
+              </w:rPr>
+              <w:t xml:space="preserve"> bit</w:t>
+            </w:r>
+          </w:p>
+        </w:tc>
+      </w:tr>
+      <w:tr>
+        <w:tc>
+          <w:tcPr>
+            <w:tcW w:w="2484" w:type="dxa"/>
+          </w:tcPr>
+          <w:p>
+            <w:pPr>
+              <w:rPr>
+                <w:sz w:val="20"/>
+                <w:szCs w:val="20"/>
+              </w:rPr>
+            </w:pPr>
+            <w:r>
+              <w:rPr>
+                <w:sz w:val="20"/>
+                <w:szCs w:val="20"/>
+              </w:rPr>
+              <w:t>carry</w:t>
+            </w:r>
+            <w:r>
+              <w:rPr>
+                <w:sz w:val="20"/>
+                <w:szCs w:val="20"/>
+              </w:rPr>
+              <w:t>_flag</w:t>
+            </w:r>
+          </w:p>
+        </w:tc>
+        <w:tc>
+          <w:tcPr>
+            <w:tcW w:w="2185" w:type="dxa"/>
+          </w:tcPr>
+          <w:p>
+            <w:pPr>
+              <w:rPr>
+                <w:sz w:val="20"/>
+                <w:szCs w:val="20"/>
+              </w:rPr>
+            </w:pPr>
+            <w:r>
+              <w:rPr>
+                <w:sz w:val="20"/>
+                <w:szCs w:val="20"/>
+              </w:rPr>
+              <w:t>Output</w:t>
+            </w:r>
+          </w:p>
+        </w:tc>
+        <w:tc>
+          <w:tcPr>
+            <w:tcW w:w="2359" w:type="dxa"/>
+          </w:tcPr>
+          <w:p>
+            <w:pPr>
+              <w:rPr>
+                <w:sz w:val="20"/>
+                <w:szCs w:val="20"/>
+              </w:rPr>
+            </w:pPr>
+            <w:r>
+              <w:rPr>
+                <w:sz w:val="20"/>
+                <w:szCs w:val="20"/>
+              </w:rPr>
+              <w:t>Set when carry occurred</w:t>
+            </w:r>
+          </w:p>
+        </w:tc>
+        <w:tc>
+          <w:tcPr>
+            <w:tcW w:w="2034" w:type="dxa"/>
+          </w:tcPr>
+          <w:p>
+            <w:pPr>
+              <w:rPr>
+                <w:sz w:val="20"/>
+                <w:szCs w:val="20"/>
+              </w:rPr>
+            </w:pPr>
+            <w:r>
+              <w:rPr>
+                <w:sz w:val="20"/>
+                <w:szCs w:val="20"/>
+              </w:rPr>
+              <w:t>1</w:t>
+            </w:r>
+            <w:r>
+              <w:rPr>
+                <w:sz w:val="20"/>
+                <w:szCs w:val="20"/>
+              </w:rPr>
+              <w:t xml:space="preserve"> bit</w:t>
+            </w:r>
+          </w:p>
+        </w:tc>
+      </w:tr>
+      <w:tr>
+        <w:tc>
+          <w:tcPr>
+            <w:tcW w:w="2484" w:type="dxa"/>
+          </w:tcPr>
+          <w:p>
+            <w:pPr>
+              <w:rPr>
+                <w:sz w:val="20"/>
+                <w:szCs w:val="20"/>
+              </w:rPr>
+            </w:pPr>
+            <w:proofErr w:type="spellStart"/>
+            <w:r>
+              <w:rPr>
+                <w:sz w:val="20"/>
+                <w:szCs w:val="20"/>
+              </w:rPr>
+              <w:t>negative</w:t>
+            </w:r>
+            <w:r>
+              <w:rPr>
+                <w:sz w:val="20"/>
+                <w:szCs w:val="20"/>
+              </w:rPr>
+              <w:t>_flag</w:t>
+            </w:r>
+            <w:proofErr w:type="spellEnd"/>
+          </w:p>
+        </w:tc>
+        <w:tc>
+          <w:tcPr>
+            <w:tcW w:w="2185" w:type="dxa"/>
+          </w:tcPr>
+          <w:p>
+            <w:pPr>
+              <w:rPr>
+                <w:sz w:val="20"/>
+                <w:szCs w:val="20"/>
+              </w:rPr>
+            </w:pPr>
+            <w:r>
+              <w:rPr>
+                <w:sz w:val="20"/>
+                <w:szCs w:val="20"/>
+              </w:rPr>
+              <w:t>Output</w:t>
+            </w:r>
+          </w:p>
+        </w:tc>
+        <w:tc>
+          <w:tcPr>
+            <w:tcW w:w="2359" w:type="dxa"/>
+          </w:tcPr>
+          <w:p>
+            <w:pPr>
+              <w:rPr>
+                <w:sz w:val="20"/>
+                <w:szCs w:val="20"/>
+              </w:rPr>
+            </w:pPr>
+            <w:r>
+              <w:rPr>
+                <w:sz w:val="20"/>
+                <w:szCs w:val="20"/>
+              </w:rPr>
+              <w:t>Set when result is negative (bit 7 is set to 1)</w:t>
+            </w:r>
+          </w:p>
+        </w:tc>
+        <w:tc>
+          <w:tcPr>
+            <w:tcW w:w="2034" w:type="dxa"/>
+          </w:tcPr>
+          <w:p>
+            <w:pPr>
+              <w:rPr>
+                <w:sz w:val="20"/>
+                <w:szCs w:val="20"/>
+              </w:rPr>
+            </w:pPr>
+            <w:r>
+              <w:rPr>
+                <w:sz w:val="20"/>
+                <w:szCs w:val="20"/>
+              </w:rPr>
+              <w:t>1 bit</w:t>
+            </w:r>
+          </w:p>
+        </w:tc>
+      </w:tr>
+    </w:tbl>
+    <w:p>
+      <w:pPr>
+        <w:pStyle w:val="Legenda"/>
+        <w:jc w:val="center"/>
+      </w:pPr>
+      <w:proofErr w:type="spellStart"/>
+      <w:r>
+        <w:t>Tabela</w:t>
+      </w:r>
+      <w:proofErr w:type="spellEnd"/>
+      <w:r>
+        <w:t xml:space="preserve"> </w:t>
+      </w:r>
+      <w:r>
+        <w:fldChar w:fldCharType="begin"/>
+      </w:r>
+      <w:r>
+        <w:instrText xml:space="preserve"> SEQ Tabela \* ARABIC </w:instrText>
+      </w:r>
+      <w:r>
+        <w:fldChar w:fldCharType="separate"/>
+      </w:r>
+      <w:r>
+        <w:rPr>
+          <w:noProof/>
+        </w:rPr>
+        <w:t>2</w:t>
+      </w:r>
+      <w:r>
+        <w:fldChar w:fldCharType="end"/>
+      </w:r>
+      <w:r>
+        <w:t xml:space="preserve"> ALU outputs overview</w:t>
+      </w:r>
+    </w:p>
+    <w:p>
+      <w:pPr>
+        <w:rPr>
+          <w:sz w:val="20"/>
+          <w:szCs w:val="20"/>
+        </w:rPr>
+      </w:pPr>
+      <w:r>
+        <w:rPr>
+          <w:sz w:val="20"/>
+          <w:szCs w:val="20"/>
+        </w:rPr>
+        <w:t>2.1.1.</w:t>
+      </w:r>
+      <w:r>
+        <w:rPr>
+          <w:sz w:val="20"/>
+          <w:szCs w:val="20"/>
+        </w:rPr>
+        <w:t>2</w:t>
+      </w:r>
+      <w:r>
+        <w:rPr>
+          <w:sz w:val="20"/>
+          <w:szCs w:val="20"/>
+        </w:rPr>
+        <w:t xml:space="preserve"> ALU </w:t>
+      </w:r>
+      <w:r>
+        <w:rPr>
+          <w:sz w:val="20"/>
+          <w:szCs w:val="20"/>
+        </w:rPr>
+        <w:t>operation processing</w:t>
+      </w:r>
+    </w:p>
+    <w:p/>
+    <w:p>
+      <w:pPr>
+        <w:jc w:val="center"/>
         <w:rPr>
           <w:sz w:val="28"/>
           <w:szCs w:val="28"/>
         </w:rPr>
       </w:pPr>
+      <w:r>
+        <w:rPr>
+          <w:noProof/>
+        </w:rPr>
+        <w:lastRenderedPageBreak/>
+        <w:drawing>
+          <wp:inline distT="0" distB="0" distL="0" distR="0" wp14:anchorId="239D257C" wp14:editId="61D41A35">
+            <wp:extent cx="3214800" cy="4413600"/>
+            <wp:effectExtent l="0" t="0" r="5080" b="6350"/>
+            <wp:docPr id="791972605" name="Obraz 1"/>
+            <wp:cNvGraphicFramePr>
+              <a:graphicFrameLocks xmlns:a="http://schemas.openxmlformats.org/drawingml/2006/main" noChangeAspect="1"/>
+            </wp:cNvGraphicFramePr>
+            <a:graphic xmlns:a="http://schemas.openxmlformats.org/drawingml/2006/main">
+              <a:graphicData uri="http://schemas.openxmlformats.org/drawingml/2006/picture">
+                <pic:pic xmlns:pic="http://schemas.openxmlformats.org/drawingml/2006/picture">
+                  <pic:nvPicPr>
+                    <pic:cNvPr id="791972605" name=""/>
+                    <pic:cNvPicPr/>
+                  </pic:nvPicPr>
+                  <pic:blipFill>
+                    <a:blip r:embed="rId10"/>
+                    <a:stretch>
+                      <a:fillRect/>
+                    </a:stretch>
+                  </pic:blipFill>
+                  <pic:spPr>
+                    <a:xfrm>
+                      <a:off x="0" y="0"/>
+                      <a:ext cx="3214800" cy="4413600"/>
+                    </a:xfrm>
+                    <a:prstGeom prst="rect">
+                      <a:avLst/>
+                    </a:prstGeom>
+                  </pic:spPr>
+                </pic:pic>
+              </a:graphicData>
+            </a:graphic>
+          </wp:inline>
+        </w:drawing>
+      </w:r>
+    </w:p>
+    <w:p>
+      <w:pPr>
+        <w:pStyle w:val="Legenda"/>
+        <w:jc w:val="center"/>
+      </w:pPr>
+      <w:r>
+        <w:t xml:space="preserve">Figure </w:t>
+      </w:r>
+      <w:r>
+        <w:fldChar w:fldCharType="begin"/>
+      </w:r>
+      <w:r>
+        <w:instrText xml:space="preserve"> SEQ Rysunek \* ARABIC </w:instrText>
+      </w:r>
+      <w:r>
+        <w:fldChar w:fldCharType="separate"/>
+      </w:r>
+      <w:r>
+        <w:rPr>
+          <w:noProof/>
+        </w:rPr>
+        <w:t>2</w:t>
+      </w:r>
+      <w:r>
+        <w:fldChar w:fldCharType="end"/>
+      </w:r>
+      <w:r>
+        <w:t xml:space="preserve"> </w:t>
+      </w:r>
+      <w:r>
+        <w:t>ALU operation processing flow chart</w:t>
+      </w:r>
+    </w:p>
+    <w:p>
+      <w:pPr>
+        <w:rPr>
+          <w:sz w:val="20"/>
+          <w:szCs w:val="20"/>
+        </w:rPr>
+      </w:pPr>
+      <w:r>
+        <w:rPr>
+          <w:sz w:val="20"/>
+          <w:szCs w:val="20"/>
+        </w:rPr>
+        <w:t xml:space="preserve">ALU gets the information about what operation is needed to be performed on the 8-bits wide input bus named “operation_code”. Based on that ALU selects and performs the operation </w:t>
+      </w:r>
+      <w:r>
+        <w:rPr>
+          <w:sz w:val="20"/>
+          <w:szCs w:val="20"/>
+        </w:rPr>
+        <w:t>and puts the outcome to the “result” 8-bits wide bus.</w:t>
+      </w:r>
     </w:p>
     <w:p>
       <w:pPr>
@@ -2069,6 +2799,808 @@
         </w:rPr>
       </w:pPr>
     </w:p>
+    <w:tbl>
+      <w:tblPr>
+        <w:tblStyle w:val="Tabela-Siatka"/>
+        <w:tblW w:w="0" w:type="auto"/>
+        <w:tblLook w:val="04A0" w:firstRow="1" w:lastRow="0" w:firstColumn="1" w:lastColumn="0" w:noHBand="0" w:noVBand="1"/>
+      </w:tblPr>
+      <w:tblGrid>
+        <w:gridCol w:w="3020"/>
+        <w:gridCol w:w="3021"/>
+        <w:gridCol w:w="3021"/>
+      </w:tblGrid>
+      <w:tr>
+        <w:tc>
+          <w:tcPr>
+            <w:tcW w:w="3020" w:type="dxa"/>
+          </w:tcPr>
+          <w:p>
+            <w:pPr>
+              <w:rPr>
+                <w:b/>
+                <w:bCs/>
+                <w:sz w:val="20"/>
+                <w:szCs w:val="20"/>
+              </w:rPr>
+            </w:pPr>
+            <w:r>
+              <w:rPr>
+                <w:b/>
+                <w:bCs/>
+                <w:sz w:val="20"/>
+                <w:szCs w:val="20"/>
+              </w:rPr>
+              <w:t>Operation</w:t>
+            </w:r>
+            <w:r>
+              <w:rPr>
+                <w:b/>
+                <w:bCs/>
+                <w:sz w:val="20"/>
+                <w:szCs w:val="20"/>
+              </w:rPr>
+              <w:t xml:space="preserve"> name</w:t>
+            </w:r>
+          </w:p>
+        </w:tc>
+        <w:tc>
+          <w:tcPr>
+            <w:tcW w:w="3021" w:type="dxa"/>
+          </w:tcPr>
+          <w:p>
+            <w:pPr>
+              <w:rPr>
+                <w:b/>
+                <w:bCs/>
+                <w:sz w:val="20"/>
+                <w:szCs w:val="20"/>
+              </w:rPr>
+            </w:pPr>
+            <w:r>
+              <w:rPr>
+                <w:b/>
+                <w:bCs/>
+                <w:sz w:val="20"/>
+                <w:szCs w:val="20"/>
+              </w:rPr>
+              <w:t>Code</w:t>
+            </w:r>
+          </w:p>
+        </w:tc>
+        <w:tc>
+          <w:tcPr>
+            <w:tcW w:w="3021" w:type="dxa"/>
+          </w:tcPr>
+          <w:p>
+            <w:pPr>
+              <w:rPr>
+                <w:b/>
+                <w:bCs/>
+                <w:sz w:val="20"/>
+                <w:szCs w:val="20"/>
+              </w:rPr>
+            </w:pPr>
+            <w:r>
+              <w:rPr>
+                <w:b/>
+                <w:bCs/>
+                <w:sz w:val="20"/>
+                <w:szCs w:val="20"/>
+              </w:rPr>
+              <w:t>Used flags</w:t>
+            </w:r>
+          </w:p>
+        </w:tc>
+      </w:tr>
+      <w:tr>
+        <w:tc>
+          <w:tcPr>
+            <w:tcW w:w="3020" w:type="dxa"/>
+          </w:tcPr>
+          <w:p>
+            <w:pPr>
+              <w:rPr>
+                <w:sz w:val="20"/>
+                <w:szCs w:val="20"/>
+              </w:rPr>
+            </w:pPr>
+            <w:r>
+              <w:rPr>
+                <w:sz w:val="20"/>
+                <w:szCs w:val="20"/>
+              </w:rPr>
+              <w:t>ADD</w:t>
+            </w:r>
+          </w:p>
+        </w:tc>
+        <w:tc>
+          <w:tcPr>
+            <w:tcW w:w="3021" w:type="dxa"/>
+          </w:tcPr>
+          <w:p>
+            <w:pPr>
+              <w:rPr>
+                <w:sz w:val="20"/>
+                <w:szCs w:val="20"/>
+                <w:lang w:val="pl-PL"/>
+              </w:rPr>
+            </w:pPr>
+            <w:r>
+              <w:rPr>
+                <w:sz w:val="20"/>
+                <w:szCs w:val="20"/>
+              </w:rPr>
+              <w:t>0x0 (</w:t>
+            </w:r>
+            <w:r>
+              <w:rPr>
+                <w:sz w:val="20"/>
+                <w:szCs w:val="20"/>
+                <w:lang w:val="pl-PL"/>
+              </w:rPr>
+              <w:t>8'b00000000</w:t>
+            </w:r>
+            <w:r>
+              <w:rPr>
+                <w:sz w:val="20"/>
+                <w:szCs w:val="20"/>
+                <w:lang w:val="pl-PL"/>
+              </w:rPr>
+              <w:t>)</w:t>
+            </w:r>
+          </w:p>
+        </w:tc>
+        <w:tc>
+          <w:tcPr>
+            <w:tcW w:w="3021" w:type="dxa"/>
+          </w:tcPr>
+          <w:p>
+            <w:pPr>
+              <w:rPr>
+                <w:sz w:val="20"/>
+                <w:szCs w:val="20"/>
+              </w:rPr>
+            </w:pPr>
+            <w:r>
+              <w:rPr>
+                <w:sz w:val="20"/>
+                <w:szCs w:val="20"/>
+              </w:rPr>
+              <w:t>carry_flag</w:t>
+            </w:r>
+          </w:p>
+        </w:tc>
+      </w:tr>
+    </w:tbl>
+    <w:p>
+      <w:pPr>
+        <w:rPr>
+          <w:sz w:val="20"/>
+          <w:szCs w:val="20"/>
+        </w:rPr>
+      </w:pPr>
+    </w:p>
+    <w:p>
+      <w:pPr>
+        <w:rPr>
+          <w:b/>
+          <w:bCs/>
+          <w:sz w:val="20"/>
+          <w:szCs w:val="20"/>
+        </w:rPr>
+      </w:pPr>
+      <w:r>
+        <w:rPr>
+          <w:sz w:val="20"/>
+          <w:szCs w:val="20"/>
+        </w:rPr>
+        <w:t xml:space="preserve">When operation code value is 0x0 that means the ADD operation is requested. Operands A and B are added and result can be longer (9 bits) that two input operands because the result can overflow. In that case the oldest bit (MSB) is stored in </w:t>
+      </w:r>
+      <w:r>
+        <w:rPr>
+          <w:b/>
+          <w:bCs/>
+          <w:sz w:val="20"/>
+          <w:szCs w:val="20"/>
+        </w:rPr>
+        <w:t>carry_flag</w:t>
+      </w:r>
+      <w:r>
+        <w:rPr>
+          <w:b/>
+          <w:bCs/>
+          <w:sz w:val="20"/>
+          <w:szCs w:val="20"/>
+        </w:rPr>
+        <w:t xml:space="preserve"> </w:t>
+      </w:r>
+      <w:r>
+        <w:rPr>
+          <w:sz w:val="20"/>
+          <w:szCs w:val="20"/>
+        </w:rPr>
+        <w:t xml:space="preserve"> and the rest written to the </w:t>
+      </w:r>
+      <w:r>
+        <w:rPr>
+          <w:b/>
+          <w:bCs/>
+          <w:sz w:val="20"/>
+          <w:szCs w:val="20"/>
+        </w:rPr>
+        <w:t>result.</w:t>
+      </w:r>
+    </w:p>
+    <w:p>
+      <w:pPr>
+        <w:rPr>
+          <w:sz w:val="20"/>
+          <w:szCs w:val="20"/>
+        </w:rPr>
+      </w:pPr>
+      <w:r>
+        <w:rPr>
+          <w:sz w:val="20"/>
+          <w:szCs w:val="20"/>
+        </w:rPr>
+        <w:t>Example:</w:t>
+      </w:r>
+    </w:p>
+    <w:p>
+      <w:pPr>
+        <w:pBdr>
+          <w:top w:val="single" w:sz="4" w:space="1" w:color="auto"/>
+          <w:left w:val="single" w:sz="4" w:space="4" w:color="auto"/>
+          <w:bottom w:val="single" w:sz="4" w:space="1" w:color="auto"/>
+          <w:right w:val="single" w:sz="4" w:space="4" w:color="auto"/>
+        </w:pBdr>
+        <w:spacing w:after="0" w:line="240" w:lineRule="auto"/>
+        <w:rPr>
+          <w:sz w:val="20"/>
+          <w:szCs w:val="20"/>
+        </w:rPr>
+      </w:pPr>
+      <w:r>
+        <w:rPr>
+          <w:b/>
+          <w:bCs/>
+          <w:sz w:val="20"/>
+          <w:szCs w:val="20"/>
+        </w:rPr>
+        <w:t>operand_a</w:t>
+      </w:r>
+      <w:r>
+        <w:rPr>
+          <w:sz w:val="20"/>
+          <w:szCs w:val="20"/>
+        </w:rPr>
+        <w:t xml:space="preserve"> = 8’11111111 (0xFF, 8`d255</w:t>
+      </w:r>
+      <w:r>
+        <w:rPr>
+          <w:sz w:val="20"/>
+          <w:szCs w:val="20"/>
+        </w:rPr>
+        <w:t>, 255</w:t>
+      </w:r>
+      <w:r>
+        <w:rPr>
+          <w:sz w:val="20"/>
+          <w:szCs w:val="20"/>
+        </w:rPr>
+        <w:t>)</w:t>
+      </w:r>
+    </w:p>
+    <w:p>
+      <w:pPr>
+        <w:pBdr>
+          <w:top w:val="single" w:sz="4" w:space="1" w:color="auto"/>
+          <w:left w:val="single" w:sz="4" w:space="4" w:color="auto"/>
+          <w:bottom w:val="single" w:sz="4" w:space="1" w:color="auto"/>
+          <w:right w:val="single" w:sz="4" w:space="4" w:color="auto"/>
+        </w:pBdr>
+        <w:spacing w:after="0" w:line="240" w:lineRule="auto"/>
+        <w:rPr>
+          <w:sz w:val="20"/>
+          <w:szCs w:val="20"/>
+        </w:rPr>
+      </w:pPr>
+      <w:r>
+        <w:rPr>
+          <w:b/>
+          <w:bCs/>
+          <w:sz w:val="20"/>
+          <w:szCs w:val="20"/>
+        </w:rPr>
+        <w:t>operand_</w:t>
+      </w:r>
+      <w:r>
+        <w:rPr>
+          <w:b/>
+          <w:bCs/>
+          <w:sz w:val="20"/>
+          <w:szCs w:val="20"/>
+        </w:rPr>
+        <w:t>b</w:t>
+      </w:r>
+      <w:r>
+        <w:rPr>
+          <w:sz w:val="20"/>
+          <w:szCs w:val="20"/>
+        </w:rPr>
+        <w:t xml:space="preserve"> = 8’</w:t>
+      </w:r>
+      <w:r>
+        <w:rPr>
+          <w:sz w:val="20"/>
+          <w:szCs w:val="20"/>
+        </w:rPr>
+        <w:t>0000000</w:t>
+      </w:r>
+      <w:r>
+        <w:rPr>
+          <w:sz w:val="20"/>
+          <w:szCs w:val="20"/>
+        </w:rPr>
+        <w:t>1 (0x</w:t>
+      </w:r>
+      <w:r>
+        <w:rPr>
+          <w:sz w:val="20"/>
+          <w:szCs w:val="20"/>
+        </w:rPr>
+        <w:t>1</w:t>
+      </w:r>
+      <w:r>
+        <w:rPr>
+          <w:sz w:val="20"/>
+          <w:szCs w:val="20"/>
+        </w:rPr>
+        <w:t xml:space="preserve">, </w:t>
+      </w:r>
+      <w:r>
+        <w:rPr>
+          <w:sz w:val="20"/>
+          <w:szCs w:val="20"/>
+        </w:rPr>
+        <w:t>8’d1</w:t>
+      </w:r>
+      <w:r>
+        <w:rPr>
+          <w:sz w:val="20"/>
+          <w:szCs w:val="20"/>
+        </w:rPr>
+        <w:t>, 1</w:t>
+      </w:r>
+      <w:r>
+        <w:rPr>
+          <w:sz w:val="20"/>
+          <w:szCs w:val="20"/>
+        </w:rPr>
+        <w:t>)</w:t>
+      </w:r>
+    </w:p>
+    <w:p>
+      <w:pPr>
+        <w:pBdr>
+          <w:top w:val="single" w:sz="4" w:space="1" w:color="auto"/>
+          <w:left w:val="single" w:sz="4" w:space="4" w:color="auto"/>
+          <w:bottom w:val="single" w:sz="4" w:space="1" w:color="auto"/>
+          <w:right w:val="single" w:sz="4" w:space="4" w:color="auto"/>
+        </w:pBdr>
+        <w:spacing w:after="0" w:line="240" w:lineRule="auto"/>
+        <w:rPr>
+          <w:sz w:val="20"/>
+          <w:szCs w:val="20"/>
+        </w:rPr>
+      </w:pPr>
+    </w:p>
+    <w:p>
+      <w:pPr>
+        <w:pBdr>
+          <w:top w:val="single" w:sz="4" w:space="1" w:color="auto"/>
+          <w:left w:val="single" w:sz="4" w:space="4" w:color="auto"/>
+          <w:bottom w:val="single" w:sz="4" w:space="1" w:color="auto"/>
+          <w:right w:val="single" w:sz="4" w:space="4" w:color="auto"/>
+        </w:pBdr>
+        <w:spacing w:after="0" w:line="240" w:lineRule="auto"/>
+        <w:rPr>
+          <w:sz w:val="20"/>
+          <w:szCs w:val="20"/>
+        </w:rPr>
+      </w:pPr>
+      <w:r>
+        <w:rPr>
+          <w:sz w:val="20"/>
+          <w:szCs w:val="20"/>
+        </w:rPr>
+        <w:t>8’</w:t>
+      </w:r>
+      <w:r>
+        <w:rPr>
+          <w:sz w:val="20"/>
+          <w:szCs w:val="20"/>
+        </w:rPr>
+        <w:t>b</w:t>
+      </w:r>
+      <w:r>
+        <w:rPr>
+          <w:sz w:val="20"/>
+          <w:szCs w:val="20"/>
+        </w:rPr>
+        <w:t>11111111</w:t>
+      </w:r>
+      <w:r>
+        <w:rPr>
+          <w:sz w:val="20"/>
+          <w:szCs w:val="20"/>
+        </w:rPr>
+        <w:t xml:space="preserve"> + </w:t>
+      </w:r>
+      <w:r>
+        <w:rPr>
+          <w:sz w:val="20"/>
+          <w:szCs w:val="20"/>
+        </w:rPr>
+        <w:t>8’</w:t>
+      </w:r>
+      <w:r>
+        <w:rPr>
+          <w:sz w:val="20"/>
+          <w:szCs w:val="20"/>
+        </w:rPr>
+        <w:t>b</w:t>
+      </w:r>
+      <w:r>
+        <w:rPr>
+          <w:sz w:val="20"/>
+          <w:szCs w:val="20"/>
+        </w:rPr>
+        <w:t>00000001</w:t>
+      </w:r>
+      <w:r>
+        <w:rPr>
+          <w:sz w:val="20"/>
+          <w:szCs w:val="20"/>
+        </w:rPr>
+        <w:t xml:space="preserve"> = 9’b</w:t>
+      </w:r>
+      <w:r>
+        <w:rPr>
+          <w:b/>
+          <w:bCs/>
+          <w:sz w:val="20"/>
+          <w:szCs w:val="20"/>
+        </w:rPr>
+        <w:t>1</w:t>
+      </w:r>
+      <w:r>
+        <w:rPr>
+          <w:sz w:val="20"/>
+          <w:szCs w:val="20"/>
+        </w:rPr>
+        <w:t>00000000</w:t>
+      </w:r>
+      <w:r>
+        <w:rPr>
+          <w:sz w:val="20"/>
+          <w:szCs w:val="20"/>
+        </w:rPr>
+        <w:t xml:space="preserve"> (0x100, 9’d256</w:t>
+      </w:r>
+      <w:r>
+        <w:rPr>
+          <w:sz w:val="20"/>
+          <w:szCs w:val="20"/>
+        </w:rPr>
+        <w:t>, 255 + 1 = 256</w:t>
+      </w:r>
+      <w:r>
+        <w:rPr>
+          <w:sz w:val="20"/>
+          <w:szCs w:val="20"/>
+        </w:rPr>
+        <w:t>)</w:t>
+      </w:r>
+    </w:p>
+    <w:p>
+      <w:pPr>
+        <w:pBdr>
+          <w:top w:val="single" w:sz="4" w:space="1" w:color="auto"/>
+          <w:left w:val="single" w:sz="4" w:space="4" w:color="auto"/>
+          <w:bottom w:val="single" w:sz="4" w:space="1" w:color="auto"/>
+          <w:right w:val="single" w:sz="4" w:space="4" w:color="auto"/>
+        </w:pBdr>
+        <w:spacing w:after="0" w:line="240" w:lineRule="auto"/>
+        <w:rPr>
+          <w:sz w:val="20"/>
+          <w:szCs w:val="20"/>
+        </w:rPr>
+      </w:pPr>
+    </w:p>
+    <w:p>
+      <w:pPr>
+        <w:pBdr>
+          <w:top w:val="single" w:sz="4" w:space="1" w:color="auto"/>
+          <w:left w:val="single" w:sz="4" w:space="4" w:color="auto"/>
+          <w:bottom w:val="single" w:sz="4" w:space="1" w:color="auto"/>
+          <w:right w:val="single" w:sz="4" w:space="4" w:color="auto"/>
+        </w:pBdr>
+        <w:spacing w:after="0" w:line="240" w:lineRule="auto"/>
+        <w:rPr>
+          <w:sz w:val="20"/>
+          <w:szCs w:val="20"/>
+        </w:rPr>
+      </w:pPr>
+      <w:r>
+        <w:rPr>
+          <w:b/>
+          <w:bCs/>
+          <w:sz w:val="20"/>
+          <w:szCs w:val="20"/>
+        </w:rPr>
+        <w:t xml:space="preserve">result </w:t>
+      </w:r>
+      <w:r>
+        <w:rPr>
+          <w:sz w:val="20"/>
+          <w:szCs w:val="20"/>
+        </w:rPr>
+        <w:t>= 8’b</w:t>
+      </w:r>
+      <w:r>
+        <w:rPr>
+          <w:sz w:val="20"/>
+          <w:szCs w:val="20"/>
+        </w:rPr>
+        <w:t>00000000</w:t>
+      </w:r>
+    </w:p>
+    <w:p>
+      <w:pPr>
+        <w:pBdr>
+          <w:top w:val="single" w:sz="4" w:space="1" w:color="auto"/>
+          <w:left w:val="single" w:sz="4" w:space="4" w:color="auto"/>
+          <w:bottom w:val="single" w:sz="4" w:space="1" w:color="auto"/>
+          <w:right w:val="single" w:sz="4" w:space="4" w:color="auto"/>
+        </w:pBdr>
+        <w:spacing w:after="0" w:line="240" w:lineRule="auto"/>
+        <w:rPr>
+          <w:sz w:val="20"/>
+          <w:szCs w:val="20"/>
+        </w:rPr>
+      </w:pPr>
+      <w:r>
+        <w:rPr>
+          <w:b/>
+          <w:bCs/>
+          <w:sz w:val="20"/>
+          <w:szCs w:val="20"/>
+        </w:rPr>
+        <w:t>carry_flag</w:t>
+      </w:r>
+      <w:r>
+        <w:rPr>
+          <w:sz w:val="20"/>
+          <w:szCs w:val="20"/>
+        </w:rPr>
+        <w:t xml:space="preserve"> = </w:t>
+      </w:r>
+      <w:r>
+        <w:rPr>
+          <w:sz w:val="20"/>
+          <w:szCs w:val="20"/>
+        </w:rPr>
+        <w:t>1’b</w:t>
+      </w:r>
+      <w:r>
+        <w:rPr>
+          <w:sz w:val="20"/>
+          <w:szCs w:val="20"/>
+        </w:rPr>
+        <w:t>1</w:t>
+      </w:r>
+    </w:p>
+    <w:p>
+      <w:pPr>
+        <w:rPr>
+          <w:sz w:val="20"/>
+          <w:szCs w:val="20"/>
+        </w:rPr>
+      </w:pPr>
+    </w:p>
+    <w:p>
+      <w:pPr>
+        <w:rPr>
+          <w:sz w:val="20"/>
+          <w:szCs w:val="20"/>
+        </w:rPr>
+      </w:pPr>
+    </w:p>
+    <w:tbl>
+      <w:tblPr>
+        <w:tblStyle w:val="Tabela-Siatka"/>
+        <w:tblW w:w="0" w:type="auto"/>
+        <w:tblLook w:val="04A0" w:firstRow="1" w:lastRow="0" w:firstColumn="1" w:lastColumn="0" w:noHBand="0" w:noVBand="1"/>
+      </w:tblPr>
+      <w:tblGrid>
+        <w:gridCol w:w="3020"/>
+        <w:gridCol w:w="3021"/>
+        <w:gridCol w:w="3021"/>
+      </w:tblGrid>
+      <w:tr>
+        <w:tc>
+          <w:tcPr>
+            <w:tcW w:w="3020" w:type="dxa"/>
+          </w:tcPr>
+          <w:p>
+            <w:pPr>
+              <w:rPr>
+                <w:b/>
+                <w:bCs/>
+                <w:sz w:val="20"/>
+                <w:szCs w:val="20"/>
+              </w:rPr>
+            </w:pPr>
+            <w:r>
+              <w:rPr>
+                <w:b/>
+                <w:bCs/>
+                <w:sz w:val="20"/>
+                <w:szCs w:val="20"/>
+              </w:rPr>
+              <w:lastRenderedPageBreak/>
+              <w:t>Operation</w:t>
+            </w:r>
+            <w:r>
+              <w:rPr>
+                <w:b/>
+                <w:bCs/>
+                <w:sz w:val="20"/>
+                <w:szCs w:val="20"/>
+              </w:rPr>
+              <w:t xml:space="preserve"> name</w:t>
+            </w:r>
+          </w:p>
+        </w:tc>
+        <w:tc>
+          <w:tcPr>
+            <w:tcW w:w="3021" w:type="dxa"/>
+          </w:tcPr>
+          <w:p>
+            <w:pPr>
+              <w:rPr>
+                <w:b/>
+                <w:bCs/>
+                <w:sz w:val="20"/>
+                <w:szCs w:val="20"/>
+              </w:rPr>
+            </w:pPr>
+            <w:r>
+              <w:rPr>
+                <w:b/>
+                <w:bCs/>
+                <w:sz w:val="20"/>
+                <w:szCs w:val="20"/>
+              </w:rPr>
+              <w:t>Code</w:t>
+            </w:r>
+          </w:p>
+        </w:tc>
+        <w:tc>
+          <w:tcPr>
+            <w:tcW w:w="3021" w:type="dxa"/>
+          </w:tcPr>
+          <w:p>
+            <w:pPr>
+              <w:rPr>
+                <w:b/>
+                <w:bCs/>
+                <w:sz w:val="20"/>
+                <w:szCs w:val="20"/>
+              </w:rPr>
+            </w:pPr>
+            <w:r>
+              <w:rPr>
+                <w:b/>
+                <w:bCs/>
+                <w:sz w:val="20"/>
+                <w:szCs w:val="20"/>
+              </w:rPr>
+              <w:t>Used flags</w:t>
+            </w:r>
+          </w:p>
+        </w:tc>
+      </w:tr>
+      <w:tr>
+        <w:tc>
+          <w:tcPr>
+            <w:tcW w:w="3020" w:type="dxa"/>
+          </w:tcPr>
+          <w:p>
+            <w:pPr>
+              <w:rPr>
+                <w:sz w:val="20"/>
+                <w:szCs w:val="20"/>
+              </w:rPr>
+            </w:pPr>
+            <w:r>
+              <w:rPr>
+                <w:sz w:val="20"/>
+                <w:szCs w:val="20"/>
+              </w:rPr>
+              <w:t>SUB</w:t>
+            </w:r>
+          </w:p>
+        </w:tc>
+        <w:tc>
+          <w:tcPr>
+            <w:tcW w:w="3021" w:type="dxa"/>
+          </w:tcPr>
+          <w:p>
+            <w:pPr>
+              <w:rPr>
+                <w:sz w:val="20"/>
+                <w:szCs w:val="20"/>
+                <w:lang w:val="pl-PL"/>
+              </w:rPr>
+            </w:pPr>
+            <w:r>
+              <w:rPr>
+                <w:sz w:val="20"/>
+                <w:szCs w:val="20"/>
+              </w:rPr>
+              <w:t>0x0 (</w:t>
+            </w:r>
+            <w:r>
+              <w:rPr>
+                <w:sz w:val="20"/>
+                <w:szCs w:val="20"/>
+                <w:lang w:val="pl-PL"/>
+              </w:rPr>
+              <w:t>8'b0000000</w:t>
+            </w:r>
+            <w:r>
+              <w:rPr>
+                <w:sz w:val="20"/>
+                <w:szCs w:val="20"/>
+                <w:lang w:val="pl-PL"/>
+              </w:rPr>
+              <w:t>1</w:t>
+            </w:r>
+            <w:r>
+              <w:rPr>
+                <w:sz w:val="20"/>
+                <w:szCs w:val="20"/>
+                <w:lang w:val="pl-PL"/>
+              </w:rPr>
+              <w:t>)</w:t>
+            </w:r>
+          </w:p>
+        </w:tc>
+        <w:tc>
+          <w:tcPr>
+            <w:tcW w:w="3021" w:type="dxa"/>
+          </w:tcPr>
+          <w:p>
+            <w:pPr>
+              <w:rPr>
+                <w:sz w:val="20"/>
+                <w:szCs w:val="20"/>
+              </w:rPr>
+            </w:pPr>
+            <w:r>
+              <w:rPr>
+                <w:sz w:val="20"/>
+                <w:szCs w:val="20"/>
+              </w:rPr>
+              <w:t>carry_flag</w:t>
+            </w:r>
+          </w:p>
+        </w:tc>
+      </w:tr>
+    </w:tbl>
     <w:p>
       <w:pPr>
         <w:rPr>
@@ -2080,60 +3612,588 @@
     <w:p>
       <w:pPr>
         <w:rPr>
+          <w:b/>
+          <w:bCs/>
+          <w:sz w:val="20"/>
+          <w:szCs w:val="20"/>
+        </w:rPr>
+      </w:pPr>
+      <w:r>
+        <w:rPr>
+          <w:sz w:val="20"/>
+          <w:szCs w:val="20"/>
+        </w:rPr>
+        <w:t>When operation code value is 0x</w:t>
+      </w:r>
+      <w:r>
+        <w:rPr>
+          <w:sz w:val="20"/>
+          <w:szCs w:val="20"/>
+        </w:rPr>
+        <w:t>1</w:t>
+      </w:r>
+      <w:r>
+        <w:rPr>
+          <w:sz w:val="20"/>
+          <w:szCs w:val="20"/>
+        </w:rPr>
+        <w:t xml:space="preserve"> that means the </w:t>
+      </w:r>
+      <w:r>
+        <w:rPr>
+          <w:sz w:val="20"/>
+          <w:szCs w:val="20"/>
+        </w:rPr>
+        <w:t>SUB</w:t>
+      </w:r>
+      <w:r>
+        <w:rPr>
+          <w:sz w:val="20"/>
+          <w:szCs w:val="20"/>
+        </w:rPr>
+        <w:t xml:space="preserve"> operation is requested. Operands A and B are </w:t>
+      </w:r>
+      <w:r>
+        <w:rPr>
+          <w:sz w:val="20"/>
+          <w:szCs w:val="20"/>
+        </w:rPr>
+        <w:t>subtracted</w:t>
+      </w:r>
+      <w:r>
+        <w:rPr>
+          <w:sz w:val="20"/>
+          <w:szCs w:val="20"/>
+        </w:rPr>
+        <w:t xml:space="preserve"> and result can be longer (9 bits) that two input operands because the result can </w:t>
+      </w:r>
+      <w:r>
+        <w:rPr>
+          <w:sz w:val="20"/>
+          <w:szCs w:val="20"/>
+        </w:rPr>
+        <w:t>borrow</w:t>
+      </w:r>
+      <w:r>
+        <w:rPr>
+          <w:sz w:val="20"/>
+          <w:szCs w:val="20"/>
+        </w:rPr>
+        <w:t xml:space="preserve">. In that case the oldest bit (MSB) is stored in </w:t>
+      </w:r>
+      <w:r>
+        <w:rPr>
+          <w:b/>
+          <w:bCs/>
+          <w:sz w:val="20"/>
+          <w:szCs w:val="20"/>
+        </w:rPr>
+        <w:t>carry_flag</w:t>
+      </w:r>
+      <w:r>
+        <w:rPr>
+          <w:b/>
+          <w:bCs/>
+          <w:sz w:val="20"/>
+          <w:szCs w:val="20"/>
+        </w:rPr>
+        <w:t xml:space="preserve"> </w:t>
+      </w:r>
+      <w:r>
+        <w:rPr>
+          <w:sz w:val="20"/>
+          <w:szCs w:val="20"/>
+        </w:rPr>
+        <w:t xml:space="preserve"> and the rest written to the </w:t>
+      </w:r>
+      <w:r>
+        <w:rPr>
+          <w:b/>
+          <w:bCs/>
+          <w:sz w:val="20"/>
+          <w:szCs w:val="20"/>
+        </w:rPr>
+        <w:t>result.</w:t>
+      </w:r>
+    </w:p>
+    <w:p>
+      <w:pPr>
+        <w:rPr>
+          <w:b/>
+          <w:bCs/>
+          <w:sz w:val="20"/>
+          <w:szCs w:val="20"/>
+        </w:rPr>
+      </w:pPr>
+      <w:r>
+        <w:rPr>
+          <w:b/>
+          <w:bCs/>
+          <w:sz w:val="20"/>
+          <w:szCs w:val="20"/>
+        </w:rPr>
+        <w:t>Example:</w:t>
+      </w:r>
+    </w:p>
+    <w:p>
+      <w:pPr>
+        <w:pBdr>
+          <w:top w:val="single" w:sz="4" w:space="1" w:color="auto"/>
+          <w:left w:val="single" w:sz="4" w:space="4" w:color="auto"/>
+          <w:bottom w:val="single" w:sz="4" w:space="1" w:color="auto"/>
+          <w:right w:val="single" w:sz="4" w:space="4" w:color="auto"/>
+        </w:pBdr>
+        <w:spacing w:after="0" w:line="240" w:lineRule="auto"/>
+        <w:rPr>
+          <w:sz w:val="20"/>
+          <w:szCs w:val="20"/>
+        </w:rPr>
+      </w:pPr>
+      <w:r>
+        <w:rPr>
+          <w:b/>
+          <w:bCs/>
+          <w:sz w:val="20"/>
+          <w:szCs w:val="20"/>
+        </w:rPr>
+        <w:t>operand_a</w:t>
+      </w:r>
+      <w:r>
+        <w:rPr>
+          <w:sz w:val="20"/>
+          <w:szCs w:val="20"/>
+        </w:rPr>
+        <w:t xml:space="preserve"> = 8’</w:t>
+      </w:r>
+      <w:r>
+        <w:rPr>
+          <w:sz w:val="20"/>
+          <w:szCs w:val="20"/>
+        </w:rPr>
+        <w:t>00000101</w:t>
+      </w:r>
+      <w:r>
+        <w:rPr>
+          <w:sz w:val="20"/>
+          <w:szCs w:val="20"/>
+        </w:rPr>
+        <w:t xml:space="preserve"> (0x</w:t>
+      </w:r>
+      <w:r>
+        <w:rPr>
+          <w:sz w:val="20"/>
+          <w:szCs w:val="20"/>
+        </w:rPr>
+        <w:t>5</w:t>
+      </w:r>
+      <w:r>
+        <w:rPr>
+          <w:sz w:val="20"/>
+          <w:szCs w:val="20"/>
+        </w:rPr>
+        <w:t>, 8`d</w:t>
+      </w:r>
+      <w:r>
+        <w:rPr>
+          <w:sz w:val="20"/>
+          <w:szCs w:val="20"/>
+        </w:rPr>
+        <w:t>5</w:t>
+      </w:r>
+      <w:r>
+        <w:rPr>
+          <w:sz w:val="20"/>
+          <w:szCs w:val="20"/>
+        </w:rPr>
+        <w:t>, 5</w:t>
+      </w:r>
+      <w:r>
+        <w:rPr>
+          <w:sz w:val="20"/>
+          <w:szCs w:val="20"/>
+        </w:rPr>
+        <w:t>)</w:t>
+      </w:r>
+    </w:p>
+    <w:p>
+      <w:pPr>
+        <w:pBdr>
+          <w:top w:val="single" w:sz="4" w:space="1" w:color="auto"/>
+          <w:left w:val="single" w:sz="4" w:space="4" w:color="auto"/>
+          <w:bottom w:val="single" w:sz="4" w:space="1" w:color="auto"/>
+          <w:right w:val="single" w:sz="4" w:space="4" w:color="auto"/>
+        </w:pBdr>
+        <w:spacing w:after="0" w:line="240" w:lineRule="auto"/>
+        <w:rPr>
+          <w:sz w:val="20"/>
+          <w:szCs w:val="20"/>
+        </w:rPr>
+      </w:pPr>
+      <w:r>
+        <w:rPr>
+          <w:b/>
+          <w:bCs/>
+          <w:sz w:val="20"/>
+          <w:szCs w:val="20"/>
+        </w:rPr>
+        <w:t>operand_b</w:t>
+      </w:r>
+      <w:r>
+        <w:rPr>
+          <w:sz w:val="20"/>
+          <w:szCs w:val="20"/>
+        </w:rPr>
+        <w:t xml:space="preserve"> = 8’0000</w:t>
+      </w:r>
+      <w:r>
+        <w:rPr>
+          <w:sz w:val="20"/>
+          <w:szCs w:val="20"/>
+        </w:rPr>
+        <w:t>1</w:t>
+      </w:r>
+      <w:r>
+        <w:rPr>
+          <w:sz w:val="20"/>
+          <w:szCs w:val="20"/>
+        </w:rPr>
+        <w:t>00</w:t>
+      </w:r>
+      <w:r>
+        <w:rPr>
+          <w:sz w:val="20"/>
+          <w:szCs w:val="20"/>
+        </w:rPr>
+        <w:t>0</w:t>
+      </w:r>
+      <w:r>
+        <w:rPr>
+          <w:sz w:val="20"/>
+          <w:szCs w:val="20"/>
+        </w:rPr>
+        <w:t xml:space="preserve"> (0x</w:t>
+      </w:r>
+      <w:r>
+        <w:rPr>
+          <w:sz w:val="20"/>
+          <w:szCs w:val="20"/>
+        </w:rPr>
+        <w:t>8</w:t>
+      </w:r>
+      <w:r>
+        <w:rPr>
+          <w:sz w:val="20"/>
+          <w:szCs w:val="20"/>
+        </w:rPr>
+        <w:t>, 8’d</w:t>
+      </w:r>
+      <w:r>
+        <w:rPr>
+          <w:sz w:val="20"/>
+          <w:szCs w:val="20"/>
+        </w:rPr>
+        <w:t>8</w:t>
+      </w:r>
+      <w:r>
+        <w:rPr>
+          <w:sz w:val="20"/>
+          <w:szCs w:val="20"/>
+        </w:rPr>
+        <w:t>, 8</w:t>
+      </w:r>
+      <w:r>
+        <w:rPr>
+          <w:sz w:val="20"/>
+          <w:szCs w:val="20"/>
+        </w:rPr>
+        <w:t>)</w:t>
+      </w:r>
+    </w:p>
+    <w:p>
+      <w:pPr>
+        <w:pBdr>
+          <w:top w:val="single" w:sz="4" w:space="1" w:color="auto"/>
+          <w:left w:val="single" w:sz="4" w:space="4" w:color="auto"/>
+          <w:bottom w:val="single" w:sz="4" w:space="1" w:color="auto"/>
+          <w:right w:val="single" w:sz="4" w:space="4" w:color="auto"/>
+        </w:pBdr>
+        <w:spacing w:after="0" w:line="240" w:lineRule="auto"/>
+        <w:rPr>
+          <w:sz w:val="20"/>
+          <w:szCs w:val="20"/>
+        </w:rPr>
+      </w:pPr>
+    </w:p>
+    <w:p>
+      <w:pPr>
+        <w:pBdr>
+          <w:top w:val="single" w:sz="4" w:space="1" w:color="auto"/>
+          <w:left w:val="single" w:sz="4" w:space="4" w:color="auto"/>
+          <w:bottom w:val="single" w:sz="4" w:space="1" w:color="auto"/>
+          <w:right w:val="single" w:sz="4" w:space="4" w:color="auto"/>
+        </w:pBdr>
+        <w:spacing w:after="0" w:line="240" w:lineRule="auto"/>
+        <w:rPr>
+          <w:sz w:val="20"/>
+          <w:szCs w:val="20"/>
+        </w:rPr>
+      </w:pPr>
+      <w:r>
+        <w:rPr>
+          <w:sz w:val="20"/>
+          <w:szCs w:val="20"/>
+        </w:rPr>
+        <w:t xml:space="preserve">8’00000101 </w:t>
+      </w:r>
+      <w:r>
+        <w:rPr>
+          <w:sz w:val="20"/>
+          <w:szCs w:val="20"/>
+        </w:rPr>
+        <w:t>-</w:t>
+      </w:r>
+      <w:r>
+        <w:rPr>
+          <w:sz w:val="20"/>
+          <w:szCs w:val="20"/>
+        </w:rPr>
+        <w:t xml:space="preserve"> 8’00001000 = 9’b</w:t>
+      </w:r>
+      <w:r>
+        <w:rPr>
+          <w:b/>
+          <w:bCs/>
+          <w:sz w:val="20"/>
+          <w:szCs w:val="20"/>
+        </w:rPr>
+        <w:t>1</w:t>
+      </w:r>
+      <w:r>
+        <w:rPr>
+          <w:sz w:val="20"/>
+          <w:szCs w:val="20"/>
+        </w:rPr>
+        <w:t>11111101</w:t>
+      </w:r>
+      <w:r>
+        <w:rPr>
+          <w:sz w:val="20"/>
+          <w:szCs w:val="20"/>
+        </w:rPr>
+        <w:t xml:space="preserve"> (0x</w:t>
+      </w:r>
+      <w:r>
+        <w:rPr>
+          <w:sz w:val="20"/>
+          <w:szCs w:val="20"/>
+        </w:rPr>
+        <w:t>FFFD</w:t>
+      </w:r>
+      <w:r>
+        <w:rPr>
+          <w:sz w:val="20"/>
+          <w:szCs w:val="20"/>
+        </w:rPr>
+        <w:t xml:space="preserve">, </w:t>
+      </w:r>
+      <w:r>
+        <w:rPr>
+          <w:sz w:val="20"/>
+          <w:szCs w:val="20"/>
+        </w:rPr>
+        <w:t>-8’</w:t>
+      </w:r>
+      <w:r>
+        <w:rPr>
+          <w:sz w:val="20"/>
+          <w:szCs w:val="20"/>
+        </w:rPr>
+        <w:t>d</w:t>
+      </w:r>
+      <w:r>
+        <w:rPr>
+          <w:sz w:val="20"/>
+          <w:szCs w:val="20"/>
+        </w:rPr>
+        <w:t>3</w:t>
+      </w:r>
+      <w:r>
+        <w:rPr>
+          <w:sz w:val="20"/>
+          <w:szCs w:val="20"/>
+        </w:rPr>
+        <w:t>, 5 – 8 = -3</w:t>
+      </w:r>
+      <w:r>
+        <w:rPr>
+          <w:sz w:val="20"/>
+          <w:szCs w:val="20"/>
+        </w:rPr>
+        <w:t>)</w:t>
+      </w:r>
+    </w:p>
+    <w:p>
+      <w:pPr>
+        <w:pBdr>
+          <w:top w:val="single" w:sz="4" w:space="1" w:color="auto"/>
+          <w:left w:val="single" w:sz="4" w:space="4" w:color="auto"/>
+          <w:bottom w:val="single" w:sz="4" w:space="1" w:color="auto"/>
+          <w:right w:val="single" w:sz="4" w:space="4" w:color="auto"/>
+        </w:pBdr>
+        <w:spacing w:after="0" w:line="240" w:lineRule="auto"/>
+        <w:rPr>
+          <w:sz w:val="20"/>
+          <w:szCs w:val="20"/>
+        </w:rPr>
+      </w:pPr>
+    </w:p>
+    <w:p>
+      <w:pPr>
+        <w:pBdr>
+          <w:top w:val="single" w:sz="4" w:space="1" w:color="auto"/>
+          <w:left w:val="single" w:sz="4" w:space="4" w:color="auto"/>
+          <w:bottom w:val="single" w:sz="4" w:space="1" w:color="auto"/>
+          <w:right w:val="single" w:sz="4" w:space="4" w:color="auto"/>
+        </w:pBdr>
+        <w:spacing w:after="0" w:line="240" w:lineRule="auto"/>
+        <w:rPr>
+          <w:sz w:val="20"/>
+          <w:szCs w:val="20"/>
+        </w:rPr>
+      </w:pPr>
+      <w:r>
+        <w:rPr>
+          <w:b/>
+          <w:bCs/>
+          <w:sz w:val="20"/>
+          <w:szCs w:val="20"/>
+        </w:rPr>
+        <w:t xml:space="preserve">result </w:t>
+      </w:r>
+      <w:r>
+        <w:rPr>
+          <w:sz w:val="20"/>
+          <w:szCs w:val="20"/>
+        </w:rPr>
+        <w:t>= 8’b</w:t>
+      </w:r>
+      <w:r>
+        <w:rPr>
+          <w:sz w:val="20"/>
+          <w:szCs w:val="20"/>
+        </w:rPr>
+        <w:t>11111101</w:t>
+      </w:r>
+    </w:p>
+    <w:p>
+      <w:pPr>
+        <w:pBdr>
+          <w:top w:val="single" w:sz="4" w:space="1" w:color="auto"/>
+          <w:left w:val="single" w:sz="4" w:space="4" w:color="auto"/>
+          <w:bottom w:val="single" w:sz="4" w:space="1" w:color="auto"/>
+          <w:right w:val="single" w:sz="4" w:space="4" w:color="auto"/>
+        </w:pBdr>
+        <w:spacing w:after="0" w:line="240" w:lineRule="auto"/>
+        <w:rPr>
+          <w:sz w:val="20"/>
+          <w:szCs w:val="20"/>
+        </w:rPr>
+      </w:pPr>
+      <w:r>
+        <w:rPr>
+          <w:b/>
+          <w:bCs/>
+          <w:sz w:val="20"/>
+          <w:szCs w:val="20"/>
+        </w:rPr>
+        <w:t>carry_flag</w:t>
+      </w:r>
+      <w:r>
+        <w:rPr>
+          <w:sz w:val="20"/>
+          <w:szCs w:val="20"/>
+        </w:rPr>
+        <w:t xml:space="preserve"> = 1’</w:t>
+      </w:r>
+      <w:r>
+        <w:rPr>
+          <w:sz w:val="20"/>
+          <w:szCs w:val="20"/>
+        </w:rPr>
+        <w:t>b1</w:t>
+      </w:r>
+    </w:p>
+    <w:p>
+      <w:pPr>
+        <w:rPr>
+          <w:b/>
+          <w:bCs/>
+          <w:sz w:val="20"/>
+          <w:szCs w:val="20"/>
+        </w:rPr>
+      </w:pPr>
+    </w:p>
+    <w:p>
+      <w:pPr>
+        <w:rPr>
+          <w:sz w:val="20"/>
+          <w:szCs w:val="20"/>
+        </w:rPr>
+      </w:pPr>
+      <w:r>
+        <w:rPr>
+          <w:sz w:val="20"/>
+          <w:szCs w:val="20"/>
+        </w:rPr>
+        <w:t xml:space="preserve">Note: </w:t>
+      </w:r>
+      <w:r>
+        <w:rPr>
+          <w:sz w:val="20"/>
+          <w:szCs w:val="20"/>
+        </w:rPr>
+        <w:t xml:space="preserve">When </w:t>
+      </w:r>
+      <w:r>
+        <w:rPr>
+          <w:b/>
+          <w:bCs/>
+          <w:sz w:val="20"/>
+          <w:szCs w:val="20"/>
+        </w:rPr>
+        <w:t>operand_a</w:t>
+      </w:r>
+      <w:r>
+        <w:rPr>
+          <w:sz w:val="20"/>
+          <w:szCs w:val="20"/>
+        </w:rPr>
+        <w:t xml:space="preserve"> &lt; </w:t>
+      </w:r>
+      <w:r>
+        <w:rPr>
+          <w:b/>
+          <w:bCs/>
+          <w:sz w:val="20"/>
+          <w:szCs w:val="20"/>
+        </w:rPr>
+        <w:t>operand_b</w:t>
+      </w:r>
+      <w:r>
+        <w:rPr>
+          <w:sz w:val="20"/>
+          <w:szCs w:val="20"/>
+        </w:rPr>
+        <w:t xml:space="preserve"> then carry_flag is set to 1.</w:t>
+      </w:r>
+    </w:p>
+    <w:p>
+      <w:pPr>
+        <w:rPr>
           <w:sz w:val="28"/>
           <w:szCs w:val="28"/>
         </w:rPr>
       </w:pPr>
-    </w:p>
-    <w:p>
-      <w:pPr>
-        <w:rPr>
-          <w:sz w:val="28"/>
-          <w:szCs w:val="28"/>
-        </w:rPr>
-      </w:pPr>
-    </w:p>
-    <w:p>
-      <w:pPr>
-        <w:rPr>
-          <w:sz w:val="28"/>
-          <w:szCs w:val="28"/>
-        </w:rPr>
-      </w:pPr>
-    </w:p>
-    <w:p>
-      <w:pPr>
-        <w:rPr>
-          <w:b/>
-          <w:bCs/>
-          <w:sz w:val="28"/>
-          <w:szCs w:val="28"/>
-        </w:rPr>
-      </w:pPr>
-      <w:r>
-        <w:rPr>
-          <w:b/>
-          <w:bCs/>
-          <w:sz w:val="28"/>
-          <w:szCs w:val="28"/>
-        </w:rPr>
-        <w:t>Notices &amp; Disclaimers</w:t>
-      </w:r>
-    </w:p>
-    <w:p>
-      <w:pPr>
-        <w:rPr>
-          <w:sz w:val="20"/>
-          <w:szCs w:val="20"/>
-        </w:rPr>
-      </w:pPr>
-      <w:r>
-        <w:rPr>
-          <w:sz w:val="20"/>
-          <w:szCs w:val="20"/>
-        </w:rPr>
-        <w:t>Boruss CPU technology require use hardware</w:t>
-      </w:r>
     </w:p>
     <w:sectPr>
       <w:pgSz w:w="11906" w:h="16838"/>
@@ -2312,6 +4372,232 @@
     </w:lvl>
   </w:abstractNum>
   <w:abstractNum w:abstractNumId="1" w15:restartNumberingAfterBreak="0">
+    <w:nsid w:val="227A6C36"/>
+    <w:multiLevelType w:val="multilevel"/>
+    <w:tmpl w:val="50449300"/>
+    <w:lvl w:ilvl="0">
+      <w:start w:val="2"/>
+      <w:numFmt w:val="decimal"/>
+      <w:lvlText w:val="%1"/>
+      <w:lvlJc w:val="left"/>
+      <w:pPr>
+        <w:ind w:left="360" w:hanging="360"/>
+      </w:pPr>
+      <w:rPr>
+        <w:rFonts w:hint="default"/>
+      </w:rPr>
+    </w:lvl>
+    <w:lvl w:ilvl="1">
+      <w:start w:val="1"/>
+      <w:numFmt w:val="decimal"/>
+      <w:lvlText w:val="%1.%2"/>
+      <w:lvlJc w:val="left"/>
+      <w:pPr>
+        <w:ind w:left="720" w:hanging="360"/>
+      </w:pPr>
+      <w:rPr>
+        <w:rFonts w:hint="default"/>
+      </w:rPr>
+    </w:lvl>
+    <w:lvl w:ilvl="2">
+      <w:start w:val="1"/>
+      <w:numFmt w:val="decimal"/>
+      <w:lvlText w:val="%1.%2.%3"/>
+      <w:lvlJc w:val="left"/>
+      <w:pPr>
+        <w:ind w:left="1440" w:hanging="720"/>
+      </w:pPr>
+      <w:rPr>
+        <w:rFonts w:hint="default"/>
+      </w:rPr>
+    </w:lvl>
+    <w:lvl w:ilvl="3">
+      <w:start w:val="1"/>
+      <w:numFmt w:val="decimal"/>
+      <w:lvlText w:val="%1.%2.%3.%4"/>
+      <w:lvlJc w:val="left"/>
+      <w:pPr>
+        <w:ind w:left="1800" w:hanging="720"/>
+      </w:pPr>
+      <w:rPr>
+        <w:rFonts w:hint="default"/>
+      </w:rPr>
+    </w:lvl>
+    <w:lvl w:ilvl="4">
+      <w:start w:val="1"/>
+      <w:numFmt w:val="decimal"/>
+      <w:lvlText w:val="%1.%2.%3.%4.%5"/>
+      <w:lvlJc w:val="left"/>
+      <w:pPr>
+        <w:ind w:left="2160" w:hanging="720"/>
+      </w:pPr>
+      <w:rPr>
+        <w:rFonts w:hint="default"/>
+      </w:rPr>
+    </w:lvl>
+    <w:lvl w:ilvl="5">
+      <w:start w:val="1"/>
+      <w:numFmt w:val="decimal"/>
+      <w:lvlText w:val="%1.%2.%3.%4.%5.%6"/>
+      <w:lvlJc w:val="left"/>
+      <w:pPr>
+        <w:ind w:left="2880" w:hanging="1080"/>
+      </w:pPr>
+      <w:rPr>
+        <w:rFonts w:hint="default"/>
+      </w:rPr>
+    </w:lvl>
+    <w:lvl w:ilvl="6">
+      <w:start w:val="1"/>
+      <w:numFmt w:val="decimal"/>
+      <w:lvlText w:val="%1.%2.%3.%4.%5.%6.%7"/>
+      <w:lvlJc w:val="left"/>
+      <w:pPr>
+        <w:ind w:left="3240" w:hanging="1080"/>
+      </w:pPr>
+      <w:rPr>
+        <w:rFonts w:hint="default"/>
+      </w:rPr>
+    </w:lvl>
+    <w:lvl w:ilvl="7">
+      <w:start w:val="1"/>
+      <w:numFmt w:val="decimal"/>
+      <w:lvlText w:val="%1.%2.%3.%4.%5.%6.%7.%8"/>
+      <w:lvlJc w:val="left"/>
+      <w:pPr>
+        <w:ind w:left="3960" w:hanging="1440"/>
+      </w:pPr>
+      <w:rPr>
+        <w:rFonts w:hint="default"/>
+      </w:rPr>
+    </w:lvl>
+    <w:lvl w:ilvl="8">
+      <w:start w:val="1"/>
+      <w:numFmt w:val="decimal"/>
+      <w:lvlText w:val="%1.%2.%3.%4.%5.%6.%7.%8.%9"/>
+      <w:lvlJc w:val="left"/>
+      <w:pPr>
+        <w:ind w:left="4320" w:hanging="1440"/>
+      </w:pPr>
+      <w:rPr>
+        <w:rFonts w:hint="default"/>
+      </w:rPr>
+    </w:lvl>
+  </w:abstractNum>
+  <w:abstractNum w:abstractNumId="2" w15:restartNumberingAfterBreak="0">
+    <w:nsid w:val="25956EDC"/>
+    <w:multiLevelType w:val="multilevel"/>
+    <w:tmpl w:val="976A28EC"/>
+    <w:lvl w:ilvl="0">
+      <w:start w:val="2"/>
+      <w:numFmt w:val="decimal"/>
+      <w:lvlText w:val="%1"/>
+      <w:lvlJc w:val="left"/>
+      <w:pPr>
+        <w:ind w:left="360" w:hanging="360"/>
+      </w:pPr>
+      <w:rPr>
+        <w:rFonts w:hint="default"/>
+      </w:rPr>
+    </w:lvl>
+    <w:lvl w:ilvl="1">
+      <w:start w:val="1"/>
+      <w:numFmt w:val="decimal"/>
+      <w:lvlText w:val="%1.%2"/>
+      <w:lvlJc w:val="left"/>
+      <w:pPr>
+        <w:ind w:left="360" w:hanging="360"/>
+      </w:pPr>
+      <w:rPr>
+        <w:rFonts w:hint="default"/>
+      </w:rPr>
+    </w:lvl>
+    <w:lvl w:ilvl="2">
+      <w:start w:val="1"/>
+      <w:numFmt w:val="decimal"/>
+      <w:lvlText w:val="%1.%2.%3"/>
+      <w:lvlJc w:val="left"/>
+      <w:pPr>
+        <w:ind w:left="720" w:hanging="720"/>
+      </w:pPr>
+      <w:rPr>
+        <w:rFonts w:hint="default"/>
+      </w:rPr>
+    </w:lvl>
+    <w:lvl w:ilvl="3">
+      <w:start w:val="1"/>
+      <w:numFmt w:val="decimal"/>
+      <w:lvlText w:val="%1.%2.%3.%4"/>
+      <w:lvlJc w:val="left"/>
+      <w:pPr>
+        <w:ind w:left="720" w:hanging="720"/>
+      </w:pPr>
+      <w:rPr>
+        <w:rFonts w:hint="default"/>
+      </w:rPr>
+    </w:lvl>
+    <w:lvl w:ilvl="4">
+      <w:start w:val="1"/>
+      <w:numFmt w:val="decimal"/>
+      <w:lvlText w:val="%1.%2.%3.%4.%5"/>
+      <w:lvlJc w:val="left"/>
+      <w:pPr>
+        <w:ind w:left="720" w:hanging="720"/>
+      </w:pPr>
+      <w:rPr>
+        <w:rFonts w:hint="default"/>
+      </w:rPr>
+    </w:lvl>
+    <w:lvl w:ilvl="5">
+      <w:start w:val="1"/>
+      <w:numFmt w:val="decimal"/>
+      <w:lvlText w:val="%1.%2.%3.%4.%5.%6"/>
+      <w:lvlJc w:val="left"/>
+      <w:pPr>
+        <w:ind w:left="1080" w:hanging="1080"/>
+      </w:pPr>
+      <w:rPr>
+        <w:rFonts w:hint="default"/>
+      </w:rPr>
+    </w:lvl>
+    <w:lvl w:ilvl="6">
+      <w:start w:val="1"/>
+      <w:numFmt w:val="decimal"/>
+      <w:lvlText w:val="%1.%2.%3.%4.%5.%6.%7"/>
+      <w:lvlJc w:val="left"/>
+      <w:pPr>
+        <w:ind w:left="1080" w:hanging="1080"/>
+      </w:pPr>
+      <w:rPr>
+        <w:rFonts w:hint="default"/>
+      </w:rPr>
+    </w:lvl>
+    <w:lvl w:ilvl="7">
+      <w:start w:val="1"/>
+      <w:numFmt w:val="decimal"/>
+      <w:lvlText w:val="%1.%2.%3.%4.%5.%6.%7.%8"/>
+      <w:lvlJc w:val="left"/>
+      <w:pPr>
+        <w:ind w:left="1440" w:hanging="1440"/>
+      </w:pPr>
+      <w:rPr>
+        <w:rFonts w:hint="default"/>
+      </w:rPr>
+    </w:lvl>
+    <w:lvl w:ilvl="8">
+      <w:start w:val="1"/>
+      <w:numFmt w:val="decimal"/>
+      <w:lvlText w:val="%1.%2.%3.%4.%5.%6.%7.%8.%9"/>
+      <w:lvlJc w:val="left"/>
+      <w:pPr>
+        <w:ind w:left="1440" w:hanging="1440"/>
+      </w:pPr>
+      <w:rPr>
+        <w:rFonts w:hint="default"/>
+      </w:rPr>
+    </w:lvl>
+  </w:abstractNum>
+  <w:abstractNum w:abstractNumId="3" w15:restartNumberingAfterBreak="0">
     <w:nsid w:val="2D6A7119"/>
     <w:multiLevelType w:val="multilevel"/>
     <w:tmpl w:val="3A74F840"/>
@@ -2460,7 +4746,7 @@
       </w:rPr>
     </w:lvl>
   </w:abstractNum>
-  <w:abstractNum w:abstractNumId="2" w15:restartNumberingAfterBreak="0">
+  <w:abstractNum w:abstractNumId="4" w15:restartNumberingAfterBreak="0">
     <w:nsid w:val="39CA3EFE"/>
     <w:multiLevelType w:val="hybridMultilevel"/>
     <w:tmpl w:val="3830F9C8"/>
@@ -2573,7 +4859,7 @@
       </w:rPr>
     </w:lvl>
   </w:abstractNum>
-  <w:abstractNum w:abstractNumId="3" w15:restartNumberingAfterBreak="0">
+  <w:abstractNum w:abstractNumId="5" w15:restartNumberingAfterBreak="0">
     <w:nsid w:val="5CE216C8"/>
     <w:multiLevelType w:val="multilevel"/>
     <w:tmpl w:val="77A0BD88"/>
@@ -2722,7 +5008,7 @@
       </w:rPr>
     </w:lvl>
   </w:abstractNum>
-  <w:abstractNum w:abstractNumId="4" w15:restartNumberingAfterBreak="0">
+  <w:abstractNum w:abstractNumId="6" w15:restartNumberingAfterBreak="0">
     <w:nsid w:val="70664882"/>
     <w:multiLevelType w:val="hybridMultilevel"/>
     <w:tmpl w:val="BFF6D5EC"/>
@@ -2836,7 +5122,7 @@
       </w:rPr>
     </w:lvl>
   </w:abstractNum>
-  <w:abstractNum w:abstractNumId="5" w15:restartNumberingAfterBreak="0">
+  <w:abstractNum w:abstractNumId="7" w15:restartNumberingAfterBreak="0">
     <w:nsid w:val="72F27578"/>
     <w:multiLevelType w:val="multilevel"/>
     <w:tmpl w:val="77149576"/>
@@ -2950,22 +5236,28 @@
     </w:lvl>
   </w:abstractNum>
   <w:num w:numId="1" w16cid:durableId="602034437">
-    <w:abstractNumId w:val="5"/>
+    <w:abstractNumId w:val="7"/>
   </w:num>
   <w:num w:numId="2" w16cid:durableId="1294944919">
-    <w:abstractNumId w:val="2"/>
+    <w:abstractNumId w:val="4"/>
   </w:num>
   <w:num w:numId="3" w16cid:durableId="516427619">
-    <w:abstractNumId w:val="1"/>
+    <w:abstractNumId w:val="3"/>
   </w:num>
   <w:num w:numId="4" w16cid:durableId="2046513822">
     <w:abstractNumId w:val="0"/>
   </w:num>
   <w:num w:numId="5" w16cid:durableId="1511412619">
-    <w:abstractNumId w:val="3"/>
+    <w:abstractNumId w:val="5"/>
   </w:num>
   <w:num w:numId="6" w16cid:durableId="173034953">
-    <w:abstractNumId w:val="4"/>
+    <w:abstractNumId w:val="6"/>
+  </w:num>
+  <w:num w:numId="7" w16cid:durableId="2113477615">
+    <w:abstractNumId w:val="1"/>
+  </w:num>
+  <w:num w:numId="8" w16cid:durableId="883367866">
+    <w:abstractNumId w:val="2"/>
   </w:num>
 </w:numbering>
 </file>
@@ -3933,6 +6225,44 @@
     <w:uiPriority w:val="99"/>
     <w:rsid w:val="00742B61"/>
   </w:style>
+  <w:style w:type="paragraph" w:styleId="Legenda">
+    <w:name w:val="caption"/>
+    <w:basedOn w:val="Normalny"/>
+    <w:next w:val="Normalny"/>
+    <w:uiPriority w:val="35"/>
+    <w:unhideWhenUsed/>
+    <w:qFormat/>
+    <w:rsid w:val="00765DA3"/>
+    <w:pPr>
+      <w:spacing w:after="200" w:line="240" w:lineRule="auto"/>
+    </w:pPr>
+    <w:rPr>
+      <w:i/>
+      <w:iCs/>
+      <w:color w:val="44546A" w:themeColor="text2"/>
+      <w:sz w:val="18"/>
+      <w:szCs w:val="18"/>
+    </w:rPr>
+  </w:style>
+  <w:style w:type="table" w:styleId="Tabela-Siatka">
+    <w:name w:val="Table Grid"/>
+    <w:basedOn w:val="Standardowy"/>
+    <w:uiPriority w:val="39"/>
+    <w:rsid w:val="003C08EF"/>
+    <w:pPr>
+      <w:spacing w:after="0" w:line="240" w:lineRule="auto"/>
+    </w:pPr>
+    <w:tblPr>
+      <w:tblBorders>
+        <w:top w:val="single" w:sz="4" w:space="0" w:color="auto"/>
+        <w:left w:val="single" w:sz="4" w:space="0" w:color="auto"/>
+        <w:bottom w:val="single" w:sz="4" w:space="0" w:color="auto"/>
+        <w:right w:val="single" w:sz="4" w:space="0" w:color="auto"/>
+        <w:insideH w:val="single" w:sz="4" w:space="0" w:color="auto"/>
+        <w:insideV w:val="single" w:sz="4" w:space="0" w:color="auto"/>
+      </w:tblBorders>
+    </w:tblPr>
+  </w:style>
 </w:styles>
 </file>
 

</xml_diff>

<commit_message>
Update Developer's Manual: Extend ALU operations section with detailed descriptions for AND, OR, XOR, and NOT operations; update date to October 2025
</commit_message>
<xml_diff>
--- a/documents/Boruss CPU Architecure Software Developer's Manual v1.0.docx
+++ b/documents/Boruss CPU Architecure Software Developer's Manual v1.0.docx
@@ -10,6 +10,9 @@
         </w:rPr>
       </w:pPr>
       <w:r>
+        <w:rPr>
+          <w:noProof/>
+        </w:rPr>
         <w:drawing>
           <wp:inline distT="0" distB="0" distL="0" distR="0" wp14:anchorId="21938968" wp14:editId="34203037">
             <wp:extent cx="2929037" cy="817173"/>
@@ -348,7 +351,14 @@
           <w:sz w:val="28"/>
           <w:szCs w:val="28"/>
         </w:rPr>
-        <w:t>October 2024</w:t>
+        <w:t>October 202</w:t>
+      </w:r>
+      <w:r>
+        <w:rPr>
+          <w:sz w:val="28"/>
+          <w:szCs w:val="28"/>
+        </w:rPr>
+        <w:t>5</w:t>
       </w:r>
     </w:p>
     <w:p>
@@ -1435,23 +1445,7 @@
           <w:sz w:val="24"/>
           <w:szCs w:val="24"/>
         </w:rPr>
-        <w:t>Boruss</w:t>
-      </w:r>
-      <w:r>
-        <w:rPr>
-          <w:rFonts w:cstheme="minorHAnsi"/>
-          <w:sz w:val="24"/>
-          <w:szCs w:val="24"/>
-        </w:rPr>
-        <w:t>CPU</w:t>
-      </w:r>
-      <w:r>
-        <w:rPr>
-          <w:rFonts w:cstheme="minorHAnsi"/>
-          <w:sz w:val="24"/>
-          <w:szCs w:val="24"/>
-        </w:rPr>
-        <w:t>® Architecture</w:t>
+        <w:t>BorussCPU® Architecture</w:t>
       </w:r>
     </w:p>
     <w:p>
@@ -1467,7 +1461,7 @@
           <w:szCs w:val="28"/>
         </w:rPr>
         <w:pict w14:anchorId="5A22C8D2">
-          <v:rect id="_x0000_i1027" style="width:0;height:1.5pt" o:hralign="center" o:hrstd="t" o:hr="t" fillcolor="#a0a0a0" stroked="f"/>
+          <v:rect id="_x0000_i1026" style="width:0;height:1.5pt" o:hralign="center" o:hrstd="t" o:hr="t" fillcolor="#a0a0a0" stroked="f"/>
         </w:pict>
       </w:r>
     </w:p>
@@ -1577,14 +1571,7 @@
           <w:sz w:val="20"/>
           <w:szCs w:val="20"/>
         </w:rPr>
-        <w:t>(adding, subtracting)</w:t>
-      </w:r>
-      <w:r>
-        <w:rPr>
-          <w:sz w:val="20"/>
-          <w:szCs w:val="20"/>
-        </w:rPr>
-        <w:t xml:space="preserve"> and logical(AND, OR, XOR) </w:t>
+        <w:t xml:space="preserve">(adding, subtracting) and logical(AND, OR, XOR) </w:t>
       </w:r>
       <w:r>
         <w:rPr>
@@ -1879,14 +1866,7 @@
                 <w:sz w:val="20"/>
                 <w:szCs w:val="20"/>
               </w:rPr>
-              <w:t>o</w:t>
-            </w:r>
-            <w:r>
-              <w:rPr>
-                <w:sz w:val="20"/>
-                <w:szCs w:val="20"/>
-              </w:rPr>
-              <w:t>perand A</w:t>
+              <w:t>operand A</w:t>
             </w:r>
           </w:p>
         </w:tc>
@@ -1928,14 +1908,7 @@
                 <w:sz w:val="20"/>
                 <w:szCs w:val="20"/>
               </w:rPr>
-              <w:t>operand_</w:t>
-            </w:r>
-            <w:r>
-              <w:rPr>
-                <w:sz w:val="20"/>
-                <w:szCs w:val="20"/>
-              </w:rPr>
-              <w:t>b</w:t>
+              <w:t>operand_b</w:t>
             </w:r>
           </w:p>
         </w:tc>
@@ -2057,21 +2030,7 @@
                 <w:sz w:val="20"/>
                 <w:szCs w:val="20"/>
               </w:rPr>
-              <w:t>o</w:t>
-            </w:r>
-            <w:r>
-              <w:rPr>
-                <w:sz w:val="20"/>
-                <w:szCs w:val="20"/>
-              </w:rPr>
-              <w:t xml:space="preserve">peration </w:t>
-            </w:r>
-            <w:r>
-              <w:rPr>
-                <w:sz w:val="20"/>
-                <w:szCs w:val="20"/>
-              </w:rPr>
-              <w:t>code</w:t>
+              <w:t>operation code</w:t>
             </w:r>
           </w:p>
         </w:tc>
@@ -2414,14 +2373,7 @@
                 <w:sz w:val="20"/>
                 <w:szCs w:val="20"/>
               </w:rPr>
-              <w:t>1</w:t>
-            </w:r>
-            <w:r>
-              <w:rPr>
-                <w:sz w:val="20"/>
-                <w:szCs w:val="20"/>
-              </w:rPr>
-              <w:t xml:space="preserve"> bit</w:t>
+              <w:t>1 bit</w:t>
             </w:r>
           </w:p>
         </w:tc>
@@ -2443,14 +2395,7 @@
                 <w:sz w:val="20"/>
                 <w:szCs w:val="20"/>
               </w:rPr>
-              <w:t>carry</w:t>
-            </w:r>
-            <w:r>
-              <w:rPr>
-                <w:sz w:val="20"/>
-                <w:szCs w:val="20"/>
-              </w:rPr>
-              <w:t>_flag</w:t>
+              <w:t>carry_flag</w:t>
             </w:r>
           </w:p>
         </w:tc>
@@ -2510,14 +2455,7 @@
                 <w:sz w:val="20"/>
                 <w:szCs w:val="20"/>
               </w:rPr>
-              <w:t>1</w:t>
-            </w:r>
-            <w:r>
-              <w:rPr>
-                <w:sz w:val="20"/>
-                <w:szCs w:val="20"/>
-              </w:rPr>
-              <w:t xml:space="preserve"> bit</w:t>
+              <w:t>1 bit</w:t>
             </w:r>
           </w:p>
         </w:tc>
@@ -2540,14 +2478,7 @@
                 <w:sz w:val="20"/>
                 <w:szCs w:val="20"/>
               </w:rPr>
-              <w:t>negative</w:t>
-            </w:r>
-            <w:r>
-              <w:rPr>
-                <w:sz w:val="20"/>
-                <w:szCs w:val="20"/>
-              </w:rPr>
-              <w:t>_flag</w:t>
+              <w:t>negative_flag</w:t>
             </w:r>
             <w:proofErr w:type="spellEnd"/>
           </w:p>
@@ -2817,6 +2748,7 @@
           </w:tcPr>
           <w:p>
             <w:pPr>
+              <w:spacing w:before="60"/>
               <w:rPr>
                 <w:b/>
                 <w:bCs/>
@@ -2850,6 +2782,7 @@
           </w:tcPr>
           <w:p>
             <w:pPr>
+              <w:spacing w:before="60"/>
               <w:rPr>
                 <w:b/>
                 <w:bCs/>
@@ -2874,6 +2807,7 @@
           </w:tcPr>
           <w:p>
             <w:pPr>
+              <w:spacing w:before="60"/>
               <w:rPr>
                 <w:b/>
                 <w:bCs/>
@@ -2900,6 +2834,7 @@
           </w:tcPr>
           <w:p>
             <w:pPr>
+              <w:spacing w:before="60"/>
               <w:rPr>
                 <w:sz w:val="20"/>
                 <w:szCs w:val="20"/>
@@ -2920,6 +2855,7 @@
           </w:tcPr>
           <w:p>
             <w:pPr>
+              <w:spacing w:before="60"/>
               <w:rPr>
                 <w:sz w:val="20"/>
                 <w:szCs w:val="20"/>
@@ -2939,15 +2875,7 @@
                 <w:szCs w:val="20"/>
                 <w:lang w:val="pl-PL"/>
               </w:rPr>
-              <w:t>8'b00000000</w:t>
-            </w:r>
-            <w:r>
-              <w:rPr>
-                <w:sz w:val="20"/>
-                <w:szCs w:val="20"/>
-                <w:lang w:val="pl-PL"/>
-              </w:rPr>
-              <w:t>)</w:t>
+              <w:t>8'b00000000)</w:t>
             </w:r>
           </w:p>
         </w:tc>
@@ -2957,6 +2885,7 @@
           </w:tcPr>
           <w:p>
             <w:pPr>
+              <w:spacing w:before="60"/>
               <w:rPr>
                 <w:sz w:val="20"/>
                 <w:szCs w:val="20"/>
@@ -2975,14 +2904,7 @@
     </w:tbl>
     <w:p>
       <w:pPr>
-        <w:rPr>
-          <w:sz w:val="20"/>
-          <w:szCs w:val="20"/>
-        </w:rPr>
-      </w:pPr>
-    </w:p>
-    <w:p>
-      <w:pPr>
+        <w:spacing w:before="60"/>
         <w:rPr>
           <w:b/>
           <w:bCs/>
@@ -3113,58 +3035,14 @@
           <w:sz w:val="20"/>
           <w:szCs w:val="20"/>
         </w:rPr>
-        <w:t>operand_</w:t>
-      </w:r>
-      <w:r>
-        <w:rPr>
-          <w:b/>
-          <w:bCs/>
-          <w:sz w:val="20"/>
-          <w:szCs w:val="20"/>
-        </w:rPr>
-        <w:t>b</w:t>
-      </w:r>
-      <w:r>
-        <w:rPr>
-          <w:sz w:val="20"/>
-          <w:szCs w:val="20"/>
-        </w:rPr>
-        <w:t xml:space="preserve"> = 8’</w:t>
-      </w:r>
-      <w:r>
-        <w:rPr>
-          <w:sz w:val="20"/>
-          <w:szCs w:val="20"/>
-        </w:rPr>
-        <w:t>0000000</w:t>
-      </w:r>
-      <w:r>
-        <w:rPr>
-          <w:sz w:val="20"/>
-          <w:szCs w:val="20"/>
-        </w:rPr>
-        <w:t>1 (0x</w:t>
-      </w:r>
-      <w:r>
-        <w:rPr>
-          <w:sz w:val="20"/>
-          <w:szCs w:val="20"/>
-        </w:rPr>
-        <w:t>1</w:t>
-      </w:r>
-      <w:r>
-        <w:rPr>
-          <w:sz w:val="20"/>
-          <w:szCs w:val="20"/>
-        </w:rPr>
-        <w:t xml:space="preserve">, </w:t>
-      </w:r>
-      <w:r>
-        <w:rPr>
-          <w:sz w:val="20"/>
-          <w:szCs w:val="20"/>
-        </w:rPr>
-        <w:t>8’d1</w:t>
+        <w:t>operand_b</w:t>
+      </w:r>
+      <w:r>
+        <w:rPr>
+          <w:sz w:val="20"/>
+          <w:szCs w:val="20"/>
+        </w:rPr>
+        <w:t xml:space="preserve"> = 8’00000001 (0x1, 8’d1</w:t>
       </w:r>
       <w:r>
         <w:rPr>
@@ -3229,21 +3107,7 @@
           <w:sz w:val="20"/>
           <w:szCs w:val="20"/>
         </w:rPr>
-        <w:t>11111111</w:t>
-      </w:r>
-      <w:r>
-        <w:rPr>
-          <w:sz w:val="20"/>
-          <w:szCs w:val="20"/>
-        </w:rPr>
-        <w:t xml:space="preserve"> + </w:t>
-      </w:r>
-      <w:r>
-        <w:rPr>
-          <w:sz w:val="20"/>
-          <w:szCs w:val="20"/>
-        </w:rPr>
-        <w:t>8’</w:t>
+        <w:t>11111111 + 8’</w:t>
       </w:r>
       <w:r>
         <w:rPr>
@@ -3257,14 +3121,7 @@
           <w:sz w:val="20"/>
           <w:szCs w:val="20"/>
         </w:rPr>
-        <w:t>00000001</w:t>
-      </w:r>
-      <w:r>
-        <w:rPr>
-          <w:sz w:val="20"/>
-          <w:szCs w:val="20"/>
-        </w:rPr>
-        <w:t xml:space="preserve"> = 9’b</w:t>
+        <w:t>00000001 = 9’b</w:t>
       </w:r>
       <w:r>
         <w:rPr>
@@ -3347,14 +3204,7 @@
           <w:sz w:val="20"/>
           <w:szCs w:val="20"/>
         </w:rPr>
-        <w:t>= 8’b</w:t>
-      </w:r>
-      <w:r>
-        <w:rPr>
-          <w:sz w:val="20"/>
-          <w:szCs w:val="20"/>
-        </w:rPr>
-        <w:t>00000000</w:t>
+        <w:t>= 8’b00000000</w:t>
       </w:r>
     </w:p>
     <w:p>
@@ -3400,6 +3250,155 @@
           <w:szCs w:val="20"/>
         </w:rPr>
         <w:t>1</w:t>
+      </w:r>
+    </w:p>
+    <w:p>
+      <w:pPr>
+        <w:pBdr>
+          <w:top w:val="single" w:sz="4" w:space="1" w:color="auto"/>
+          <w:left w:val="single" w:sz="4" w:space="4" w:color="auto"/>
+          <w:bottom w:val="single" w:sz="4" w:space="1" w:color="auto"/>
+          <w:right w:val="single" w:sz="4" w:space="4" w:color="auto"/>
+        </w:pBdr>
+        <w:spacing w:after="0" w:line="240" w:lineRule="auto"/>
+        <w:rPr>
+          <w:sz w:val="20"/>
+          <w:szCs w:val="20"/>
+        </w:rPr>
+      </w:pPr>
+      <w:proofErr w:type="spellStart"/>
+      <w:r>
+        <w:rPr>
+          <w:b/>
+          <w:bCs/>
+          <w:sz w:val="20"/>
+          <w:szCs w:val="20"/>
+        </w:rPr>
+        <w:t>zero_flag</w:t>
+      </w:r>
+      <w:proofErr w:type="spellEnd"/>
+      <w:r>
+        <w:rPr>
+          <w:sz w:val="20"/>
+          <w:szCs w:val="20"/>
+        </w:rPr>
+        <w:t xml:space="preserve"> = </w:t>
+      </w:r>
+      <w:r>
+        <w:rPr>
+          <w:sz w:val="20"/>
+          <w:szCs w:val="20"/>
+        </w:rPr>
+        <w:t>1’b</w:t>
+      </w:r>
+      <w:r>
+        <w:rPr>
+          <w:sz w:val="20"/>
+          <w:szCs w:val="20"/>
+        </w:rPr>
+        <w:t>0</w:t>
+      </w:r>
+      <w:r>
+        <w:rPr>
+          <w:sz w:val="20"/>
+          <w:szCs w:val="20"/>
+        </w:rPr>
+        <w:t xml:space="preserve"> (</w:t>
+      </w:r>
+      <w:r>
+        <w:rPr>
+          <w:sz w:val="20"/>
+          <w:szCs w:val="20"/>
+        </w:rPr>
+        <w:t>when result is zero</w:t>
+      </w:r>
+      <w:r>
+        <w:rPr>
+          <w:sz w:val="20"/>
+          <w:szCs w:val="20"/>
+        </w:rPr>
+        <w:t>)</w:t>
+      </w:r>
+    </w:p>
+    <w:p>
+      <w:pPr>
+        <w:pBdr>
+          <w:top w:val="single" w:sz="4" w:space="1" w:color="auto"/>
+          <w:left w:val="single" w:sz="4" w:space="4" w:color="auto"/>
+          <w:bottom w:val="single" w:sz="4" w:space="1" w:color="auto"/>
+          <w:right w:val="single" w:sz="4" w:space="4" w:color="auto"/>
+        </w:pBdr>
+        <w:spacing w:after="0" w:line="240" w:lineRule="auto"/>
+        <w:rPr>
+          <w:b/>
+          <w:bCs/>
+          <w:sz w:val="20"/>
+          <w:szCs w:val="20"/>
+        </w:rPr>
+      </w:pPr>
+      <w:proofErr w:type="spellStart"/>
+      <w:r>
+        <w:rPr>
+          <w:b/>
+          <w:bCs/>
+          <w:sz w:val="20"/>
+          <w:szCs w:val="20"/>
+        </w:rPr>
+        <w:t>negative_flag</w:t>
+      </w:r>
+      <w:proofErr w:type="spellEnd"/>
+      <w:r>
+        <w:rPr>
+          <w:b/>
+          <w:bCs/>
+          <w:sz w:val="20"/>
+          <w:szCs w:val="20"/>
+        </w:rPr>
+        <w:t xml:space="preserve"> </w:t>
+      </w:r>
+      <w:r>
+        <w:rPr>
+          <w:sz w:val="20"/>
+          <w:szCs w:val="20"/>
+        </w:rPr>
+        <w:t>= 1’b</w:t>
+      </w:r>
+      <w:r>
+        <w:rPr>
+          <w:sz w:val="20"/>
+          <w:szCs w:val="20"/>
+        </w:rPr>
+        <w:t>0</w:t>
+      </w:r>
+      <w:r>
+        <w:rPr>
+          <w:b/>
+          <w:bCs/>
+          <w:sz w:val="20"/>
+          <w:szCs w:val="20"/>
+        </w:rPr>
+        <w:t xml:space="preserve"> </w:t>
+      </w:r>
+      <w:r>
+        <w:rPr>
+          <w:sz w:val="20"/>
+          <w:szCs w:val="20"/>
+        </w:rPr>
+        <w:t>(</w:t>
+      </w:r>
+      <w:r>
+        <w:rPr>
+          <w:sz w:val="20"/>
+          <w:szCs w:val="20"/>
+        </w:rPr>
+        <w:t>when result[7] set to 1</w:t>
+      </w:r>
+      <w:r>
+        <w:rPr>
+          <w:sz w:val="20"/>
+          <w:szCs w:val="20"/>
+        </w:rPr>
+        <w:t>)</w:t>
       </w:r>
     </w:p>
     <w:p>
@@ -3450,7 +3449,6 @@
                 <w:sz w:val="20"/>
                 <w:szCs w:val="20"/>
               </w:rPr>
-              <w:lastRenderedPageBreak/>
               <w:t>Operation</w:t>
             </w:r>
             <w:r>
@@ -3520,6 +3518,7 @@
           </w:tcPr>
           <w:p>
             <w:pPr>
+              <w:spacing w:before="60"/>
               <w:rPr>
                 <w:sz w:val="20"/>
                 <w:szCs w:val="20"/>
@@ -3540,6 +3539,7 @@
           </w:tcPr>
           <w:p>
             <w:pPr>
+              <w:spacing w:before="60"/>
               <w:rPr>
                 <w:sz w:val="20"/>
                 <w:szCs w:val="20"/>
@@ -3551,7 +3551,21 @@
                 <w:sz w:val="20"/>
                 <w:szCs w:val="20"/>
               </w:rPr>
-              <w:t>0x0 (</w:t>
+              <w:t>0x</w:t>
+            </w:r>
+            <w:r>
+              <w:rPr>
+                <w:sz w:val="20"/>
+                <w:szCs w:val="20"/>
+              </w:rPr>
+              <w:t>1</w:t>
+            </w:r>
+            <w:r>
+              <w:rPr>
+                <w:sz w:val="20"/>
+                <w:szCs w:val="20"/>
+              </w:rPr>
+              <w:t xml:space="preserve"> (</w:t>
             </w:r>
             <w:r>
               <w:rPr>
@@ -3585,6 +3599,7 @@
           </w:tcPr>
           <w:p>
             <w:pPr>
+              <w:spacing w:before="60"/>
               <w:rPr>
                 <w:sz w:val="20"/>
                 <w:szCs w:val="20"/>
@@ -3603,83 +3618,20 @@
     </w:tbl>
     <w:p>
       <w:pPr>
-        <w:rPr>
-          <w:sz w:val="28"/>
-          <w:szCs w:val="28"/>
-        </w:rPr>
-      </w:pPr>
-    </w:p>
-    <w:p>
-      <w:pPr>
-        <w:rPr>
-          <w:b/>
-          <w:bCs/>
-          <w:sz w:val="20"/>
-          <w:szCs w:val="20"/>
-        </w:rPr>
-      </w:pPr>
-      <w:r>
-        <w:rPr>
-          <w:sz w:val="20"/>
-          <w:szCs w:val="20"/>
-        </w:rPr>
-        <w:t>When operation code value is 0x</w:t>
-      </w:r>
-      <w:r>
-        <w:rPr>
-          <w:sz w:val="20"/>
-          <w:szCs w:val="20"/>
-        </w:rPr>
-        <w:t>1</w:t>
-      </w:r>
-      <w:r>
-        <w:rPr>
-          <w:sz w:val="20"/>
-          <w:szCs w:val="20"/>
-        </w:rPr>
-        <w:t xml:space="preserve"> that means the </w:t>
-      </w:r>
-      <w:r>
-        <w:rPr>
-          <w:sz w:val="20"/>
-          <w:szCs w:val="20"/>
-        </w:rPr>
-        <w:t>SUB</w:t>
-      </w:r>
-      <w:r>
-        <w:rPr>
-          <w:sz w:val="20"/>
-          <w:szCs w:val="20"/>
-        </w:rPr>
-        <w:t xml:space="preserve"> operation is requested. Operands A and B are </w:t>
-      </w:r>
-      <w:r>
-        <w:rPr>
-          <w:sz w:val="20"/>
-          <w:szCs w:val="20"/>
-        </w:rPr>
-        <w:t>subtracted</w:t>
-      </w:r>
-      <w:r>
-        <w:rPr>
-          <w:sz w:val="20"/>
-          <w:szCs w:val="20"/>
-        </w:rPr>
-        <w:t xml:space="preserve"> and result can be longer (9 bits) that two input operands because the result can </w:t>
-      </w:r>
-      <w:r>
-        <w:rPr>
-          <w:sz w:val="20"/>
-          <w:szCs w:val="20"/>
-        </w:rPr>
-        <w:t>borrow</w:t>
-      </w:r>
-      <w:r>
-        <w:rPr>
-          <w:sz w:val="20"/>
-          <w:szCs w:val="20"/>
-        </w:rPr>
-        <w:t xml:space="preserve">. In that case the oldest bit (MSB) is stored in </w:t>
+        <w:spacing w:before="60"/>
+        <w:rPr>
+          <w:b/>
+          <w:bCs/>
+          <w:sz w:val="20"/>
+          <w:szCs w:val="20"/>
+        </w:rPr>
+      </w:pPr>
+      <w:r>
+        <w:rPr>
+          <w:sz w:val="20"/>
+          <w:szCs w:val="20"/>
+        </w:rPr>
+        <w:t xml:space="preserve">When operation code value is 0x1 that means the SUB operation is requested. Operands A and B are subtracted and result can be longer (9 bits) that two input operands because the result can borrow. In that case the oldest bit (MSB) is stored in </w:t>
       </w:r>
       <w:r>
         <w:rPr>
@@ -3763,42 +3715,7 @@
           <w:sz w:val="20"/>
           <w:szCs w:val="20"/>
         </w:rPr>
-        <w:t xml:space="preserve"> = 8’</w:t>
-      </w:r>
-      <w:r>
-        <w:rPr>
-          <w:sz w:val="20"/>
-          <w:szCs w:val="20"/>
-        </w:rPr>
-        <w:t>00000101</w:t>
-      </w:r>
-      <w:r>
-        <w:rPr>
-          <w:sz w:val="20"/>
-          <w:szCs w:val="20"/>
-        </w:rPr>
-        <w:t xml:space="preserve"> (0x</w:t>
-      </w:r>
-      <w:r>
-        <w:rPr>
-          <w:sz w:val="20"/>
-          <w:szCs w:val="20"/>
-        </w:rPr>
-        <w:t>5</w:t>
-      </w:r>
-      <w:r>
-        <w:rPr>
-          <w:sz w:val="20"/>
-          <w:szCs w:val="20"/>
-        </w:rPr>
-        <w:t>, 8`d</w:t>
-      </w:r>
-      <w:r>
-        <w:rPr>
-          <w:sz w:val="20"/>
-          <w:szCs w:val="20"/>
-        </w:rPr>
-        <w:t>5</w:t>
+        <w:t xml:space="preserve"> = 8’00000101 (0x5, 8`d5</w:t>
       </w:r>
       <w:r>
         <w:rPr>
@@ -3843,56 +3760,7 @@
           <w:sz w:val="20"/>
           <w:szCs w:val="20"/>
         </w:rPr>
-        <w:t xml:space="preserve"> = 8’0000</w:t>
-      </w:r>
-      <w:r>
-        <w:rPr>
-          <w:sz w:val="20"/>
-          <w:szCs w:val="20"/>
-        </w:rPr>
-        <w:t>1</w:t>
-      </w:r>
-      <w:r>
-        <w:rPr>
-          <w:sz w:val="20"/>
-          <w:szCs w:val="20"/>
-        </w:rPr>
-        <w:t>00</w:t>
-      </w:r>
-      <w:r>
-        <w:rPr>
-          <w:sz w:val="20"/>
-          <w:szCs w:val="20"/>
-        </w:rPr>
-        <w:t>0</w:t>
-      </w:r>
-      <w:r>
-        <w:rPr>
-          <w:sz w:val="20"/>
-          <w:szCs w:val="20"/>
-        </w:rPr>
-        <w:t xml:space="preserve"> (0x</w:t>
-      </w:r>
-      <w:r>
-        <w:rPr>
-          <w:sz w:val="20"/>
-          <w:szCs w:val="20"/>
-        </w:rPr>
-        <w:t>8</w:t>
-      </w:r>
-      <w:r>
-        <w:rPr>
-          <w:sz w:val="20"/>
-          <w:szCs w:val="20"/>
-        </w:rPr>
-        <w:t>, 8’d</w:t>
-      </w:r>
-      <w:r>
-        <w:rPr>
-          <w:sz w:val="20"/>
-          <w:szCs w:val="20"/>
-        </w:rPr>
-        <w:t>8</w:t>
+        <w:t xml:space="preserve"> = 8’00001000 (0x8, 8’d8</w:t>
       </w:r>
       <w:r>
         <w:rPr>
@@ -4125,6 +3993,83 @@
     </w:p>
     <w:p>
       <w:pPr>
+        <w:pBdr>
+          <w:top w:val="single" w:sz="4" w:space="1" w:color="auto"/>
+          <w:left w:val="single" w:sz="4" w:space="4" w:color="auto"/>
+          <w:bottom w:val="single" w:sz="4" w:space="1" w:color="auto"/>
+          <w:right w:val="single" w:sz="4" w:space="4" w:color="auto"/>
+        </w:pBdr>
+        <w:spacing w:after="0" w:line="240" w:lineRule="auto"/>
+        <w:rPr>
+          <w:sz w:val="20"/>
+          <w:szCs w:val="20"/>
+        </w:rPr>
+      </w:pPr>
+      <w:proofErr w:type="spellStart"/>
+      <w:r>
+        <w:rPr>
+          <w:b/>
+          <w:bCs/>
+          <w:sz w:val="20"/>
+          <w:szCs w:val="20"/>
+        </w:rPr>
+        <w:t>zero_flag</w:t>
+      </w:r>
+      <w:proofErr w:type="spellEnd"/>
+      <w:r>
+        <w:rPr>
+          <w:sz w:val="20"/>
+          <w:szCs w:val="20"/>
+        </w:rPr>
+        <w:t xml:space="preserve"> = 1’b1</w:t>
+      </w:r>
+    </w:p>
+    <w:p>
+      <w:pPr>
+        <w:pBdr>
+          <w:top w:val="single" w:sz="4" w:space="1" w:color="auto"/>
+          <w:left w:val="single" w:sz="4" w:space="4" w:color="auto"/>
+          <w:bottom w:val="single" w:sz="4" w:space="1" w:color="auto"/>
+          <w:right w:val="single" w:sz="4" w:space="4" w:color="auto"/>
+        </w:pBdr>
+        <w:spacing w:after="0" w:line="240" w:lineRule="auto"/>
+        <w:rPr>
+          <w:b/>
+          <w:bCs/>
+          <w:sz w:val="20"/>
+          <w:szCs w:val="20"/>
+        </w:rPr>
+      </w:pPr>
+      <w:proofErr w:type="spellStart"/>
+      <w:r>
+        <w:rPr>
+          <w:b/>
+          <w:bCs/>
+          <w:sz w:val="20"/>
+          <w:szCs w:val="20"/>
+        </w:rPr>
+        <w:t>negative_flag</w:t>
+      </w:r>
+      <w:proofErr w:type="spellEnd"/>
+      <w:r>
+        <w:rPr>
+          <w:b/>
+          <w:bCs/>
+          <w:sz w:val="20"/>
+          <w:szCs w:val="20"/>
+        </w:rPr>
+        <w:t xml:space="preserve"> </w:t>
+      </w:r>
+      <w:r>
+        <w:rPr>
+          <w:sz w:val="20"/>
+          <w:szCs w:val="20"/>
+        </w:rPr>
+        <w:t>= 1’b1</w:t>
+      </w:r>
+    </w:p>
+    <w:p>
+      <w:pPr>
         <w:rPr>
           <w:b/>
           <w:bCs/>
@@ -4185,6 +4130,2305 @@
           <w:szCs w:val="20"/>
         </w:rPr>
         <w:t xml:space="preserve"> then carry_flag is set to 1.</w:t>
+      </w:r>
+    </w:p>
+    <w:p>
+      <w:pPr>
+        <w:rPr>
+          <w:sz w:val="20"/>
+          <w:szCs w:val="20"/>
+        </w:rPr>
+      </w:pPr>
+    </w:p>
+    <w:tbl>
+      <w:tblPr>
+        <w:tblStyle w:val="Tabela-Siatka"/>
+        <w:tblW w:w="0" w:type="auto"/>
+        <w:tblLook w:val="04A0" w:firstRow="1" w:lastRow="0" w:firstColumn="1" w:lastColumn="0" w:noHBand="0" w:noVBand="1"/>
+      </w:tblPr>
+      <w:tblGrid>
+        <w:gridCol w:w="3020"/>
+        <w:gridCol w:w="3021"/>
+        <w:gridCol w:w="3021"/>
+      </w:tblGrid>
+      <w:tr>
+        <w:tc>
+          <w:tcPr>
+            <w:tcW w:w="3020" w:type="dxa"/>
+          </w:tcPr>
+          <w:p>
+            <w:pPr>
+              <w:spacing w:before="60"/>
+              <w:rPr>
+                <w:b/>
+                <w:bCs/>
+                <w:sz w:val="20"/>
+                <w:szCs w:val="20"/>
+              </w:rPr>
+            </w:pPr>
+            <w:r>
+              <w:rPr>
+                <w:b/>
+                <w:bCs/>
+                <w:sz w:val="20"/>
+                <w:szCs w:val="20"/>
+              </w:rPr>
+              <w:t>Operation</w:t>
+            </w:r>
+            <w:r>
+              <w:rPr>
+                <w:b/>
+                <w:bCs/>
+                <w:sz w:val="20"/>
+                <w:szCs w:val="20"/>
+              </w:rPr>
+              <w:t xml:space="preserve"> name</w:t>
+            </w:r>
+          </w:p>
+        </w:tc>
+        <w:tc>
+          <w:tcPr>
+            <w:tcW w:w="3021" w:type="dxa"/>
+          </w:tcPr>
+          <w:p>
+            <w:pPr>
+              <w:spacing w:before="60"/>
+              <w:rPr>
+                <w:b/>
+                <w:bCs/>
+                <w:sz w:val="20"/>
+                <w:szCs w:val="20"/>
+              </w:rPr>
+            </w:pPr>
+            <w:r>
+              <w:rPr>
+                <w:b/>
+                <w:bCs/>
+                <w:sz w:val="20"/>
+                <w:szCs w:val="20"/>
+              </w:rPr>
+              <w:t>Code</w:t>
+            </w:r>
+          </w:p>
+        </w:tc>
+        <w:tc>
+          <w:tcPr>
+            <w:tcW w:w="3021" w:type="dxa"/>
+          </w:tcPr>
+          <w:p>
+            <w:pPr>
+              <w:spacing w:before="60"/>
+              <w:rPr>
+                <w:b/>
+                <w:bCs/>
+                <w:sz w:val="20"/>
+                <w:szCs w:val="20"/>
+              </w:rPr>
+            </w:pPr>
+            <w:r>
+              <w:rPr>
+                <w:b/>
+                <w:bCs/>
+                <w:sz w:val="20"/>
+                <w:szCs w:val="20"/>
+              </w:rPr>
+              <w:t>Used flags</w:t>
+            </w:r>
+          </w:p>
+        </w:tc>
+      </w:tr>
+      <w:tr>
+        <w:tc>
+          <w:tcPr>
+            <w:tcW w:w="3020" w:type="dxa"/>
+          </w:tcPr>
+          <w:p>
+            <w:pPr>
+              <w:spacing w:before="60"/>
+              <w:rPr>
+                <w:sz w:val="20"/>
+                <w:szCs w:val="20"/>
+              </w:rPr>
+            </w:pPr>
+            <w:r>
+              <w:rPr>
+                <w:sz w:val="20"/>
+                <w:szCs w:val="20"/>
+              </w:rPr>
+              <w:t>A</w:t>
+            </w:r>
+            <w:r>
+              <w:rPr>
+                <w:sz w:val="20"/>
+                <w:szCs w:val="20"/>
+              </w:rPr>
+              <w:t>ND</w:t>
+            </w:r>
+          </w:p>
+        </w:tc>
+        <w:tc>
+          <w:tcPr>
+            <w:tcW w:w="3021" w:type="dxa"/>
+          </w:tcPr>
+          <w:p>
+            <w:pPr>
+              <w:spacing w:before="60"/>
+              <w:rPr>
+                <w:sz w:val="20"/>
+                <w:szCs w:val="20"/>
+                <w:lang w:val="pl-PL"/>
+              </w:rPr>
+            </w:pPr>
+            <w:r>
+              <w:rPr>
+                <w:sz w:val="20"/>
+                <w:szCs w:val="20"/>
+              </w:rPr>
+              <w:t>0x</w:t>
+            </w:r>
+            <w:r>
+              <w:rPr>
+                <w:sz w:val="20"/>
+                <w:szCs w:val="20"/>
+              </w:rPr>
+              <w:t>2</w:t>
+            </w:r>
+            <w:r>
+              <w:rPr>
+                <w:sz w:val="20"/>
+                <w:szCs w:val="20"/>
+              </w:rPr>
+              <w:t xml:space="preserve"> (</w:t>
+            </w:r>
+            <w:r>
+              <w:rPr>
+                <w:sz w:val="20"/>
+                <w:szCs w:val="20"/>
+                <w:lang w:val="pl-PL"/>
+              </w:rPr>
+              <w:t>8'b000000</w:t>
+            </w:r>
+            <w:r>
+              <w:rPr>
+                <w:sz w:val="20"/>
+                <w:szCs w:val="20"/>
+                <w:lang w:val="pl-PL"/>
+              </w:rPr>
+              <w:t>1</w:t>
+            </w:r>
+            <w:r>
+              <w:rPr>
+                <w:sz w:val="20"/>
+                <w:szCs w:val="20"/>
+                <w:lang w:val="pl-PL"/>
+              </w:rPr>
+              <w:t>0)</w:t>
+            </w:r>
+          </w:p>
+        </w:tc>
+        <w:tc>
+          <w:tcPr>
+            <w:tcW w:w="3021" w:type="dxa"/>
+          </w:tcPr>
+          <w:p>
+            <w:pPr>
+              <w:spacing w:before="60"/>
+              <w:rPr>
+                <w:sz w:val="20"/>
+                <w:szCs w:val="20"/>
+              </w:rPr>
+            </w:pPr>
+            <w:r>
+              <w:rPr>
+                <w:sz w:val="20"/>
+                <w:szCs w:val="20"/>
+              </w:rPr>
+              <w:t>-</w:t>
+            </w:r>
+          </w:p>
+        </w:tc>
+      </w:tr>
+    </w:tbl>
+    <w:p>
+      <w:pPr>
+        <w:spacing w:before="60"/>
+        <w:rPr>
+          <w:sz w:val="20"/>
+          <w:szCs w:val="20"/>
+        </w:rPr>
+      </w:pPr>
+      <w:r>
+        <w:rPr>
+          <w:sz w:val="20"/>
+          <w:szCs w:val="20"/>
+        </w:rPr>
+        <w:t>When operation code value is 0x</w:t>
+      </w:r>
+      <w:r>
+        <w:rPr>
+          <w:sz w:val="20"/>
+          <w:szCs w:val="20"/>
+        </w:rPr>
+        <w:t>2</w:t>
+      </w:r>
+      <w:r>
+        <w:rPr>
+          <w:sz w:val="20"/>
+          <w:szCs w:val="20"/>
+        </w:rPr>
+        <w:t xml:space="preserve"> that means the </w:t>
+      </w:r>
+      <w:r>
+        <w:rPr>
+          <w:sz w:val="20"/>
+          <w:szCs w:val="20"/>
+        </w:rPr>
+        <w:t>logical AND</w:t>
+      </w:r>
+      <w:r>
+        <w:rPr>
+          <w:sz w:val="20"/>
+          <w:szCs w:val="20"/>
+        </w:rPr>
+        <w:t xml:space="preserve"> operation is requested.</w:t>
+      </w:r>
+    </w:p>
+    <w:p>
+      <w:pPr>
+        <w:spacing w:before="60"/>
+        <w:rPr>
+          <w:b/>
+          <w:bCs/>
+          <w:sz w:val="20"/>
+          <w:szCs w:val="20"/>
+        </w:rPr>
+      </w:pPr>
+      <w:r>
+        <w:rPr>
+          <w:b/>
+          <w:bCs/>
+          <w:sz w:val="20"/>
+          <w:szCs w:val="20"/>
+        </w:rPr>
+        <w:t>Example:</w:t>
+      </w:r>
+    </w:p>
+    <w:p>
+      <w:pPr>
+        <w:pBdr>
+          <w:top w:val="single" w:sz="4" w:space="1" w:color="auto"/>
+          <w:left w:val="single" w:sz="4" w:space="4" w:color="auto"/>
+          <w:bottom w:val="single" w:sz="4" w:space="1" w:color="auto"/>
+          <w:right w:val="single" w:sz="4" w:space="4" w:color="auto"/>
+        </w:pBdr>
+        <w:spacing w:after="0" w:line="240" w:lineRule="auto"/>
+        <w:rPr>
+          <w:sz w:val="20"/>
+          <w:szCs w:val="20"/>
+        </w:rPr>
+      </w:pPr>
+      <w:r>
+        <w:rPr>
+          <w:b/>
+          <w:bCs/>
+          <w:sz w:val="20"/>
+          <w:szCs w:val="20"/>
+        </w:rPr>
+        <w:t>operand_a</w:t>
+      </w:r>
+      <w:r>
+        <w:rPr>
+          <w:sz w:val="20"/>
+          <w:szCs w:val="20"/>
+        </w:rPr>
+        <w:t xml:space="preserve"> = 8’00000101 (0x5, 8`d5, 5)</w:t>
+      </w:r>
+    </w:p>
+    <w:p>
+      <w:pPr>
+        <w:pBdr>
+          <w:top w:val="single" w:sz="4" w:space="1" w:color="auto"/>
+          <w:left w:val="single" w:sz="4" w:space="4" w:color="auto"/>
+          <w:bottom w:val="single" w:sz="4" w:space="1" w:color="auto"/>
+          <w:right w:val="single" w:sz="4" w:space="4" w:color="auto"/>
+        </w:pBdr>
+        <w:spacing w:after="0" w:line="240" w:lineRule="auto"/>
+        <w:rPr>
+          <w:sz w:val="20"/>
+          <w:szCs w:val="20"/>
+        </w:rPr>
+      </w:pPr>
+      <w:r>
+        <w:rPr>
+          <w:b/>
+          <w:bCs/>
+          <w:sz w:val="20"/>
+          <w:szCs w:val="20"/>
+        </w:rPr>
+        <w:t>operand_b</w:t>
+      </w:r>
+      <w:r>
+        <w:rPr>
+          <w:sz w:val="20"/>
+          <w:szCs w:val="20"/>
+        </w:rPr>
+        <w:t xml:space="preserve"> = 8’00001000 (0x8, 8’d8, 8)</w:t>
+      </w:r>
+    </w:p>
+    <w:p>
+      <w:pPr>
+        <w:pBdr>
+          <w:top w:val="single" w:sz="4" w:space="1" w:color="auto"/>
+          <w:left w:val="single" w:sz="4" w:space="4" w:color="auto"/>
+          <w:bottom w:val="single" w:sz="4" w:space="1" w:color="auto"/>
+          <w:right w:val="single" w:sz="4" w:space="4" w:color="auto"/>
+        </w:pBdr>
+        <w:spacing w:after="0" w:line="240" w:lineRule="auto"/>
+        <w:rPr>
+          <w:sz w:val="20"/>
+          <w:szCs w:val="20"/>
+        </w:rPr>
+      </w:pPr>
+    </w:p>
+    <w:p>
+      <w:pPr>
+        <w:pBdr>
+          <w:top w:val="single" w:sz="4" w:space="1" w:color="auto"/>
+          <w:left w:val="single" w:sz="4" w:space="4" w:color="auto"/>
+          <w:bottom w:val="single" w:sz="4" w:space="1" w:color="auto"/>
+          <w:right w:val="single" w:sz="4" w:space="4" w:color="auto"/>
+        </w:pBdr>
+        <w:spacing w:after="0" w:line="240" w:lineRule="auto"/>
+        <w:rPr>
+          <w:sz w:val="20"/>
+          <w:szCs w:val="20"/>
+        </w:rPr>
+      </w:pPr>
+      <w:r>
+        <w:rPr>
+          <w:sz w:val="20"/>
+          <w:szCs w:val="20"/>
+        </w:rPr>
+        <w:t xml:space="preserve">8’00000101 </w:t>
+      </w:r>
+      <w:r>
+        <w:rPr>
+          <w:sz w:val="20"/>
+          <w:szCs w:val="20"/>
+        </w:rPr>
+        <w:t>&amp;</w:t>
+      </w:r>
+      <w:r>
+        <w:rPr>
+          <w:sz w:val="20"/>
+          <w:szCs w:val="20"/>
+        </w:rPr>
+        <w:t xml:space="preserve"> 8’00001000 = </w:t>
+      </w:r>
+      <w:r>
+        <w:rPr>
+          <w:sz w:val="20"/>
+          <w:szCs w:val="20"/>
+        </w:rPr>
+        <w:t>8</w:t>
+      </w:r>
+      <w:r>
+        <w:rPr>
+          <w:sz w:val="20"/>
+          <w:szCs w:val="20"/>
+        </w:rPr>
+        <w:t>’b</w:t>
+      </w:r>
+      <w:r>
+        <w:rPr>
+          <w:sz w:val="20"/>
+          <w:szCs w:val="20"/>
+        </w:rPr>
+        <w:t>00000000</w:t>
+      </w:r>
+      <w:r>
+        <w:rPr>
+          <w:sz w:val="20"/>
+          <w:szCs w:val="20"/>
+        </w:rPr>
+        <w:t xml:space="preserve"> (0x</w:t>
+      </w:r>
+      <w:r>
+        <w:rPr>
+          <w:sz w:val="20"/>
+          <w:szCs w:val="20"/>
+        </w:rPr>
+        <w:t>0</w:t>
+      </w:r>
+      <w:r>
+        <w:rPr>
+          <w:sz w:val="20"/>
+          <w:szCs w:val="20"/>
+        </w:rPr>
+        <w:t>, 8’d</w:t>
+      </w:r>
+      <w:r>
+        <w:rPr>
+          <w:sz w:val="20"/>
+          <w:szCs w:val="20"/>
+        </w:rPr>
+        <w:t>0</w:t>
+      </w:r>
+      <w:r>
+        <w:rPr>
+          <w:sz w:val="20"/>
+          <w:szCs w:val="20"/>
+        </w:rPr>
+        <w:t>)</w:t>
+      </w:r>
+    </w:p>
+    <w:p>
+      <w:pPr>
+        <w:pBdr>
+          <w:top w:val="single" w:sz="4" w:space="1" w:color="auto"/>
+          <w:left w:val="single" w:sz="4" w:space="4" w:color="auto"/>
+          <w:bottom w:val="single" w:sz="4" w:space="1" w:color="auto"/>
+          <w:right w:val="single" w:sz="4" w:space="4" w:color="auto"/>
+        </w:pBdr>
+        <w:spacing w:after="0" w:line="240" w:lineRule="auto"/>
+        <w:rPr>
+          <w:sz w:val="20"/>
+          <w:szCs w:val="20"/>
+        </w:rPr>
+      </w:pPr>
+    </w:p>
+    <w:p>
+      <w:pPr>
+        <w:pBdr>
+          <w:top w:val="single" w:sz="4" w:space="1" w:color="auto"/>
+          <w:left w:val="single" w:sz="4" w:space="4" w:color="auto"/>
+          <w:bottom w:val="single" w:sz="4" w:space="1" w:color="auto"/>
+          <w:right w:val="single" w:sz="4" w:space="4" w:color="auto"/>
+        </w:pBdr>
+        <w:spacing w:after="0" w:line="240" w:lineRule="auto"/>
+        <w:rPr>
+          <w:sz w:val="20"/>
+          <w:szCs w:val="20"/>
+        </w:rPr>
+      </w:pPr>
+      <w:r>
+        <w:rPr>
+          <w:b/>
+          <w:bCs/>
+          <w:sz w:val="20"/>
+          <w:szCs w:val="20"/>
+        </w:rPr>
+        <w:t xml:space="preserve">result </w:t>
+      </w:r>
+      <w:r>
+        <w:rPr>
+          <w:sz w:val="20"/>
+          <w:szCs w:val="20"/>
+        </w:rPr>
+        <w:t>= 8’b00000000</w:t>
+      </w:r>
+    </w:p>
+    <w:p>
+      <w:pPr>
+        <w:pBdr>
+          <w:top w:val="single" w:sz="4" w:space="1" w:color="auto"/>
+          <w:left w:val="single" w:sz="4" w:space="4" w:color="auto"/>
+          <w:bottom w:val="single" w:sz="4" w:space="1" w:color="auto"/>
+          <w:right w:val="single" w:sz="4" w:space="4" w:color="auto"/>
+        </w:pBdr>
+        <w:spacing w:after="0" w:line="240" w:lineRule="auto"/>
+        <w:rPr>
+          <w:sz w:val="20"/>
+          <w:szCs w:val="20"/>
+        </w:rPr>
+      </w:pPr>
+      <w:proofErr w:type="spellStart"/>
+      <w:r>
+        <w:rPr>
+          <w:b/>
+          <w:bCs/>
+          <w:sz w:val="20"/>
+          <w:szCs w:val="20"/>
+        </w:rPr>
+        <w:t>zero_flag</w:t>
+      </w:r>
+      <w:proofErr w:type="spellEnd"/>
+      <w:r>
+        <w:rPr>
+          <w:sz w:val="20"/>
+          <w:szCs w:val="20"/>
+        </w:rPr>
+        <w:t xml:space="preserve"> = 1’b</w:t>
+      </w:r>
+      <w:r>
+        <w:rPr>
+          <w:sz w:val="20"/>
+          <w:szCs w:val="20"/>
+        </w:rPr>
+        <w:t>1</w:t>
+      </w:r>
+    </w:p>
+    <w:p>
+      <w:pPr>
+        <w:pBdr>
+          <w:top w:val="single" w:sz="4" w:space="1" w:color="auto"/>
+          <w:left w:val="single" w:sz="4" w:space="4" w:color="auto"/>
+          <w:bottom w:val="single" w:sz="4" w:space="1" w:color="auto"/>
+          <w:right w:val="single" w:sz="4" w:space="4" w:color="auto"/>
+        </w:pBdr>
+        <w:spacing w:after="0" w:line="240" w:lineRule="auto"/>
+        <w:rPr>
+          <w:b/>
+          <w:bCs/>
+          <w:sz w:val="20"/>
+          <w:szCs w:val="20"/>
+        </w:rPr>
+      </w:pPr>
+      <w:proofErr w:type="spellStart"/>
+      <w:r>
+        <w:rPr>
+          <w:b/>
+          <w:bCs/>
+          <w:sz w:val="20"/>
+          <w:szCs w:val="20"/>
+        </w:rPr>
+        <w:t>negative_flag</w:t>
+      </w:r>
+      <w:proofErr w:type="spellEnd"/>
+      <w:r>
+        <w:rPr>
+          <w:b/>
+          <w:bCs/>
+          <w:sz w:val="20"/>
+          <w:szCs w:val="20"/>
+        </w:rPr>
+        <w:t xml:space="preserve"> </w:t>
+      </w:r>
+      <w:r>
+        <w:rPr>
+          <w:sz w:val="20"/>
+          <w:szCs w:val="20"/>
+        </w:rPr>
+        <w:t>= 1’b</w:t>
+      </w:r>
+      <w:r>
+        <w:rPr>
+          <w:sz w:val="20"/>
+          <w:szCs w:val="20"/>
+        </w:rPr>
+        <w:t>0</w:t>
+      </w:r>
+    </w:p>
+    <w:p>
+      <w:pPr>
+        <w:rPr>
+          <w:sz w:val="28"/>
+          <w:szCs w:val="28"/>
+        </w:rPr>
+      </w:pPr>
+    </w:p>
+    <w:tbl>
+      <w:tblPr>
+        <w:tblStyle w:val="Tabela-Siatka"/>
+        <w:tblW w:w="0" w:type="auto"/>
+        <w:tblLook w:val="04A0" w:firstRow="1" w:lastRow="0" w:firstColumn="1" w:lastColumn="0" w:noHBand="0" w:noVBand="1"/>
+      </w:tblPr>
+      <w:tblGrid>
+        <w:gridCol w:w="3020"/>
+        <w:gridCol w:w="3021"/>
+        <w:gridCol w:w="3021"/>
+      </w:tblGrid>
+      <w:tr>
+        <w:tc>
+          <w:tcPr>
+            <w:tcW w:w="3020" w:type="dxa"/>
+          </w:tcPr>
+          <w:p>
+            <w:pPr>
+              <w:spacing w:before="60"/>
+              <w:rPr>
+                <w:b/>
+                <w:bCs/>
+                <w:sz w:val="20"/>
+                <w:szCs w:val="20"/>
+              </w:rPr>
+            </w:pPr>
+            <w:r>
+              <w:rPr>
+                <w:b/>
+                <w:bCs/>
+                <w:sz w:val="20"/>
+                <w:szCs w:val="20"/>
+              </w:rPr>
+              <w:t>Operation</w:t>
+            </w:r>
+            <w:r>
+              <w:rPr>
+                <w:b/>
+                <w:bCs/>
+                <w:sz w:val="20"/>
+                <w:szCs w:val="20"/>
+              </w:rPr>
+              <w:t xml:space="preserve"> name</w:t>
+            </w:r>
+          </w:p>
+        </w:tc>
+        <w:tc>
+          <w:tcPr>
+            <w:tcW w:w="3021" w:type="dxa"/>
+          </w:tcPr>
+          <w:p>
+            <w:pPr>
+              <w:spacing w:before="60"/>
+              <w:rPr>
+                <w:b/>
+                <w:bCs/>
+                <w:sz w:val="20"/>
+                <w:szCs w:val="20"/>
+              </w:rPr>
+            </w:pPr>
+            <w:r>
+              <w:rPr>
+                <w:b/>
+                <w:bCs/>
+                <w:sz w:val="20"/>
+                <w:szCs w:val="20"/>
+              </w:rPr>
+              <w:t>Code</w:t>
+            </w:r>
+          </w:p>
+        </w:tc>
+        <w:tc>
+          <w:tcPr>
+            <w:tcW w:w="3021" w:type="dxa"/>
+          </w:tcPr>
+          <w:p>
+            <w:pPr>
+              <w:spacing w:before="60"/>
+              <w:rPr>
+                <w:b/>
+                <w:bCs/>
+                <w:sz w:val="20"/>
+                <w:szCs w:val="20"/>
+              </w:rPr>
+            </w:pPr>
+            <w:r>
+              <w:rPr>
+                <w:b/>
+                <w:bCs/>
+                <w:sz w:val="20"/>
+                <w:szCs w:val="20"/>
+              </w:rPr>
+              <w:t>Used flags</w:t>
+            </w:r>
+          </w:p>
+        </w:tc>
+      </w:tr>
+      <w:tr>
+        <w:tc>
+          <w:tcPr>
+            <w:tcW w:w="3020" w:type="dxa"/>
+          </w:tcPr>
+          <w:p>
+            <w:pPr>
+              <w:spacing w:before="60"/>
+              <w:rPr>
+                <w:sz w:val="20"/>
+                <w:szCs w:val="20"/>
+              </w:rPr>
+            </w:pPr>
+            <w:r>
+              <w:rPr>
+                <w:sz w:val="20"/>
+                <w:szCs w:val="20"/>
+              </w:rPr>
+              <w:t>OR</w:t>
+            </w:r>
+          </w:p>
+        </w:tc>
+        <w:tc>
+          <w:tcPr>
+            <w:tcW w:w="3021" w:type="dxa"/>
+          </w:tcPr>
+          <w:p>
+            <w:pPr>
+              <w:spacing w:before="60"/>
+              <w:rPr>
+                <w:sz w:val="20"/>
+                <w:szCs w:val="20"/>
+                <w:lang w:val="pl-PL"/>
+              </w:rPr>
+            </w:pPr>
+            <w:r>
+              <w:rPr>
+                <w:sz w:val="20"/>
+                <w:szCs w:val="20"/>
+              </w:rPr>
+              <w:t>0x</w:t>
+            </w:r>
+            <w:r>
+              <w:rPr>
+                <w:sz w:val="20"/>
+                <w:szCs w:val="20"/>
+              </w:rPr>
+              <w:t>3</w:t>
+            </w:r>
+            <w:r>
+              <w:rPr>
+                <w:sz w:val="20"/>
+                <w:szCs w:val="20"/>
+              </w:rPr>
+              <w:t xml:space="preserve"> (</w:t>
+            </w:r>
+            <w:r>
+              <w:rPr>
+                <w:sz w:val="20"/>
+                <w:szCs w:val="20"/>
+                <w:lang w:val="pl-PL"/>
+              </w:rPr>
+              <w:t>8'b000000</w:t>
+            </w:r>
+            <w:r>
+              <w:rPr>
+                <w:sz w:val="20"/>
+                <w:szCs w:val="20"/>
+                <w:lang w:val="pl-PL"/>
+              </w:rPr>
+              <w:t>1</w:t>
+            </w:r>
+            <w:r>
+              <w:rPr>
+                <w:sz w:val="20"/>
+                <w:szCs w:val="20"/>
+                <w:lang w:val="pl-PL"/>
+              </w:rPr>
+              <w:t>1</w:t>
+            </w:r>
+            <w:r>
+              <w:rPr>
+                <w:sz w:val="20"/>
+                <w:szCs w:val="20"/>
+                <w:lang w:val="pl-PL"/>
+              </w:rPr>
+              <w:t>)</w:t>
+            </w:r>
+          </w:p>
+        </w:tc>
+        <w:tc>
+          <w:tcPr>
+            <w:tcW w:w="3021" w:type="dxa"/>
+          </w:tcPr>
+          <w:p>
+            <w:pPr>
+              <w:spacing w:before="60"/>
+              <w:rPr>
+                <w:sz w:val="20"/>
+                <w:szCs w:val="20"/>
+              </w:rPr>
+            </w:pPr>
+            <w:r>
+              <w:rPr>
+                <w:sz w:val="20"/>
+                <w:szCs w:val="20"/>
+              </w:rPr>
+              <w:t>-</w:t>
+            </w:r>
+          </w:p>
+        </w:tc>
+      </w:tr>
+    </w:tbl>
+    <w:p>
+      <w:pPr>
+        <w:spacing w:before="60"/>
+        <w:rPr>
+          <w:sz w:val="20"/>
+          <w:szCs w:val="20"/>
+        </w:rPr>
+      </w:pPr>
+      <w:r>
+        <w:rPr>
+          <w:sz w:val="20"/>
+          <w:szCs w:val="20"/>
+        </w:rPr>
+        <w:t>When operation code value is 0x</w:t>
+      </w:r>
+      <w:r>
+        <w:rPr>
+          <w:sz w:val="20"/>
+          <w:szCs w:val="20"/>
+        </w:rPr>
+        <w:t>3</w:t>
+      </w:r>
+      <w:r>
+        <w:rPr>
+          <w:sz w:val="20"/>
+          <w:szCs w:val="20"/>
+        </w:rPr>
+        <w:t xml:space="preserve"> that means the logical </w:t>
+      </w:r>
+      <w:r>
+        <w:rPr>
+          <w:sz w:val="20"/>
+          <w:szCs w:val="20"/>
+        </w:rPr>
+        <w:t>OR</w:t>
+      </w:r>
+      <w:r>
+        <w:rPr>
+          <w:sz w:val="20"/>
+          <w:szCs w:val="20"/>
+        </w:rPr>
+        <w:t xml:space="preserve"> operation is requested.</w:t>
+      </w:r>
+    </w:p>
+    <w:p>
+      <w:pPr>
+        <w:spacing w:before="60"/>
+        <w:rPr>
+          <w:b/>
+          <w:bCs/>
+          <w:sz w:val="20"/>
+          <w:szCs w:val="20"/>
+        </w:rPr>
+      </w:pPr>
+      <w:r>
+        <w:rPr>
+          <w:b/>
+          <w:bCs/>
+          <w:sz w:val="20"/>
+          <w:szCs w:val="20"/>
+        </w:rPr>
+        <w:t>Example:</w:t>
+      </w:r>
+    </w:p>
+    <w:p>
+      <w:pPr>
+        <w:pBdr>
+          <w:top w:val="single" w:sz="4" w:space="1" w:color="auto"/>
+          <w:left w:val="single" w:sz="4" w:space="4" w:color="auto"/>
+          <w:bottom w:val="single" w:sz="4" w:space="1" w:color="auto"/>
+          <w:right w:val="single" w:sz="4" w:space="4" w:color="auto"/>
+        </w:pBdr>
+        <w:spacing w:after="0" w:line="240" w:lineRule="auto"/>
+        <w:rPr>
+          <w:sz w:val="20"/>
+          <w:szCs w:val="20"/>
+        </w:rPr>
+      </w:pPr>
+      <w:r>
+        <w:rPr>
+          <w:b/>
+          <w:bCs/>
+          <w:sz w:val="20"/>
+          <w:szCs w:val="20"/>
+        </w:rPr>
+        <w:t>operand_a</w:t>
+      </w:r>
+      <w:r>
+        <w:rPr>
+          <w:sz w:val="20"/>
+          <w:szCs w:val="20"/>
+        </w:rPr>
+        <w:t xml:space="preserve"> = 8’00000101 (0x5, 8`d5, 5)</w:t>
+      </w:r>
+    </w:p>
+    <w:p>
+      <w:pPr>
+        <w:pBdr>
+          <w:top w:val="single" w:sz="4" w:space="1" w:color="auto"/>
+          <w:left w:val="single" w:sz="4" w:space="4" w:color="auto"/>
+          <w:bottom w:val="single" w:sz="4" w:space="1" w:color="auto"/>
+          <w:right w:val="single" w:sz="4" w:space="4" w:color="auto"/>
+        </w:pBdr>
+        <w:spacing w:after="0" w:line="240" w:lineRule="auto"/>
+        <w:rPr>
+          <w:sz w:val="20"/>
+          <w:szCs w:val="20"/>
+        </w:rPr>
+      </w:pPr>
+      <w:r>
+        <w:rPr>
+          <w:b/>
+          <w:bCs/>
+          <w:sz w:val="20"/>
+          <w:szCs w:val="20"/>
+        </w:rPr>
+        <w:t>operand_b</w:t>
+      </w:r>
+      <w:r>
+        <w:rPr>
+          <w:sz w:val="20"/>
+          <w:szCs w:val="20"/>
+        </w:rPr>
+        <w:t xml:space="preserve"> = 8’00001000 (0x8, 8’d8, 8)</w:t>
+      </w:r>
+    </w:p>
+    <w:p>
+      <w:pPr>
+        <w:pBdr>
+          <w:top w:val="single" w:sz="4" w:space="1" w:color="auto"/>
+          <w:left w:val="single" w:sz="4" w:space="4" w:color="auto"/>
+          <w:bottom w:val="single" w:sz="4" w:space="1" w:color="auto"/>
+          <w:right w:val="single" w:sz="4" w:space="4" w:color="auto"/>
+        </w:pBdr>
+        <w:spacing w:after="0" w:line="240" w:lineRule="auto"/>
+        <w:rPr>
+          <w:sz w:val="20"/>
+          <w:szCs w:val="20"/>
+        </w:rPr>
+      </w:pPr>
+    </w:p>
+    <w:p>
+      <w:pPr>
+        <w:pBdr>
+          <w:top w:val="single" w:sz="4" w:space="1" w:color="auto"/>
+          <w:left w:val="single" w:sz="4" w:space="4" w:color="auto"/>
+          <w:bottom w:val="single" w:sz="4" w:space="1" w:color="auto"/>
+          <w:right w:val="single" w:sz="4" w:space="4" w:color="auto"/>
+        </w:pBdr>
+        <w:spacing w:after="0" w:line="240" w:lineRule="auto"/>
+        <w:rPr>
+          <w:sz w:val="20"/>
+          <w:szCs w:val="20"/>
+        </w:rPr>
+      </w:pPr>
+      <w:r>
+        <w:rPr>
+          <w:sz w:val="20"/>
+          <w:szCs w:val="20"/>
+        </w:rPr>
+        <w:t xml:space="preserve">8’00000101 </w:t>
+      </w:r>
+      <w:r>
+        <w:rPr>
+          <w:sz w:val="20"/>
+          <w:szCs w:val="20"/>
+        </w:rPr>
+        <w:t>|</w:t>
+      </w:r>
+      <w:r>
+        <w:rPr>
+          <w:sz w:val="20"/>
+          <w:szCs w:val="20"/>
+        </w:rPr>
+        <w:t xml:space="preserve"> 8’00001000 = 8’b0000</w:t>
+      </w:r>
+      <w:r>
+        <w:rPr>
+          <w:sz w:val="20"/>
+          <w:szCs w:val="20"/>
+        </w:rPr>
+        <w:t>11</w:t>
+      </w:r>
+      <w:r>
+        <w:rPr>
+          <w:sz w:val="20"/>
+          <w:szCs w:val="20"/>
+        </w:rPr>
+        <w:t>0</w:t>
+      </w:r>
+      <w:r>
+        <w:rPr>
+          <w:sz w:val="20"/>
+          <w:szCs w:val="20"/>
+        </w:rPr>
+        <w:t>1</w:t>
+      </w:r>
+      <w:r>
+        <w:rPr>
+          <w:sz w:val="20"/>
+          <w:szCs w:val="20"/>
+        </w:rPr>
+        <w:t xml:space="preserve"> (0x</w:t>
+      </w:r>
+      <w:r>
+        <w:rPr>
+          <w:sz w:val="20"/>
+          <w:szCs w:val="20"/>
+        </w:rPr>
+        <w:t>D</w:t>
+      </w:r>
+      <w:r>
+        <w:rPr>
+          <w:sz w:val="20"/>
+          <w:szCs w:val="20"/>
+        </w:rPr>
+        <w:t>, 8’d</w:t>
+      </w:r>
+      <w:r>
+        <w:rPr>
+          <w:sz w:val="20"/>
+          <w:szCs w:val="20"/>
+        </w:rPr>
+        <w:t>13</w:t>
+      </w:r>
+      <w:r>
+        <w:rPr>
+          <w:sz w:val="20"/>
+          <w:szCs w:val="20"/>
+        </w:rPr>
+        <w:t>)</w:t>
+      </w:r>
+    </w:p>
+    <w:p>
+      <w:pPr>
+        <w:pBdr>
+          <w:top w:val="single" w:sz="4" w:space="1" w:color="auto"/>
+          <w:left w:val="single" w:sz="4" w:space="4" w:color="auto"/>
+          <w:bottom w:val="single" w:sz="4" w:space="1" w:color="auto"/>
+          <w:right w:val="single" w:sz="4" w:space="4" w:color="auto"/>
+        </w:pBdr>
+        <w:spacing w:after="0" w:line="240" w:lineRule="auto"/>
+        <w:rPr>
+          <w:sz w:val="20"/>
+          <w:szCs w:val="20"/>
+        </w:rPr>
+      </w:pPr>
+    </w:p>
+    <w:p>
+      <w:pPr>
+        <w:pBdr>
+          <w:top w:val="single" w:sz="4" w:space="1" w:color="auto"/>
+          <w:left w:val="single" w:sz="4" w:space="4" w:color="auto"/>
+          <w:bottom w:val="single" w:sz="4" w:space="1" w:color="auto"/>
+          <w:right w:val="single" w:sz="4" w:space="4" w:color="auto"/>
+        </w:pBdr>
+        <w:spacing w:after="0" w:line="240" w:lineRule="auto"/>
+        <w:rPr>
+          <w:sz w:val="20"/>
+          <w:szCs w:val="20"/>
+        </w:rPr>
+      </w:pPr>
+      <w:r>
+        <w:rPr>
+          <w:b/>
+          <w:bCs/>
+          <w:sz w:val="20"/>
+          <w:szCs w:val="20"/>
+        </w:rPr>
+        <w:t xml:space="preserve">result </w:t>
+      </w:r>
+      <w:r>
+        <w:rPr>
+          <w:sz w:val="20"/>
+          <w:szCs w:val="20"/>
+        </w:rPr>
+        <w:t>= 8’b00001101</w:t>
+      </w:r>
+    </w:p>
+    <w:p>
+      <w:pPr>
+        <w:pBdr>
+          <w:top w:val="single" w:sz="4" w:space="1" w:color="auto"/>
+          <w:left w:val="single" w:sz="4" w:space="4" w:color="auto"/>
+          <w:bottom w:val="single" w:sz="4" w:space="1" w:color="auto"/>
+          <w:right w:val="single" w:sz="4" w:space="4" w:color="auto"/>
+        </w:pBdr>
+        <w:spacing w:after="0" w:line="240" w:lineRule="auto"/>
+        <w:rPr>
+          <w:sz w:val="20"/>
+          <w:szCs w:val="20"/>
+        </w:rPr>
+      </w:pPr>
+      <w:proofErr w:type="spellStart"/>
+      <w:r>
+        <w:rPr>
+          <w:b/>
+          <w:bCs/>
+          <w:sz w:val="20"/>
+          <w:szCs w:val="20"/>
+        </w:rPr>
+        <w:t>zero_flag</w:t>
+      </w:r>
+      <w:proofErr w:type="spellEnd"/>
+      <w:r>
+        <w:rPr>
+          <w:sz w:val="20"/>
+          <w:szCs w:val="20"/>
+        </w:rPr>
+        <w:t xml:space="preserve"> = 1’b</w:t>
+      </w:r>
+      <w:r>
+        <w:rPr>
+          <w:sz w:val="20"/>
+          <w:szCs w:val="20"/>
+        </w:rPr>
+        <w:t>0</w:t>
+      </w:r>
+    </w:p>
+    <w:p>
+      <w:pPr>
+        <w:pBdr>
+          <w:top w:val="single" w:sz="4" w:space="1" w:color="auto"/>
+          <w:left w:val="single" w:sz="4" w:space="4" w:color="auto"/>
+          <w:bottom w:val="single" w:sz="4" w:space="1" w:color="auto"/>
+          <w:right w:val="single" w:sz="4" w:space="4" w:color="auto"/>
+        </w:pBdr>
+        <w:spacing w:after="0" w:line="240" w:lineRule="auto"/>
+        <w:rPr>
+          <w:b/>
+          <w:bCs/>
+          <w:sz w:val="20"/>
+          <w:szCs w:val="20"/>
+        </w:rPr>
+      </w:pPr>
+      <w:proofErr w:type="spellStart"/>
+      <w:r>
+        <w:rPr>
+          <w:b/>
+          <w:bCs/>
+          <w:sz w:val="20"/>
+          <w:szCs w:val="20"/>
+        </w:rPr>
+        <w:t>negative_flag</w:t>
+      </w:r>
+      <w:proofErr w:type="spellEnd"/>
+      <w:r>
+        <w:rPr>
+          <w:b/>
+          <w:bCs/>
+          <w:sz w:val="20"/>
+          <w:szCs w:val="20"/>
+        </w:rPr>
+        <w:t xml:space="preserve"> </w:t>
+      </w:r>
+      <w:r>
+        <w:rPr>
+          <w:sz w:val="20"/>
+          <w:szCs w:val="20"/>
+        </w:rPr>
+        <w:t>= 1’b</w:t>
+      </w:r>
+      <w:r>
+        <w:rPr>
+          <w:sz w:val="20"/>
+          <w:szCs w:val="20"/>
+        </w:rPr>
+        <w:t>0</w:t>
+      </w:r>
+    </w:p>
+    <w:p>
+      <w:pPr>
+        <w:rPr>
+          <w:sz w:val="28"/>
+          <w:szCs w:val="28"/>
+        </w:rPr>
+      </w:pPr>
+    </w:p>
+    <w:tbl>
+      <w:tblPr>
+        <w:tblStyle w:val="Tabela-Siatka"/>
+        <w:tblW w:w="0" w:type="auto"/>
+        <w:tblLook w:val="04A0" w:firstRow="1" w:lastRow="0" w:firstColumn="1" w:lastColumn="0" w:noHBand="0" w:noVBand="1"/>
+      </w:tblPr>
+      <w:tblGrid>
+        <w:gridCol w:w="3020"/>
+        <w:gridCol w:w="3021"/>
+        <w:gridCol w:w="3021"/>
+      </w:tblGrid>
+      <w:tr>
+        <w:tc>
+          <w:tcPr>
+            <w:tcW w:w="3020" w:type="dxa"/>
+          </w:tcPr>
+          <w:p>
+            <w:pPr>
+              <w:spacing w:before="60"/>
+              <w:rPr>
+                <w:b/>
+                <w:bCs/>
+                <w:sz w:val="20"/>
+                <w:szCs w:val="20"/>
+              </w:rPr>
+            </w:pPr>
+            <w:r>
+              <w:rPr>
+                <w:b/>
+                <w:bCs/>
+                <w:sz w:val="20"/>
+                <w:szCs w:val="20"/>
+              </w:rPr>
+              <w:lastRenderedPageBreak/>
+              <w:t>Operation</w:t>
+            </w:r>
+            <w:r>
+              <w:rPr>
+                <w:b/>
+                <w:bCs/>
+                <w:sz w:val="20"/>
+                <w:szCs w:val="20"/>
+              </w:rPr>
+              <w:t xml:space="preserve"> name</w:t>
+            </w:r>
+          </w:p>
+        </w:tc>
+        <w:tc>
+          <w:tcPr>
+            <w:tcW w:w="3021" w:type="dxa"/>
+          </w:tcPr>
+          <w:p>
+            <w:pPr>
+              <w:spacing w:before="60"/>
+              <w:rPr>
+                <w:b/>
+                <w:bCs/>
+                <w:sz w:val="20"/>
+                <w:szCs w:val="20"/>
+              </w:rPr>
+            </w:pPr>
+            <w:r>
+              <w:rPr>
+                <w:b/>
+                <w:bCs/>
+                <w:sz w:val="20"/>
+                <w:szCs w:val="20"/>
+              </w:rPr>
+              <w:t>Code</w:t>
+            </w:r>
+          </w:p>
+        </w:tc>
+        <w:tc>
+          <w:tcPr>
+            <w:tcW w:w="3021" w:type="dxa"/>
+          </w:tcPr>
+          <w:p>
+            <w:pPr>
+              <w:spacing w:before="60"/>
+              <w:rPr>
+                <w:b/>
+                <w:bCs/>
+                <w:sz w:val="20"/>
+                <w:szCs w:val="20"/>
+              </w:rPr>
+            </w:pPr>
+            <w:r>
+              <w:rPr>
+                <w:b/>
+                <w:bCs/>
+                <w:sz w:val="20"/>
+                <w:szCs w:val="20"/>
+              </w:rPr>
+              <w:t>Used flags</w:t>
+            </w:r>
+          </w:p>
+        </w:tc>
+      </w:tr>
+      <w:tr>
+        <w:tc>
+          <w:tcPr>
+            <w:tcW w:w="3020" w:type="dxa"/>
+          </w:tcPr>
+          <w:p>
+            <w:pPr>
+              <w:spacing w:before="60"/>
+              <w:rPr>
+                <w:sz w:val="20"/>
+                <w:szCs w:val="20"/>
+              </w:rPr>
+            </w:pPr>
+            <w:r>
+              <w:rPr>
+                <w:sz w:val="20"/>
+                <w:szCs w:val="20"/>
+              </w:rPr>
+              <w:t>X</w:t>
+            </w:r>
+            <w:r>
+              <w:rPr>
+                <w:sz w:val="20"/>
+                <w:szCs w:val="20"/>
+              </w:rPr>
+              <w:t>OR</w:t>
+            </w:r>
+          </w:p>
+        </w:tc>
+        <w:tc>
+          <w:tcPr>
+            <w:tcW w:w="3021" w:type="dxa"/>
+          </w:tcPr>
+          <w:p>
+            <w:pPr>
+              <w:spacing w:before="60"/>
+              <w:rPr>
+                <w:sz w:val="20"/>
+                <w:szCs w:val="20"/>
+                <w:lang w:val="pl-PL"/>
+              </w:rPr>
+            </w:pPr>
+            <w:r>
+              <w:rPr>
+                <w:sz w:val="20"/>
+                <w:szCs w:val="20"/>
+              </w:rPr>
+              <w:t>0x</w:t>
+            </w:r>
+            <w:r>
+              <w:rPr>
+                <w:sz w:val="20"/>
+                <w:szCs w:val="20"/>
+              </w:rPr>
+              <w:t>4</w:t>
+            </w:r>
+            <w:r>
+              <w:rPr>
+                <w:sz w:val="20"/>
+                <w:szCs w:val="20"/>
+              </w:rPr>
+              <w:t xml:space="preserve"> (</w:t>
+            </w:r>
+            <w:r>
+              <w:rPr>
+                <w:sz w:val="20"/>
+                <w:szCs w:val="20"/>
+                <w:lang w:val="pl-PL"/>
+              </w:rPr>
+              <w:t>8'b00000</w:t>
+            </w:r>
+            <w:r>
+              <w:rPr>
+                <w:sz w:val="20"/>
+                <w:szCs w:val="20"/>
+                <w:lang w:val="pl-PL"/>
+              </w:rPr>
+              <w:t>100</w:t>
+            </w:r>
+            <w:r>
+              <w:rPr>
+                <w:sz w:val="20"/>
+                <w:szCs w:val="20"/>
+                <w:lang w:val="pl-PL"/>
+              </w:rPr>
+              <w:t>)</w:t>
+            </w:r>
+          </w:p>
+        </w:tc>
+        <w:tc>
+          <w:tcPr>
+            <w:tcW w:w="3021" w:type="dxa"/>
+          </w:tcPr>
+          <w:p>
+            <w:pPr>
+              <w:spacing w:before="60"/>
+              <w:rPr>
+                <w:sz w:val="20"/>
+                <w:szCs w:val="20"/>
+              </w:rPr>
+            </w:pPr>
+            <w:r>
+              <w:rPr>
+                <w:sz w:val="20"/>
+                <w:szCs w:val="20"/>
+              </w:rPr>
+              <w:t>-</w:t>
+            </w:r>
+          </w:p>
+        </w:tc>
+      </w:tr>
+    </w:tbl>
+    <w:p>
+      <w:pPr>
+        <w:spacing w:before="60"/>
+        <w:rPr>
+          <w:sz w:val="20"/>
+          <w:szCs w:val="20"/>
+        </w:rPr>
+      </w:pPr>
+      <w:r>
+        <w:rPr>
+          <w:sz w:val="20"/>
+          <w:szCs w:val="20"/>
+        </w:rPr>
+        <w:t>When operation code value is 0x</w:t>
+      </w:r>
+      <w:r>
+        <w:rPr>
+          <w:sz w:val="20"/>
+          <w:szCs w:val="20"/>
+        </w:rPr>
+        <w:t>4</w:t>
+      </w:r>
+      <w:r>
+        <w:rPr>
+          <w:sz w:val="20"/>
+          <w:szCs w:val="20"/>
+        </w:rPr>
+        <w:t xml:space="preserve"> that means the logical </w:t>
+      </w:r>
+      <w:r>
+        <w:rPr>
+          <w:sz w:val="20"/>
+          <w:szCs w:val="20"/>
+        </w:rPr>
+        <w:t>X</w:t>
+      </w:r>
+      <w:r>
+        <w:rPr>
+          <w:sz w:val="20"/>
+          <w:szCs w:val="20"/>
+        </w:rPr>
+        <w:t>OR operation is requested.</w:t>
+      </w:r>
+    </w:p>
+    <w:p>
+      <w:pPr>
+        <w:spacing w:before="60"/>
+        <w:rPr>
+          <w:b/>
+          <w:bCs/>
+          <w:sz w:val="20"/>
+          <w:szCs w:val="20"/>
+        </w:rPr>
+      </w:pPr>
+      <w:r>
+        <w:rPr>
+          <w:b/>
+          <w:bCs/>
+          <w:sz w:val="20"/>
+          <w:szCs w:val="20"/>
+        </w:rPr>
+        <w:t>Example:</w:t>
+      </w:r>
+    </w:p>
+    <w:p>
+      <w:pPr>
+        <w:pBdr>
+          <w:top w:val="single" w:sz="4" w:space="1" w:color="auto"/>
+          <w:left w:val="single" w:sz="4" w:space="4" w:color="auto"/>
+          <w:bottom w:val="single" w:sz="4" w:space="1" w:color="auto"/>
+          <w:right w:val="single" w:sz="4" w:space="4" w:color="auto"/>
+        </w:pBdr>
+        <w:spacing w:after="0" w:line="240" w:lineRule="auto"/>
+        <w:rPr>
+          <w:sz w:val="20"/>
+          <w:szCs w:val="20"/>
+        </w:rPr>
+      </w:pPr>
+      <w:r>
+        <w:rPr>
+          <w:b/>
+          <w:bCs/>
+          <w:sz w:val="20"/>
+          <w:szCs w:val="20"/>
+        </w:rPr>
+        <w:t>operand_a</w:t>
+      </w:r>
+      <w:r>
+        <w:rPr>
+          <w:sz w:val="20"/>
+          <w:szCs w:val="20"/>
+        </w:rPr>
+        <w:t xml:space="preserve"> = 8’00000101 (0x5, 8`d5, 5)</w:t>
+      </w:r>
+    </w:p>
+    <w:p>
+      <w:pPr>
+        <w:pBdr>
+          <w:top w:val="single" w:sz="4" w:space="1" w:color="auto"/>
+          <w:left w:val="single" w:sz="4" w:space="4" w:color="auto"/>
+          <w:bottom w:val="single" w:sz="4" w:space="1" w:color="auto"/>
+          <w:right w:val="single" w:sz="4" w:space="4" w:color="auto"/>
+        </w:pBdr>
+        <w:spacing w:after="0" w:line="240" w:lineRule="auto"/>
+        <w:rPr>
+          <w:sz w:val="20"/>
+          <w:szCs w:val="20"/>
+        </w:rPr>
+      </w:pPr>
+      <w:r>
+        <w:rPr>
+          <w:b/>
+          <w:bCs/>
+          <w:sz w:val="20"/>
+          <w:szCs w:val="20"/>
+        </w:rPr>
+        <w:t>operand_b</w:t>
+      </w:r>
+      <w:r>
+        <w:rPr>
+          <w:sz w:val="20"/>
+          <w:szCs w:val="20"/>
+        </w:rPr>
+        <w:t xml:space="preserve"> = 8’0000100</w:t>
+      </w:r>
+      <w:r>
+        <w:rPr>
+          <w:sz w:val="20"/>
+          <w:szCs w:val="20"/>
+        </w:rPr>
+        <w:t>1</w:t>
+      </w:r>
+      <w:r>
+        <w:rPr>
+          <w:sz w:val="20"/>
+          <w:szCs w:val="20"/>
+        </w:rPr>
+        <w:t xml:space="preserve"> (0x</w:t>
+      </w:r>
+      <w:r>
+        <w:rPr>
+          <w:sz w:val="20"/>
+          <w:szCs w:val="20"/>
+        </w:rPr>
+        <w:t>9</w:t>
+      </w:r>
+      <w:r>
+        <w:rPr>
+          <w:sz w:val="20"/>
+          <w:szCs w:val="20"/>
+        </w:rPr>
+        <w:t>, 8’d</w:t>
+      </w:r>
+      <w:r>
+        <w:rPr>
+          <w:sz w:val="20"/>
+          <w:szCs w:val="20"/>
+        </w:rPr>
+        <w:t>9</w:t>
+      </w:r>
+      <w:r>
+        <w:rPr>
+          <w:sz w:val="20"/>
+          <w:szCs w:val="20"/>
+        </w:rPr>
+        <w:t xml:space="preserve">, </w:t>
+      </w:r>
+      <w:r>
+        <w:rPr>
+          <w:sz w:val="20"/>
+          <w:szCs w:val="20"/>
+        </w:rPr>
+        <w:t>9</w:t>
+      </w:r>
+      <w:r>
+        <w:rPr>
+          <w:sz w:val="20"/>
+          <w:szCs w:val="20"/>
+        </w:rPr>
+        <w:t>)</w:t>
+      </w:r>
+    </w:p>
+    <w:p>
+      <w:pPr>
+        <w:pBdr>
+          <w:top w:val="single" w:sz="4" w:space="1" w:color="auto"/>
+          <w:left w:val="single" w:sz="4" w:space="4" w:color="auto"/>
+          <w:bottom w:val="single" w:sz="4" w:space="1" w:color="auto"/>
+          <w:right w:val="single" w:sz="4" w:space="4" w:color="auto"/>
+        </w:pBdr>
+        <w:spacing w:after="0" w:line="240" w:lineRule="auto"/>
+        <w:rPr>
+          <w:sz w:val="20"/>
+          <w:szCs w:val="20"/>
+        </w:rPr>
+      </w:pPr>
+    </w:p>
+    <w:p>
+      <w:pPr>
+        <w:pBdr>
+          <w:top w:val="single" w:sz="4" w:space="1" w:color="auto"/>
+          <w:left w:val="single" w:sz="4" w:space="4" w:color="auto"/>
+          <w:bottom w:val="single" w:sz="4" w:space="1" w:color="auto"/>
+          <w:right w:val="single" w:sz="4" w:space="4" w:color="auto"/>
+        </w:pBdr>
+        <w:spacing w:after="0" w:line="240" w:lineRule="auto"/>
+        <w:rPr>
+          <w:sz w:val="20"/>
+          <w:szCs w:val="20"/>
+        </w:rPr>
+      </w:pPr>
+      <w:r>
+        <w:rPr>
+          <w:sz w:val="20"/>
+          <w:szCs w:val="20"/>
+        </w:rPr>
+        <w:t xml:space="preserve">8’00000101 </w:t>
+      </w:r>
+      <w:r>
+        <w:rPr>
+          <w:sz w:val="20"/>
+          <w:szCs w:val="20"/>
+        </w:rPr>
+        <w:t>^</w:t>
+      </w:r>
+      <w:r>
+        <w:rPr>
+          <w:sz w:val="20"/>
+          <w:szCs w:val="20"/>
+        </w:rPr>
+        <w:t xml:space="preserve"> 8’00001000 = 8’b0000110</w:t>
+      </w:r>
+      <w:r>
+        <w:rPr>
+          <w:sz w:val="20"/>
+          <w:szCs w:val="20"/>
+        </w:rPr>
+        <w:t>0</w:t>
+      </w:r>
+      <w:r>
+        <w:rPr>
+          <w:sz w:val="20"/>
+          <w:szCs w:val="20"/>
+        </w:rPr>
+        <w:t xml:space="preserve"> (0xD, 8’d1</w:t>
+      </w:r>
+      <w:r>
+        <w:rPr>
+          <w:sz w:val="20"/>
+          <w:szCs w:val="20"/>
+        </w:rPr>
+        <w:t>2</w:t>
+      </w:r>
+      <w:r>
+        <w:rPr>
+          <w:sz w:val="20"/>
+          <w:szCs w:val="20"/>
+        </w:rPr>
+        <w:t>)</w:t>
+      </w:r>
+    </w:p>
+    <w:p>
+      <w:pPr>
+        <w:pBdr>
+          <w:top w:val="single" w:sz="4" w:space="1" w:color="auto"/>
+          <w:left w:val="single" w:sz="4" w:space="4" w:color="auto"/>
+          <w:bottom w:val="single" w:sz="4" w:space="1" w:color="auto"/>
+          <w:right w:val="single" w:sz="4" w:space="4" w:color="auto"/>
+        </w:pBdr>
+        <w:spacing w:after="0" w:line="240" w:lineRule="auto"/>
+        <w:rPr>
+          <w:sz w:val="20"/>
+          <w:szCs w:val="20"/>
+        </w:rPr>
+      </w:pPr>
+    </w:p>
+    <w:p>
+      <w:pPr>
+        <w:pBdr>
+          <w:top w:val="single" w:sz="4" w:space="1" w:color="auto"/>
+          <w:left w:val="single" w:sz="4" w:space="4" w:color="auto"/>
+          <w:bottom w:val="single" w:sz="4" w:space="1" w:color="auto"/>
+          <w:right w:val="single" w:sz="4" w:space="4" w:color="auto"/>
+        </w:pBdr>
+        <w:spacing w:after="0" w:line="240" w:lineRule="auto"/>
+        <w:rPr>
+          <w:sz w:val="20"/>
+          <w:szCs w:val="20"/>
+        </w:rPr>
+      </w:pPr>
+      <w:r>
+        <w:rPr>
+          <w:b/>
+          <w:bCs/>
+          <w:sz w:val="20"/>
+          <w:szCs w:val="20"/>
+        </w:rPr>
+        <w:t xml:space="preserve">result </w:t>
+      </w:r>
+      <w:r>
+        <w:rPr>
+          <w:sz w:val="20"/>
+          <w:szCs w:val="20"/>
+        </w:rPr>
+        <w:t xml:space="preserve">= </w:t>
+      </w:r>
+      <w:r>
+        <w:rPr>
+          <w:sz w:val="20"/>
+          <w:szCs w:val="20"/>
+        </w:rPr>
+        <w:t>8’b00001100</w:t>
+      </w:r>
+    </w:p>
+    <w:p>
+      <w:pPr>
+        <w:pBdr>
+          <w:top w:val="single" w:sz="4" w:space="1" w:color="auto"/>
+          <w:left w:val="single" w:sz="4" w:space="4" w:color="auto"/>
+          <w:bottom w:val="single" w:sz="4" w:space="1" w:color="auto"/>
+          <w:right w:val="single" w:sz="4" w:space="4" w:color="auto"/>
+        </w:pBdr>
+        <w:spacing w:after="0" w:line="240" w:lineRule="auto"/>
+        <w:rPr>
+          <w:sz w:val="20"/>
+          <w:szCs w:val="20"/>
+        </w:rPr>
+      </w:pPr>
+      <w:proofErr w:type="spellStart"/>
+      <w:r>
+        <w:rPr>
+          <w:b/>
+          <w:bCs/>
+          <w:sz w:val="20"/>
+          <w:szCs w:val="20"/>
+        </w:rPr>
+        <w:t>zero_flag</w:t>
+      </w:r>
+      <w:proofErr w:type="spellEnd"/>
+      <w:r>
+        <w:rPr>
+          <w:sz w:val="20"/>
+          <w:szCs w:val="20"/>
+        </w:rPr>
+        <w:t xml:space="preserve"> = 1’b0</w:t>
+      </w:r>
+    </w:p>
+    <w:p>
+      <w:pPr>
+        <w:pBdr>
+          <w:top w:val="single" w:sz="4" w:space="1" w:color="auto"/>
+          <w:left w:val="single" w:sz="4" w:space="4" w:color="auto"/>
+          <w:bottom w:val="single" w:sz="4" w:space="1" w:color="auto"/>
+          <w:right w:val="single" w:sz="4" w:space="4" w:color="auto"/>
+        </w:pBdr>
+        <w:spacing w:after="0" w:line="240" w:lineRule="auto"/>
+        <w:rPr>
+          <w:b/>
+          <w:bCs/>
+          <w:sz w:val="20"/>
+          <w:szCs w:val="20"/>
+        </w:rPr>
+      </w:pPr>
+      <w:proofErr w:type="spellStart"/>
+      <w:r>
+        <w:rPr>
+          <w:b/>
+          <w:bCs/>
+          <w:sz w:val="20"/>
+          <w:szCs w:val="20"/>
+        </w:rPr>
+        <w:t>negative_flag</w:t>
+      </w:r>
+      <w:proofErr w:type="spellEnd"/>
+      <w:r>
+        <w:rPr>
+          <w:b/>
+          <w:bCs/>
+          <w:sz w:val="20"/>
+          <w:szCs w:val="20"/>
+        </w:rPr>
+        <w:t xml:space="preserve"> </w:t>
+      </w:r>
+      <w:r>
+        <w:rPr>
+          <w:sz w:val="20"/>
+          <w:szCs w:val="20"/>
+        </w:rPr>
+        <w:t>= 1’b</w:t>
+      </w:r>
+      <w:r>
+        <w:rPr>
+          <w:sz w:val="20"/>
+          <w:szCs w:val="20"/>
+        </w:rPr>
+        <w:t>0</w:t>
+      </w:r>
+    </w:p>
+    <w:p>
+      <w:pPr>
+        <w:rPr>
+          <w:sz w:val="28"/>
+          <w:szCs w:val="28"/>
+        </w:rPr>
+      </w:pPr>
+    </w:p>
+    <w:tbl>
+      <w:tblPr>
+        <w:tblStyle w:val="Tabela-Siatka"/>
+        <w:tblW w:w="0" w:type="auto"/>
+        <w:tblLook w:val="04A0" w:firstRow="1" w:lastRow="0" w:firstColumn="1" w:lastColumn="0" w:noHBand="0" w:noVBand="1"/>
+      </w:tblPr>
+      <w:tblGrid>
+        <w:gridCol w:w="3020"/>
+        <w:gridCol w:w="3021"/>
+        <w:gridCol w:w="3021"/>
+      </w:tblGrid>
+      <w:tr>
+        <w:tc>
+          <w:tcPr>
+            <w:tcW w:w="3020" w:type="dxa"/>
+          </w:tcPr>
+          <w:p>
+            <w:pPr>
+              <w:spacing w:before="60"/>
+              <w:rPr>
+                <w:b/>
+                <w:bCs/>
+                <w:sz w:val="20"/>
+                <w:szCs w:val="20"/>
+              </w:rPr>
+            </w:pPr>
+            <w:r>
+              <w:rPr>
+                <w:b/>
+                <w:bCs/>
+                <w:sz w:val="20"/>
+                <w:szCs w:val="20"/>
+              </w:rPr>
+              <w:t>Operation</w:t>
+            </w:r>
+            <w:r>
+              <w:rPr>
+                <w:b/>
+                <w:bCs/>
+                <w:sz w:val="20"/>
+                <w:szCs w:val="20"/>
+              </w:rPr>
+              <w:t xml:space="preserve"> name</w:t>
+            </w:r>
+          </w:p>
+        </w:tc>
+        <w:tc>
+          <w:tcPr>
+            <w:tcW w:w="3021" w:type="dxa"/>
+          </w:tcPr>
+          <w:p>
+            <w:pPr>
+              <w:spacing w:before="60"/>
+              <w:rPr>
+                <w:b/>
+                <w:bCs/>
+                <w:sz w:val="20"/>
+                <w:szCs w:val="20"/>
+              </w:rPr>
+            </w:pPr>
+            <w:r>
+              <w:rPr>
+                <w:b/>
+                <w:bCs/>
+                <w:sz w:val="20"/>
+                <w:szCs w:val="20"/>
+              </w:rPr>
+              <w:t>Code</w:t>
+            </w:r>
+          </w:p>
+        </w:tc>
+        <w:tc>
+          <w:tcPr>
+            <w:tcW w:w="3021" w:type="dxa"/>
+          </w:tcPr>
+          <w:p>
+            <w:pPr>
+              <w:spacing w:before="60"/>
+              <w:rPr>
+                <w:b/>
+                <w:bCs/>
+                <w:sz w:val="20"/>
+                <w:szCs w:val="20"/>
+              </w:rPr>
+            </w:pPr>
+            <w:r>
+              <w:rPr>
+                <w:b/>
+                <w:bCs/>
+                <w:sz w:val="20"/>
+                <w:szCs w:val="20"/>
+              </w:rPr>
+              <w:t>Used flags</w:t>
+            </w:r>
+          </w:p>
+        </w:tc>
+      </w:tr>
+      <w:tr>
+        <w:tc>
+          <w:tcPr>
+            <w:tcW w:w="3020" w:type="dxa"/>
+          </w:tcPr>
+          <w:p>
+            <w:pPr>
+              <w:spacing w:before="60"/>
+              <w:rPr>
+                <w:sz w:val="20"/>
+                <w:szCs w:val="20"/>
+              </w:rPr>
+            </w:pPr>
+            <w:r>
+              <w:rPr>
+                <w:sz w:val="20"/>
+                <w:szCs w:val="20"/>
+              </w:rPr>
+              <w:t>NOT</w:t>
+            </w:r>
+          </w:p>
+        </w:tc>
+        <w:tc>
+          <w:tcPr>
+            <w:tcW w:w="3021" w:type="dxa"/>
+          </w:tcPr>
+          <w:p>
+            <w:pPr>
+              <w:spacing w:before="60"/>
+              <w:rPr>
+                <w:sz w:val="20"/>
+                <w:szCs w:val="20"/>
+                <w:lang w:val="pl-PL"/>
+              </w:rPr>
+            </w:pPr>
+            <w:r>
+              <w:rPr>
+                <w:sz w:val="20"/>
+                <w:szCs w:val="20"/>
+              </w:rPr>
+              <w:t>0x</w:t>
+            </w:r>
+            <w:r>
+              <w:rPr>
+                <w:sz w:val="20"/>
+                <w:szCs w:val="20"/>
+              </w:rPr>
+              <w:t>5</w:t>
+            </w:r>
+            <w:r>
+              <w:rPr>
+                <w:sz w:val="20"/>
+                <w:szCs w:val="20"/>
+              </w:rPr>
+              <w:t xml:space="preserve"> (</w:t>
+            </w:r>
+            <w:r>
+              <w:rPr>
+                <w:sz w:val="20"/>
+                <w:szCs w:val="20"/>
+                <w:lang w:val="pl-PL"/>
+              </w:rPr>
+              <w:t>8'b00000</w:t>
+            </w:r>
+            <w:r>
+              <w:rPr>
+                <w:sz w:val="20"/>
+                <w:szCs w:val="20"/>
+                <w:lang w:val="pl-PL"/>
+              </w:rPr>
+              <w:t>10</w:t>
+            </w:r>
+            <w:r>
+              <w:rPr>
+                <w:sz w:val="20"/>
+                <w:szCs w:val="20"/>
+                <w:lang w:val="pl-PL"/>
+              </w:rPr>
+              <w:t>1</w:t>
+            </w:r>
+            <w:r>
+              <w:rPr>
+                <w:sz w:val="20"/>
+                <w:szCs w:val="20"/>
+                <w:lang w:val="pl-PL"/>
+              </w:rPr>
+              <w:t>)</w:t>
+            </w:r>
+          </w:p>
+        </w:tc>
+        <w:tc>
+          <w:tcPr>
+            <w:tcW w:w="3021" w:type="dxa"/>
+          </w:tcPr>
+          <w:p>
+            <w:pPr>
+              <w:spacing w:before="60"/>
+              <w:rPr>
+                <w:sz w:val="20"/>
+                <w:szCs w:val="20"/>
+              </w:rPr>
+            </w:pPr>
+            <w:r>
+              <w:rPr>
+                <w:sz w:val="20"/>
+                <w:szCs w:val="20"/>
+              </w:rPr>
+              <w:t>-</w:t>
+            </w:r>
+          </w:p>
+        </w:tc>
+      </w:tr>
+    </w:tbl>
+    <w:p>
+      <w:pPr>
+        <w:spacing w:before="60"/>
+        <w:rPr>
+          <w:sz w:val="20"/>
+          <w:szCs w:val="20"/>
+        </w:rPr>
+      </w:pPr>
+      <w:r>
+        <w:rPr>
+          <w:sz w:val="20"/>
+          <w:szCs w:val="20"/>
+        </w:rPr>
+        <w:t>When operation code value is 0x</w:t>
+      </w:r>
+      <w:r>
+        <w:rPr>
+          <w:sz w:val="20"/>
+          <w:szCs w:val="20"/>
+        </w:rPr>
+        <w:t>5</w:t>
+      </w:r>
+      <w:r>
+        <w:rPr>
+          <w:sz w:val="20"/>
+          <w:szCs w:val="20"/>
+        </w:rPr>
+        <w:t xml:space="preserve"> that means the logical </w:t>
+      </w:r>
+      <w:r>
+        <w:rPr>
+          <w:sz w:val="20"/>
+          <w:szCs w:val="20"/>
+        </w:rPr>
+        <w:t>NOT</w:t>
+      </w:r>
+      <w:r>
+        <w:rPr>
+          <w:sz w:val="20"/>
+          <w:szCs w:val="20"/>
+        </w:rPr>
+        <w:t xml:space="preserve"> operation is requested.</w:t>
+      </w:r>
+    </w:p>
+    <w:p>
+      <w:pPr>
+        <w:spacing w:before="60"/>
+        <w:rPr>
+          <w:b/>
+          <w:bCs/>
+          <w:sz w:val="20"/>
+          <w:szCs w:val="20"/>
+        </w:rPr>
+      </w:pPr>
+      <w:r>
+        <w:rPr>
+          <w:b/>
+          <w:bCs/>
+          <w:sz w:val="20"/>
+          <w:szCs w:val="20"/>
+        </w:rPr>
+        <w:t>Example:</w:t>
+      </w:r>
+    </w:p>
+    <w:p>
+      <w:pPr>
+        <w:pBdr>
+          <w:top w:val="single" w:sz="4" w:space="1" w:color="auto"/>
+          <w:left w:val="single" w:sz="4" w:space="4" w:color="auto"/>
+          <w:bottom w:val="single" w:sz="4" w:space="1" w:color="auto"/>
+          <w:right w:val="single" w:sz="4" w:space="4" w:color="auto"/>
+        </w:pBdr>
+        <w:spacing w:after="0" w:line="240" w:lineRule="auto"/>
+        <w:rPr>
+          <w:sz w:val="20"/>
+          <w:szCs w:val="20"/>
+        </w:rPr>
+      </w:pPr>
+      <w:r>
+        <w:rPr>
+          <w:b/>
+          <w:bCs/>
+          <w:sz w:val="20"/>
+          <w:szCs w:val="20"/>
+        </w:rPr>
+        <w:t>operand_a</w:t>
+      </w:r>
+      <w:r>
+        <w:rPr>
+          <w:sz w:val="20"/>
+          <w:szCs w:val="20"/>
+        </w:rPr>
+        <w:t xml:space="preserve"> = 8’00000101 (0x5, 8`d5, 5)</w:t>
+      </w:r>
+    </w:p>
+    <w:p>
+      <w:pPr>
+        <w:pBdr>
+          <w:top w:val="single" w:sz="4" w:space="1" w:color="auto"/>
+          <w:left w:val="single" w:sz="4" w:space="4" w:color="auto"/>
+          <w:bottom w:val="single" w:sz="4" w:space="1" w:color="auto"/>
+          <w:right w:val="single" w:sz="4" w:space="4" w:color="auto"/>
+        </w:pBdr>
+        <w:spacing w:after="0" w:line="240" w:lineRule="auto"/>
+        <w:rPr>
+          <w:sz w:val="20"/>
+          <w:szCs w:val="20"/>
+        </w:rPr>
+      </w:pPr>
+    </w:p>
+    <w:p>
+      <w:pPr>
+        <w:pBdr>
+          <w:top w:val="single" w:sz="4" w:space="1" w:color="auto"/>
+          <w:left w:val="single" w:sz="4" w:space="4" w:color="auto"/>
+          <w:bottom w:val="single" w:sz="4" w:space="1" w:color="auto"/>
+          <w:right w:val="single" w:sz="4" w:space="4" w:color="auto"/>
+        </w:pBdr>
+        <w:spacing w:after="0" w:line="240" w:lineRule="auto"/>
+        <w:rPr>
+          <w:sz w:val="20"/>
+          <w:szCs w:val="20"/>
+        </w:rPr>
+      </w:pPr>
+      <w:r>
+        <w:rPr>
+          <w:sz w:val="20"/>
+          <w:szCs w:val="20"/>
+        </w:rPr>
+        <w:t>~</w:t>
+      </w:r>
+      <w:r>
+        <w:rPr>
+          <w:sz w:val="20"/>
+          <w:szCs w:val="20"/>
+        </w:rPr>
+        <w:t>8’00000101 = 8’b</w:t>
+      </w:r>
+      <w:r>
+        <w:rPr>
+          <w:sz w:val="20"/>
+          <w:szCs w:val="20"/>
+        </w:rPr>
+        <w:t>11111010</w:t>
+      </w:r>
+      <w:r>
+        <w:rPr>
+          <w:sz w:val="20"/>
+          <w:szCs w:val="20"/>
+        </w:rPr>
+        <w:t xml:space="preserve"> (0xD, 8’d12)</w:t>
+      </w:r>
+    </w:p>
+    <w:p>
+      <w:pPr>
+        <w:pBdr>
+          <w:top w:val="single" w:sz="4" w:space="1" w:color="auto"/>
+          <w:left w:val="single" w:sz="4" w:space="4" w:color="auto"/>
+          <w:bottom w:val="single" w:sz="4" w:space="1" w:color="auto"/>
+          <w:right w:val="single" w:sz="4" w:space="4" w:color="auto"/>
+        </w:pBdr>
+        <w:spacing w:after="0" w:line="240" w:lineRule="auto"/>
+        <w:rPr>
+          <w:sz w:val="20"/>
+          <w:szCs w:val="20"/>
+        </w:rPr>
+      </w:pPr>
+    </w:p>
+    <w:p>
+      <w:pPr>
+        <w:pBdr>
+          <w:top w:val="single" w:sz="4" w:space="1" w:color="auto"/>
+          <w:left w:val="single" w:sz="4" w:space="4" w:color="auto"/>
+          <w:bottom w:val="single" w:sz="4" w:space="1" w:color="auto"/>
+          <w:right w:val="single" w:sz="4" w:space="4" w:color="auto"/>
+        </w:pBdr>
+        <w:spacing w:after="0" w:line="240" w:lineRule="auto"/>
+        <w:rPr>
+          <w:sz w:val="20"/>
+          <w:szCs w:val="20"/>
+        </w:rPr>
+      </w:pPr>
+      <w:r>
+        <w:rPr>
+          <w:b/>
+          <w:bCs/>
+          <w:sz w:val="20"/>
+          <w:szCs w:val="20"/>
+        </w:rPr>
+        <w:t xml:space="preserve">result </w:t>
+      </w:r>
+      <w:r>
+        <w:rPr>
+          <w:sz w:val="20"/>
+          <w:szCs w:val="20"/>
+        </w:rPr>
+        <w:t xml:space="preserve">= </w:t>
+      </w:r>
+      <w:r>
+        <w:rPr>
+          <w:sz w:val="20"/>
+          <w:szCs w:val="20"/>
+        </w:rPr>
+        <w:t>8’b11111010</w:t>
+      </w:r>
+    </w:p>
+    <w:p>
+      <w:pPr>
+        <w:pBdr>
+          <w:top w:val="single" w:sz="4" w:space="1" w:color="auto"/>
+          <w:left w:val="single" w:sz="4" w:space="4" w:color="auto"/>
+          <w:bottom w:val="single" w:sz="4" w:space="1" w:color="auto"/>
+          <w:right w:val="single" w:sz="4" w:space="4" w:color="auto"/>
+        </w:pBdr>
+        <w:spacing w:after="0" w:line="240" w:lineRule="auto"/>
+        <w:rPr>
+          <w:sz w:val="20"/>
+          <w:szCs w:val="20"/>
+        </w:rPr>
+      </w:pPr>
+      <w:proofErr w:type="spellStart"/>
+      <w:r>
+        <w:rPr>
+          <w:b/>
+          <w:bCs/>
+          <w:sz w:val="20"/>
+          <w:szCs w:val="20"/>
+        </w:rPr>
+        <w:t>zero_flag</w:t>
+      </w:r>
+      <w:proofErr w:type="spellEnd"/>
+      <w:r>
+        <w:rPr>
+          <w:sz w:val="20"/>
+          <w:szCs w:val="20"/>
+        </w:rPr>
+        <w:t xml:space="preserve"> = 1’b0</w:t>
+      </w:r>
+    </w:p>
+    <w:p>
+      <w:pPr>
+        <w:pBdr>
+          <w:top w:val="single" w:sz="4" w:space="1" w:color="auto"/>
+          <w:left w:val="single" w:sz="4" w:space="4" w:color="auto"/>
+          <w:bottom w:val="single" w:sz="4" w:space="1" w:color="auto"/>
+          <w:right w:val="single" w:sz="4" w:space="4" w:color="auto"/>
+        </w:pBdr>
+        <w:spacing w:after="0" w:line="240" w:lineRule="auto"/>
+        <w:rPr>
+          <w:b/>
+          <w:bCs/>
+          <w:sz w:val="20"/>
+          <w:szCs w:val="20"/>
+        </w:rPr>
+      </w:pPr>
+      <w:proofErr w:type="spellStart"/>
+      <w:r>
+        <w:rPr>
+          <w:b/>
+          <w:bCs/>
+          <w:sz w:val="20"/>
+          <w:szCs w:val="20"/>
+        </w:rPr>
+        <w:t>negative_flag</w:t>
+      </w:r>
+      <w:proofErr w:type="spellEnd"/>
+      <w:r>
+        <w:rPr>
+          <w:b/>
+          <w:bCs/>
+          <w:sz w:val="20"/>
+          <w:szCs w:val="20"/>
+        </w:rPr>
+        <w:t xml:space="preserve"> </w:t>
+      </w:r>
+      <w:r>
+        <w:rPr>
+          <w:sz w:val="20"/>
+          <w:szCs w:val="20"/>
+        </w:rPr>
+        <w:t>= 1’b</w:t>
+      </w:r>
+      <w:r>
+        <w:rPr>
+          <w:sz w:val="20"/>
+          <w:szCs w:val="20"/>
+        </w:rPr>
+        <w:t>0</w:t>
       </w:r>
     </w:p>
     <w:p>

</xml_diff>